<commit_message>
ajout mon partie de journal
</commit_message>
<xml_diff>
--- a/document/TP3_Journal.docx
+++ b/document/TP3_Journal.docx
@@ -81,25 +81,25 @@
           <w:szCs w:val="24"/>
         </w:rPr>
       </w:pPr>
-      <w:proofErr w:type="spellStart"/>
       <w:r>
         <w:rPr>
           <w:sz w:val="28"/>
           <w:szCs w:val="24"/>
         </w:rPr>
-        <w:t>Wafae</w:t>
-      </w:r>
-      <w:proofErr w:type="spellEnd"/>
-      <w:r>
+        <w:t>Wafae El-Kita</w:t>
+      </w:r>
+    </w:p>
+    <w:p>
+      <w:pPr>
         <w:rPr>
           <w:sz w:val="28"/>
           <w:szCs w:val="24"/>
         </w:rPr>
-        <w:t xml:space="preserve"> El-Kita</w:t>
-      </w:r>
-    </w:p>
-    <w:p>
-      <w:pPr>
+      </w:pPr>
+    </w:p>
+    <w:p>
+      <w:pPr>
+        <w:jc w:val="center"/>
         <w:rPr>
           <w:sz w:val="28"/>
           <w:szCs w:val="24"/>
@@ -123,26 +123,17 @@
           <w:szCs w:val="24"/>
         </w:rPr>
       </w:pPr>
-    </w:p>
-    <w:p>
-      <w:pPr>
-        <w:jc w:val="center"/>
+      <w:r>
         <w:rPr>
           <w:sz w:val="28"/>
           <w:szCs w:val="24"/>
         </w:rPr>
-      </w:pPr>
-      <w:r>
-        <w:rPr>
-          <w:sz w:val="28"/>
-          <w:szCs w:val="24"/>
-        </w:rPr>
         <w:t>Remis à</w:t>
       </w:r>
     </w:p>
     <w:p>
       <w:pPr>
-        <w:pStyle w:val="Titre5"/>
+        <w:pStyle w:val="Heading5"/>
         <w:jc w:val="center"/>
         <w:rPr>
           <w:i/>
@@ -400,7 +391,7 @@
     </w:p>
     <w:p>
       <w:pPr>
-        <w:pStyle w:val="Paragraphedeliste"/>
+        <w:pStyle w:val="ListParagraph"/>
         <w:numPr>
           <w:ilvl w:val="0"/>
           <w:numId w:val="2"/>
@@ -420,7 +411,7 @@
     </w:p>
     <w:p>
       <w:pPr>
-        <w:pStyle w:val="Paragraphedeliste"/>
+        <w:pStyle w:val="ListParagraph"/>
         <w:rPr>
           <w:sz w:val="28"/>
           <w:szCs w:val="28"/>
@@ -452,16 +443,16 @@
     </w:p>
     <w:p>
       <w:pPr>
-        <w:pStyle w:val="Paragraphedeliste"/>
-        <w:rPr>
-          <w:sz w:val="28"/>
-          <w:szCs w:val="28"/>
-        </w:rPr>
-      </w:pPr>
-    </w:p>
-    <w:p>
-      <w:pPr>
-        <w:pStyle w:val="Paragraphedeliste"/>
+        <w:pStyle w:val="ListParagraph"/>
+        <w:rPr>
+          <w:sz w:val="28"/>
+          <w:szCs w:val="28"/>
+        </w:rPr>
+      </w:pPr>
+    </w:p>
+    <w:p>
+      <w:pPr>
+        <w:pStyle w:val="ListParagraph"/>
         <w:numPr>
           <w:ilvl w:val="0"/>
           <w:numId w:val="2"/>
@@ -499,7 +490,21 @@
           <w:sz w:val="28"/>
           <w:szCs w:val="28"/>
         </w:rPr>
-        <w:t xml:space="preserve">Mon SQL et celui de </w:t>
+        <w:t xml:space="preserve">Mon SQL et celui de Wafae </w:t>
+      </w:r>
+      <w:r>
+        <w:rPr>
+          <w:sz w:val="28"/>
+          <w:szCs w:val="28"/>
+        </w:rPr>
+        <w:t xml:space="preserve">ne fonctionnait pas, ce qui posait un problème pour la partie modélisation. </w:t>
+      </w:r>
+      <w:r>
+        <w:rPr>
+          <w:sz w:val="28"/>
+          <w:szCs w:val="28"/>
+        </w:rPr>
+        <w:t xml:space="preserve">Il n’y avait pas moyen que la machine virtuelle s’allume pour moi. J’ai tenté de le </w:t>
       </w:r>
       <w:proofErr w:type="spellStart"/>
       <w:r>
@@ -507,7 +512,7 @@
           <w:sz w:val="28"/>
           <w:szCs w:val="28"/>
         </w:rPr>
-        <w:t>Wafae</w:t>
+        <w:t>re-installer</w:t>
       </w:r>
       <w:proofErr w:type="spellEnd"/>
       <w:r>
@@ -515,21 +520,21 @@
           <w:sz w:val="28"/>
           <w:szCs w:val="28"/>
         </w:rPr>
-        <w:t xml:space="preserve"> </w:t>
-      </w:r>
-      <w:r>
-        <w:rPr>
-          <w:sz w:val="28"/>
-          <w:szCs w:val="28"/>
-        </w:rPr>
-        <w:t xml:space="preserve">ne fonctionnait pas, ce qui posait un problème pour la partie modélisation. </w:t>
-      </w:r>
-      <w:r>
-        <w:rPr>
-          <w:sz w:val="28"/>
-          <w:szCs w:val="28"/>
-        </w:rPr>
-        <w:t xml:space="preserve">Il n’y avait pas moyen que la machine virtuelle s’allume pour moi. J’ai tenté de le </w:t>
+        <w:t xml:space="preserve">, en vain. </w:t>
+      </w:r>
+      <w:r>
+        <w:rPr>
+          <w:sz w:val="28"/>
+          <w:szCs w:val="28"/>
+        </w:rPr>
+        <w:t>De plus, mon ordinateur personnel m’a lâché le 30 mai 2024</w:t>
+      </w:r>
+      <w:r>
+        <w:rPr>
+          <w:sz w:val="28"/>
+          <w:szCs w:val="28"/>
+        </w:rPr>
+        <w:t xml:space="preserve">, car j’avais oublié mon chargeur à l’espace étudiant du </w:t>
       </w:r>
       <w:proofErr w:type="spellStart"/>
       <w:r>
@@ -537,7 +542,7 @@
           <w:sz w:val="28"/>
           <w:szCs w:val="28"/>
         </w:rPr>
-        <w:t>re-installer</w:t>
+        <w:t>cégép</w:t>
       </w:r>
       <w:proofErr w:type="spellEnd"/>
       <w:r>
@@ -545,201 +550,1296 @@
           <w:sz w:val="28"/>
           <w:szCs w:val="28"/>
         </w:rPr>
-        <w:t xml:space="preserve">, en vain. </w:t>
-      </w:r>
-      <w:r>
-        <w:rPr>
-          <w:sz w:val="28"/>
-          <w:szCs w:val="28"/>
-        </w:rPr>
-        <w:t>De plus, mon ordinateur personnel m’a lâché le 30 mai 2024</w:t>
-      </w:r>
-      <w:r>
-        <w:rPr>
-          <w:sz w:val="28"/>
-          <w:szCs w:val="28"/>
-        </w:rPr>
-        <w:t xml:space="preserve">, car j’avais oublié mon chargeur à l’espace étudiant du </w:t>
+        <w:t xml:space="preserve"> où j’étudiais pour l’examen d’Architecture réseau. </w:t>
+      </w:r>
+      <w:r>
+        <w:rPr>
+          <w:sz w:val="28"/>
+          <w:szCs w:val="28"/>
+        </w:rPr>
+        <w:t>La solution était que j’a</w:t>
+      </w:r>
+      <w:r>
+        <w:rPr>
+          <w:sz w:val="28"/>
+          <w:szCs w:val="28"/>
+        </w:rPr>
+        <w:t>vais</w:t>
+      </w:r>
+      <w:r>
+        <w:rPr>
+          <w:sz w:val="28"/>
+          <w:szCs w:val="28"/>
+        </w:rPr>
+        <w:t xml:space="preserve"> décidé de partir à l’école pour finaliser </w:t>
+      </w:r>
+      <w:r>
+        <w:rPr>
+          <w:sz w:val="28"/>
+          <w:szCs w:val="28"/>
+        </w:rPr>
+        <w:t>la partie SQL modélisation</w:t>
+      </w:r>
+      <w:r>
+        <w:rPr>
+          <w:sz w:val="28"/>
+          <w:szCs w:val="28"/>
+        </w:rPr>
+        <w:t xml:space="preserve">. L’inconvénient était que l’avancement du TP a ralenti </w:t>
+      </w:r>
+      <w:r>
+        <w:rPr>
+          <w:sz w:val="28"/>
+          <w:szCs w:val="28"/>
+        </w:rPr>
+        <w:t>de mon côté</w:t>
+      </w:r>
+      <w:r>
+        <w:rPr>
+          <w:sz w:val="28"/>
+          <w:szCs w:val="28"/>
+        </w:rPr>
+        <w:t>.</w:t>
+      </w:r>
+    </w:p>
+    <w:p>
+      <w:pPr>
+        <w:ind w:left="720"/>
+        <w:rPr>
+          <w:sz w:val="28"/>
+          <w:szCs w:val="28"/>
+        </w:rPr>
+      </w:pPr>
+    </w:p>
+    <w:p>
+      <w:pPr>
+        <w:ind w:left="720"/>
+        <w:rPr>
+          <w:sz w:val="28"/>
+          <w:szCs w:val="28"/>
+        </w:rPr>
+      </w:pPr>
+    </w:p>
+    <w:p>
+      <w:pPr>
+        <w:ind w:left="720"/>
+        <w:rPr>
+          <w:sz w:val="28"/>
+          <w:szCs w:val="28"/>
+        </w:rPr>
+      </w:pPr>
+    </w:p>
+    <w:p>
+      <w:pPr>
+        <w:ind w:left="720"/>
+        <w:rPr>
+          <w:sz w:val="28"/>
+          <w:szCs w:val="28"/>
+        </w:rPr>
+      </w:pPr>
+    </w:p>
+    <w:p>
+      <w:pPr>
+        <w:ind w:left="720"/>
+        <w:rPr>
+          <w:sz w:val="28"/>
+          <w:szCs w:val="28"/>
+        </w:rPr>
+      </w:pPr>
+    </w:p>
+    <w:p>
+      <w:pPr>
+        <w:ind w:left="720"/>
+        <w:rPr>
+          <w:sz w:val="28"/>
+          <w:szCs w:val="28"/>
+        </w:rPr>
+      </w:pPr>
+    </w:p>
+    <w:p>
+      <w:pPr>
+        <w:ind w:left="720"/>
+        <w:rPr>
+          <w:sz w:val="28"/>
+          <w:szCs w:val="28"/>
+        </w:rPr>
+      </w:pPr>
+    </w:p>
+    <w:p>
+      <w:pPr>
+        <w:ind w:left="720"/>
+        <w:rPr>
+          <w:sz w:val="28"/>
+          <w:szCs w:val="28"/>
+        </w:rPr>
+      </w:pPr>
+    </w:p>
+    <w:p>
+      <w:pPr>
+        <w:ind w:left="720"/>
+        <w:rPr>
+          <w:sz w:val="28"/>
+          <w:szCs w:val="28"/>
+        </w:rPr>
+      </w:pPr>
+    </w:p>
+    <w:p>
+      <w:pPr>
+        <w:rPr>
+          <w:sz w:val="28"/>
+          <w:szCs w:val="28"/>
+        </w:rPr>
+      </w:pPr>
+    </w:p>
+    <w:p>
+      <w:pPr>
+        <w:jc w:val="center"/>
+        <w:rPr>
+          <w:sz w:val="28"/>
+          <w:szCs w:val="28"/>
+        </w:rPr>
+      </w:pPr>
+      <w:r>
+        <w:rPr>
+          <w:sz w:val="28"/>
+          <w:szCs w:val="28"/>
+        </w:rPr>
+        <w:t>Journal de Wafae</w:t>
+      </w:r>
+    </w:p>
+    <w:p>
+      <w:pPr>
+        <w:jc w:val="center"/>
+        <w:rPr>
+          <w:sz w:val="28"/>
+          <w:szCs w:val="28"/>
+        </w:rPr>
+      </w:pPr>
+    </w:p>
+    <w:p>
+      <w:pPr>
+        <w:pStyle w:val="Titre11"/>
+        <w:spacing w:before="199"/>
+        <w:rPr>
+          <w:rFonts w:asciiTheme="majorHAnsi" w:hAnsiTheme="majorHAnsi"/>
+          <w:color w:val="2E5395"/>
+          <w:sz w:val="28"/>
+          <w:szCs w:val="28"/>
+          <w:lang w:val="fr-CA"/>
+        </w:rPr>
+      </w:pPr>
+      <w:r>
+        <w:rPr>
+          <w:rFonts w:asciiTheme="majorHAnsi" w:hAnsiTheme="majorHAnsi"/>
+          <w:color w:val="2E5395"/>
+          <w:sz w:val="28"/>
+          <w:szCs w:val="28"/>
+          <w:lang w:val="fr-CA"/>
+        </w:rPr>
+        <w:t xml:space="preserve">Introduction : </w:t>
+      </w:r>
+    </w:p>
+    <w:p>
+      <w:pPr>
+        <w:pStyle w:val="Titre11"/>
+        <w:spacing w:before="199"/>
+        <w:rPr>
+          <w:rFonts w:asciiTheme="majorHAnsi" w:hAnsiTheme="majorHAnsi"/>
+          <w:color w:val="2E5395"/>
+          <w:sz w:val="28"/>
+          <w:szCs w:val="28"/>
+          <w:lang w:val="fr-CA"/>
+        </w:rPr>
+      </w:pPr>
+      <w:r>
+        <w:rPr>
+          <w:rFonts w:asciiTheme="majorHAnsi" w:hAnsiTheme="majorHAnsi"/>
+          <w:sz w:val="28"/>
+          <w:szCs w:val="28"/>
+        </w:rPr>
+        <w:t>Ce fichier Word est un résumé des étapes que j'ai suivies avec mon amie (Lena) pour pouvoir accomplir ce qui est possible et requis dans tp3.</w:t>
+      </w:r>
+    </w:p>
+    <w:p>
+      <w:pPr>
+        <w:pStyle w:val="Titre11"/>
+        <w:spacing w:before="199"/>
+        <w:rPr>
+          <w:rFonts w:asciiTheme="majorHAnsi" w:hAnsiTheme="majorHAnsi"/>
+          <w:sz w:val="28"/>
+          <w:szCs w:val="28"/>
+        </w:rPr>
+      </w:pPr>
+    </w:p>
+    <w:p>
+      <w:pPr>
+        <w:pStyle w:val="Titre11"/>
+        <w:spacing w:before="199"/>
+        <w:ind w:left="0"/>
+        <w:rPr>
+          <w:rFonts w:asciiTheme="majorHAnsi" w:hAnsiTheme="majorHAnsi"/>
+          <w:color w:val="2E5395"/>
+          <w:sz w:val="28"/>
+          <w:szCs w:val="28"/>
+        </w:rPr>
+      </w:pPr>
+      <w:r>
+        <w:rPr>
+          <w:rFonts w:asciiTheme="majorHAnsi" w:hAnsiTheme="majorHAnsi"/>
+          <w:color w:val="0A2F41" w:themeColor="accent1" w:themeShade="80"/>
+          <w:sz w:val="28"/>
+          <w:szCs w:val="28"/>
+        </w:rPr>
+        <w:t>Parti 1 </w:t>
+      </w:r>
+      <w:r>
+        <w:rPr>
+          <w:rFonts w:asciiTheme="majorHAnsi" w:hAnsiTheme="majorHAnsi"/>
+          <w:color w:val="2E5395"/>
+          <w:sz w:val="28"/>
+          <w:szCs w:val="28"/>
+        </w:rPr>
+        <w:t>:</w:t>
+      </w:r>
+    </w:p>
+    <w:p>
+      <w:pPr>
+        <w:pStyle w:val="Titre11"/>
+        <w:spacing w:before="199"/>
+        <w:ind w:left="0"/>
+        <w:rPr>
+          <w:rFonts w:asciiTheme="majorHAnsi" w:hAnsiTheme="majorHAnsi"/>
+          <w:color w:val="2E5395"/>
+          <w:sz w:val="28"/>
+          <w:szCs w:val="28"/>
+        </w:rPr>
+      </w:pPr>
+      <w:r>
+        <w:rPr>
+          <w:rFonts w:asciiTheme="majorHAnsi" w:hAnsiTheme="majorHAnsi"/>
+          <w:color w:val="2E5395"/>
+          <w:sz w:val="28"/>
+          <w:szCs w:val="28"/>
+        </w:rPr>
+        <w:t>Défis Rencontrés :</w:t>
+      </w:r>
+    </w:p>
+    <w:p>
+      <w:pPr>
+        <w:rPr>
+          <w:rFonts w:asciiTheme="majorHAnsi" w:hAnsiTheme="majorHAnsi" w:cstheme="minorHAnsi"/>
+          <w:sz w:val="28"/>
+          <w:szCs w:val="28"/>
+        </w:rPr>
+      </w:pPr>
+    </w:p>
+    <w:p>
+      <w:pPr>
+        <w:rPr>
+          <w:rFonts w:asciiTheme="majorHAnsi" w:hAnsiTheme="majorHAnsi" w:cstheme="minorHAnsi"/>
+          <w:sz w:val="28"/>
+          <w:szCs w:val="28"/>
+        </w:rPr>
+      </w:pPr>
+      <w:r>
+        <w:rPr>
+          <w:rFonts w:asciiTheme="majorHAnsi" w:hAnsiTheme="majorHAnsi" w:cstheme="minorHAnsi"/>
+          <w:sz w:val="28"/>
+          <w:szCs w:val="28"/>
+        </w:rPr>
+        <w:t>J'ai traversé de nombreuses difficultés pour comprendre ce qui était requis et, heureusement pour moi, j'ai pu rencontrer Lena, qui m'a aidé à clarifier une petite image de ce qui devait être fait.</w:t>
+      </w:r>
+    </w:p>
+    <w:p>
+      <w:pPr>
+        <w:rPr>
+          <w:rFonts w:asciiTheme="majorHAnsi" w:hAnsiTheme="majorHAnsi" w:cstheme="minorHAnsi"/>
+          <w:sz w:val="28"/>
+          <w:szCs w:val="28"/>
+        </w:rPr>
+      </w:pPr>
+    </w:p>
+    <w:p>
+      <w:pPr>
+        <w:rPr>
+          <w:rFonts w:asciiTheme="majorHAnsi" w:hAnsiTheme="majorHAnsi" w:cstheme="minorHAnsi"/>
+          <w:sz w:val="28"/>
+          <w:szCs w:val="28"/>
+        </w:rPr>
+      </w:pPr>
+      <w:r>
+        <w:rPr>
+          <w:rFonts w:asciiTheme="majorHAnsi" w:hAnsiTheme="majorHAnsi" w:cstheme="minorHAnsi"/>
+          <w:sz w:val="28"/>
+          <w:szCs w:val="28"/>
+        </w:rPr>
+        <w:t>Nous avons convenu de travailler sur les mêmes pages que celles préparées dans Tp1. Au début, je m'attendais à ce que ce soit bonne aidée et que cela nous fasse gagner plus de temps, mais il m'a été difficile de choisir les tables pour la modélisation, donc l'idée, en accord avec Lina, était de créer 4 tables, et de les relier selon notre site web.</w:t>
+      </w:r>
+    </w:p>
+    <w:p>
+      <w:pPr>
+        <w:rPr>
+          <w:rFonts w:asciiTheme="majorHAnsi" w:hAnsiTheme="majorHAnsi" w:cstheme="minorHAnsi"/>
+          <w:sz w:val="28"/>
+          <w:szCs w:val="28"/>
+        </w:rPr>
+      </w:pPr>
+    </w:p>
+    <w:p>
+      <w:pPr>
+        <w:rPr>
+          <w:rFonts w:asciiTheme="majorHAnsi" w:hAnsiTheme="majorHAnsi" w:cstheme="minorHAnsi"/>
+          <w:sz w:val="28"/>
+          <w:szCs w:val="28"/>
+        </w:rPr>
+      </w:pPr>
+      <w:r>
+        <w:rPr>
+          <w:rFonts w:asciiTheme="majorHAnsi" w:hAnsiTheme="majorHAnsi" w:cstheme="minorHAnsi"/>
+          <w:sz w:val="28"/>
+          <w:szCs w:val="28"/>
+        </w:rPr>
+        <w:t>Malheureusement, SQL n'a pas fonctionné pour moi. J'ai essayé plusieurs fois, mais j'ai reçu un message d'erreur. J'ai essayé de tout supprimer et de recommencer, mais aussi SQL n'a pas fonctionné. Ensuite, j'ai décidé de travailler d'abord sur les pages, d'autant plus qu'il me fallait une page d'abonnement et modifier les pages produits pour qu'elles soient liées aux pages catégorie1 et categorie2.</w:t>
+      </w:r>
+    </w:p>
+    <w:p>
+      <w:pPr>
+        <w:rPr>
+          <w:rFonts w:asciiTheme="majorHAnsi" w:hAnsiTheme="majorHAnsi" w:cstheme="minorHAnsi"/>
+          <w:sz w:val="28"/>
+          <w:szCs w:val="28"/>
+        </w:rPr>
+      </w:pPr>
+      <w:r>
+        <w:rPr>
+          <w:rFonts w:asciiTheme="majorHAnsi" w:hAnsiTheme="majorHAnsi" w:cstheme="minorHAnsi"/>
+          <w:sz w:val="28"/>
+          <w:szCs w:val="28"/>
+        </w:rPr>
+        <w:t xml:space="preserve">J'ai également eu du mal à appliquer le code javascript dom sur mon </w:t>
+      </w:r>
+      <w:proofErr w:type="gramStart"/>
+      <w:r>
+        <w:rPr>
+          <w:rFonts w:asciiTheme="majorHAnsi" w:hAnsiTheme="majorHAnsi" w:cstheme="minorHAnsi"/>
+          <w:sz w:val="28"/>
+          <w:szCs w:val="28"/>
+        </w:rPr>
+        <w:t>code ,</w:t>
+      </w:r>
+      <w:proofErr w:type="gramEnd"/>
+      <w:r>
+        <w:rPr>
+          <w:rFonts w:asciiTheme="majorHAnsi" w:hAnsiTheme="majorHAnsi" w:cstheme="minorHAnsi"/>
+          <w:sz w:val="28"/>
+          <w:szCs w:val="28"/>
+        </w:rPr>
+        <w:t xml:space="preserve"> et je me suis senti vraiment cela lors de l'examen final, j'étais donc censé rechercher et parcourir plusieurs sites tels que W3schools et </w:t>
       </w:r>
       <w:proofErr w:type="spellStart"/>
       <w:r>
         <w:rPr>
-          <w:sz w:val="28"/>
-          <w:szCs w:val="28"/>
-        </w:rPr>
-        <w:t>cégép</w:t>
+          <w:rFonts w:asciiTheme="majorHAnsi" w:hAnsiTheme="majorHAnsi" w:cstheme="minorHAnsi"/>
+          <w:sz w:val="28"/>
+          <w:szCs w:val="28"/>
+        </w:rPr>
+        <w:t>autres,pour</w:t>
       </w:r>
       <w:proofErr w:type="spellEnd"/>
       <w:r>
         <w:rPr>
-          <w:sz w:val="28"/>
-          <w:szCs w:val="28"/>
-        </w:rPr>
-        <w:t xml:space="preserve"> où j’étudiais pour l’examen d’Architecture réseau. </w:t>
-      </w:r>
-      <w:r>
-        <w:rPr>
-          <w:sz w:val="28"/>
-          <w:szCs w:val="28"/>
-        </w:rPr>
-        <w:t>La solution était que j’a</w:t>
-      </w:r>
-      <w:r>
-        <w:rPr>
-          <w:sz w:val="28"/>
-          <w:szCs w:val="28"/>
-        </w:rPr>
-        <w:t>vais</w:t>
-      </w:r>
-      <w:r>
-        <w:rPr>
-          <w:sz w:val="28"/>
-          <w:szCs w:val="28"/>
-        </w:rPr>
-        <w:t xml:space="preserve"> décidé de partir à l’école pour finaliser </w:t>
-      </w:r>
-      <w:r>
-        <w:rPr>
-          <w:sz w:val="28"/>
-          <w:szCs w:val="28"/>
-        </w:rPr>
-        <w:t>la partie SQL modélisation</w:t>
-      </w:r>
-      <w:r>
-        <w:rPr>
-          <w:sz w:val="28"/>
-          <w:szCs w:val="28"/>
-        </w:rPr>
-        <w:t xml:space="preserve">. L’inconvénient était que l’avancement du TP a ralenti </w:t>
-      </w:r>
-      <w:r>
-        <w:rPr>
-          <w:sz w:val="28"/>
-          <w:szCs w:val="28"/>
-        </w:rPr>
-        <w:t>de mon côté</w:t>
-      </w:r>
-      <w:r>
-        <w:rPr>
-          <w:sz w:val="28"/>
-          <w:szCs w:val="28"/>
-        </w:rPr>
-        <w:t>.</w:t>
-      </w:r>
-    </w:p>
-    <w:p>
-      <w:pPr>
-        <w:ind w:left="720"/>
-        <w:rPr>
-          <w:sz w:val="28"/>
-          <w:szCs w:val="28"/>
-        </w:rPr>
-      </w:pPr>
-    </w:p>
-    <w:p>
-      <w:pPr>
-        <w:ind w:left="720"/>
-        <w:rPr>
-          <w:sz w:val="28"/>
-          <w:szCs w:val="28"/>
-        </w:rPr>
-      </w:pPr>
-    </w:p>
-    <w:p>
-      <w:pPr>
-        <w:ind w:left="720"/>
-        <w:rPr>
-          <w:sz w:val="28"/>
-          <w:szCs w:val="28"/>
-        </w:rPr>
-      </w:pPr>
-    </w:p>
-    <w:p>
-      <w:pPr>
-        <w:ind w:left="720"/>
-        <w:rPr>
-          <w:sz w:val="28"/>
-          <w:szCs w:val="28"/>
-        </w:rPr>
-      </w:pPr>
-    </w:p>
-    <w:p>
-      <w:pPr>
-        <w:ind w:left="720"/>
-        <w:rPr>
-          <w:sz w:val="28"/>
-          <w:szCs w:val="28"/>
-        </w:rPr>
-      </w:pPr>
-    </w:p>
-    <w:p>
-      <w:pPr>
-        <w:ind w:left="720"/>
-        <w:rPr>
-          <w:sz w:val="28"/>
-          <w:szCs w:val="28"/>
-        </w:rPr>
-      </w:pPr>
-    </w:p>
-    <w:p>
-      <w:pPr>
-        <w:ind w:left="720"/>
-        <w:rPr>
-          <w:sz w:val="28"/>
-          <w:szCs w:val="28"/>
-        </w:rPr>
-      </w:pPr>
-    </w:p>
-    <w:p>
-      <w:pPr>
-        <w:ind w:left="720"/>
-        <w:rPr>
-          <w:sz w:val="28"/>
-          <w:szCs w:val="28"/>
-        </w:rPr>
-      </w:pPr>
-    </w:p>
-    <w:p>
-      <w:pPr>
-        <w:ind w:left="720"/>
-        <w:rPr>
-          <w:sz w:val="28"/>
-          <w:szCs w:val="28"/>
-        </w:rPr>
-      </w:pPr>
-    </w:p>
-    <w:p>
-      <w:pPr>
-        <w:rPr>
-          <w:sz w:val="28"/>
-          <w:szCs w:val="28"/>
-        </w:rPr>
-      </w:pPr>
-    </w:p>
-    <w:p>
-      <w:pPr>
-        <w:jc w:val="center"/>
-        <w:rPr>
-          <w:sz w:val="28"/>
-          <w:szCs w:val="28"/>
-        </w:rPr>
-      </w:pPr>
-      <w:r>
-        <w:rPr>
-          <w:sz w:val="28"/>
-          <w:szCs w:val="28"/>
-        </w:rPr>
-        <w:t xml:space="preserve">Journal de </w:t>
+          <w:rFonts w:asciiTheme="majorHAnsi" w:hAnsiTheme="majorHAnsi" w:cstheme="minorHAnsi"/>
+          <w:sz w:val="28"/>
+          <w:szCs w:val="28"/>
+        </w:rPr>
+        <w:t xml:space="preserve"> bien compris le principe.</w:t>
+      </w:r>
+    </w:p>
+    <w:p>
+      <w:pPr>
+        <w:rPr>
+          <w:rFonts w:asciiTheme="majorHAnsi" w:hAnsiTheme="majorHAnsi" w:cstheme="minorHAnsi"/>
+          <w:sz w:val="28"/>
+          <w:szCs w:val="28"/>
+        </w:rPr>
+      </w:pPr>
+    </w:p>
+    <w:p>
+      <w:pPr>
+        <w:rPr>
+          <w:rFonts w:asciiTheme="majorHAnsi" w:hAnsiTheme="majorHAnsi" w:cstheme="minorHAnsi"/>
+          <w:sz w:val="28"/>
+          <w:szCs w:val="28"/>
+        </w:rPr>
+      </w:pPr>
+    </w:p>
+    <w:p>
+      <w:pPr>
+        <w:rPr>
+          <w:rFonts w:asciiTheme="majorHAnsi" w:hAnsiTheme="majorHAnsi" w:cstheme="minorHAnsi"/>
+          <w:color w:val="2C7FCE" w:themeColor="text2" w:themeTint="99"/>
+          <w:sz w:val="28"/>
+          <w:szCs w:val="28"/>
+        </w:rPr>
+      </w:pPr>
+    </w:p>
+    <w:p>
+      <w:pPr>
+        <w:rPr>
+          <w:rFonts w:asciiTheme="majorHAnsi" w:hAnsiTheme="majorHAnsi" w:cstheme="minorHAnsi"/>
+          <w:color w:val="2C7FCE" w:themeColor="text2" w:themeTint="99"/>
+          <w:sz w:val="28"/>
+          <w:szCs w:val="28"/>
+        </w:rPr>
+      </w:pPr>
+      <w:r>
+        <w:rPr>
+          <w:rFonts w:asciiTheme="majorHAnsi" w:hAnsiTheme="majorHAnsi"/>
+          <w:sz w:val="28"/>
+          <w:szCs w:val="28"/>
+        </w:rPr>
+        <w:t xml:space="preserve">   </w:t>
+      </w:r>
+      <w:r>
+        <w:rPr>
+          <w:rFonts w:asciiTheme="majorHAnsi" w:hAnsiTheme="majorHAnsi" w:cstheme="minorHAnsi"/>
+          <w:color w:val="2C7FCE" w:themeColor="text2" w:themeTint="99"/>
+          <w:sz w:val="28"/>
+          <w:szCs w:val="28"/>
+        </w:rPr>
+        <w:t>Acquisition de Connaissances:</w:t>
+      </w:r>
+    </w:p>
+    <w:p>
+      <w:pPr>
+        <w:pStyle w:val="Titre11"/>
+        <w:spacing w:before="199"/>
+        <w:rPr>
+          <w:rFonts w:asciiTheme="majorHAnsi" w:hAnsiTheme="majorHAnsi"/>
+          <w:sz w:val="28"/>
+          <w:szCs w:val="28"/>
+          <w:lang w:val="fr-CA"/>
+        </w:rPr>
+      </w:pPr>
+    </w:p>
+    <w:p>
+      <w:pPr>
+        <w:pStyle w:val="Titre11"/>
+        <w:spacing w:before="199"/>
+        <w:rPr>
+          <w:rFonts w:asciiTheme="majorHAnsi" w:hAnsiTheme="majorHAnsi"/>
+          <w:sz w:val="28"/>
+          <w:szCs w:val="28"/>
+          <w:lang w:val="fr-CA"/>
+        </w:rPr>
+      </w:pPr>
+      <w:r>
+        <w:rPr>
+          <w:rFonts w:asciiTheme="majorHAnsi" w:hAnsiTheme="majorHAnsi"/>
+          <w:sz w:val="28"/>
+          <w:szCs w:val="28"/>
+          <w:lang w:val="fr-CA"/>
+        </w:rPr>
+        <w:t xml:space="preserve">J'ai fait beaucoup de progrès par rapport à la semaine dernière dans les choses liées au </w:t>
+      </w:r>
+      <w:proofErr w:type="gramStart"/>
+      <w:r>
+        <w:rPr>
+          <w:rFonts w:asciiTheme="majorHAnsi" w:hAnsiTheme="majorHAnsi"/>
+          <w:sz w:val="28"/>
+          <w:szCs w:val="28"/>
+          <w:lang w:val="fr-CA"/>
+        </w:rPr>
+        <w:t>javascript .</w:t>
+      </w:r>
+      <w:proofErr w:type="gramEnd"/>
+      <w:r>
+        <w:rPr>
+          <w:rFonts w:asciiTheme="majorHAnsi" w:hAnsiTheme="majorHAnsi"/>
+          <w:sz w:val="28"/>
+          <w:szCs w:val="28"/>
+          <w:lang w:val="fr-CA"/>
+        </w:rPr>
+        <w:t xml:space="preserve"> En concernant </w:t>
       </w:r>
       <w:proofErr w:type="spellStart"/>
       <w:r>
         <w:rPr>
-          <w:sz w:val="28"/>
-          <w:szCs w:val="28"/>
-        </w:rPr>
-        <w:t>Wafae</w:t>
+          <w:rFonts w:asciiTheme="majorHAnsi" w:hAnsiTheme="majorHAnsi"/>
+          <w:sz w:val="28"/>
+          <w:szCs w:val="28"/>
+          <w:lang w:val="fr-CA"/>
+        </w:rPr>
+        <w:t>github</w:t>
       </w:r>
       <w:proofErr w:type="spellEnd"/>
+      <w:r>
+        <w:rPr>
+          <w:rFonts w:asciiTheme="majorHAnsi" w:hAnsiTheme="majorHAnsi"/>
+          <w:sz w:val="28"/>
+          <w:szCs w:val="28"/>
+          <w:lang w:val="fr-CA"/>
+        </w:rPr>
+        <w:t xml:space="preserve"> et git en général, cela ne m'a pas pris longtemps, je n'ai passé en revue que les commandes utilisées.  De manière générale, on peut dire que j'ai bénéficié de plus d'informations que j'aurais aimé pouvoir mettre en pratique avant l'examen final.</w:t>
+      </w:r>
+    </w:p>
+    <w:p>
+      <w:pPr>
+        <w:pStyle w:val="Titre11"/>
+        <w:spacing w:before="199"/>
+        <w:rPr>
+          <w:rFonts w:asciiTheme="majorHAnsi" w:hAnsiTheme="majorHAnsi"/>
+          <w:color w:val="0A2F41" w:themeColor="accent1" w:themeShade="80"/>
+          <w:sz w:val="28"/>
+          <w:szCs w:val="28"/>
+          <w:lang w:val="fr-CA"/>
+        </w:rPr>
+      </w:pPr>
+      <w:r>
+        <w:rPr>
+          <w:rFonts w:asciiTheme="majorHAnsi" w:hAnsiTheme="majorHAnsi"/>
+          <w:color w:val="0A2F41" w:themeColor="accent1" w:themeShade="80"/>
+          <w:sz w:val="28"/>
+          <w:szCs w:val="28"/>
+          <w:lang w:val="fr-CA"/>
+        </w:rPr>
+        <w:t>Partie 2 :</w:t>
+      </w:r>
+    </w:p>
+    <w:p>
+      <w:pPr>
+        <w:pStyle w:val="Titre11"/>
+        <w:spacing w:before="199"/>
+        <w:rPr>
+          <w:rFonts w:asciiTheme="majorHAnsi" w:hAnsiTheme="majorHAnsi"/>
+          <w:color w:val="215E99" w:themeColor="text2" w:themeTint="BF"/>
+          <w:sz w:val="28"/>
+          <w:szCs w:val="28"/>
+          <w:lang w:val="fr-CA"/>
+        </w:rPr>
+      </w:pPr>
+      <w:r>
+        <w:rPr>
+          <w:rFonts w:asciiTheme="majorHAnsi" w:hAnsiTheme="majorHAnsi"/>
+          <w:color w:val="215E99" w:themeColor="text2" w:themeTint="BF"/>
+          <w:sz w:val="28"/>
+          <w:szCs w:val="28"/>
+          <w:lang w:val="fr-CA"/>
+        </w:rPr>
+        <w:t>Travaux Réalisés :</w:t>
+      </w:r>
+    </w:p>
+    <w:p>
+      <w:pPr>
+        <w:pStyle w:val="Titre11"/>
+        <w:spacing w:before="199"/>
+        <w:rPr>
+          <w:rFonts w:asciiTheme="majorHAnsi" w:hAnsiTheme="majorHAnsi"/>
+          <w:color w:val="215E99" w:themeColor="text2" w:themeTint="BF"/>
+          <w:sz w:val="28"/>
+          <w:szCs w:val="28"/>
+          <w:lang w:val="fr-CA"/>
+        </w:rPr>
+      </w:pPr>
+    </w:p>
+    <w:p>
+      <w:pPr>
+        <w:pStyle w:val="Titre11"/>
+        <w:spacing w:before="199"/>
+        <w:rPr>
+          <w:rFonts w:asciiTheme="majorHAnsi" w:hAnsiTheme="majorHAnsi"/>
+          <w:color w:val="45B0E1" w:themeColor="accent1" w:themeTint="99"/>
+          <w:sz w:val="28"/>
+          <w:szCs w:val="28"/>
+          <w:lang w:val="fr-CA"/>
+        </w:rPr>
+      </w:pPr>
+      <w:r>
+        <w:rPr>
+          <w:rFonts w:asciiTheme="majorHAnsi" w:hAnsiTheme="majorHAnsi"/>
+          <w:color w:val="45B0E1" w:themeColor="accent1" w:themeTint="99"/>
+          <w:sz w:val="28"/>
+          <w:szCs w:val="28"/>
+          <w:lang w:val="fr-CA"/>
+        </w:rPr>
+        <w:t xml:space="preserve">Tout d'abord, j'ai écrit </w:t>
+      </w:r>
+      <w:proofErr w:type="gramStart"/>
+      <w:r>
+        <w:rPr>
+          <w:rFonts w:asciiTheme="majorHAnsi" w:hAnsiTheme="majorHAnsi"/>
+          <w:color w:val="45B0E1" w:themeColor="accent1" w:themeTint="99"/>
+          <w:sz w:val="28"/>
+          <w:szCs w:val="28"/>
+          <w:lang w:val="fr-CA"/>
+        </w:rPr>
+        <w:t>le  modèle</w:t>
+      </w:r>
+      <w:proofErr w:type="gramEnd"/>
+      <w:r>
+        <w:rPr>
+          <w:rFonts w:asciiTheme="majorHAnsi" w:hAnsiTheme="majorHAnsi"/>
+          <w:color w:val="45B0E1" w:themeColor="accent1" w:themeTint="99"/>
+          <w:sz w:val="28"/>
+          <w:szCs w:val="28"/>
+          <w:lang w:val="fr-CA"/>
+        </w:rPr>
+        <w:t xml:space="preserve"> puis je l'ai rempli avec les informations précédentes, comme la page principale et les images. Ensuite, j'ai commencé à imaginer comment je pourrais le transformer en un site Web dynamique. A ce moment, j'ai ajouté une page </w:t>
+      </w:r>
+      <w:proofErr w:type="gramStart"/>
+      <w:r>
+        <w:rPr>
+          <w:rFonts w:asciiTheme="majorHAnsi" w:hAnsiTheme="majorHAnsi"/>
+          <w:color w:val="45B0E1" w:themeColor="accent1" w:themeTint="99"/>
+          <w:sz w:val="28"/>
+          <w:szCs w:val="28"/>
+          <w:lang w:val="fr-CA"/>
+        </w:rPr>
+        <w:t>d'abonnement,</w:t>
+      </w:r>
+      <w:proofErr w:type="spellStart"/>
+      <w:r>
+        <w:rPr>
+          <w:rFonts w:asciiTheme="majorHAnsi" w:hAnsiTheme="majorHAnsi"/>
+          <w:color w:val="45B0E1" w:themeColor="accent1" w:themeTint="99"/>
+          <w:sz w:val="28"/>
+          <w:szCs w:val="28"/>
+          <w:lang w:val="fr-CA"/>
+        </w:rPr>
+        <w:t>j</w:t>
+      </w:r>
+      <w:proofErr w:type="gramEnd"/>
+      <w:r>
+        <w:rPr>
+          <w:rFonts w:asciiTheme="majorHAnsi" w:hAnsiTheme="majorHAnsi"/>
+          <w:color w:val="45B0E1" w:themeColor="accent1" w:themeTint="99"/>
+          <w:sz w:val="28"/>
+          <w:szCs w:val="28"/>
+          <w:lang w:val="fr-CA"/>
+        </w:rPr>
+        <w:t xml:space="preserve"> ai</w:t>
+      </w:r>
+      <w:proofErr w:type="spellEnd"/>
+      <w:r>
+        <w:rPr>
+          <w:rFonts w:asciiTheme="majorHAnsi" w:hAnsiTheme="majorHAnsi"/>
+          <w:color w:val="45B0E1" w:themeColor="accent1" w:themeTint="99"/>
+          <w:sz w:val="28"/>
+          <w:szCs w:val="28"/>
+          <w:lang w:val="fr-CA"/>
+        </w:rPr>
+        <w:t xml:space="preserve">  mis les fichiers javascript, et j'ai modifié  tout ce qui était possible pour que les pages deviennent plus dynamiques et plus conformes aux tableaux en utilisant tous ce que </w:t>
+      </w:r>
+      <w:proofErr w:type="spellStart"/>
+      <w:r>
+        <w:rPr>
+          <w:rFonts w:asciiTheme="majorHAnsi" w:hAnsiTheme="majorHAnsi"/>
+          <w:color w:val="45B0E1" w:themeColor="accent1" w:themeTint="99"/>
+          <w:sz w:val="28"/>
+          <w:szCs w:val="28"/>
+          <w:lang w:val="fr-CA"/>
+        </w:rPr>
+        <w:t>j ai</w:t>
+      </w:r>
+      <w:proofErr w:type="spellEnd"/>
+      <w:r>
+        <w:rPr>
+          <w:rFonts w:asciiTheme="majorHAnsi" w:hAnsiTheme="majorHAnsi"/>
+          <w:color w:val="45B0E1" w:themeColor="accent1" w:themeTint="99"/>
+          <w:sz w:val="28"/>
+          <w:szCs w:val="28"/>
+          <w:lang w:val="fr-CA"/>
+        </w:rPr>
+        <w:t xml:space="preserve"> appris avant (</w:t>
+      </w:r>
+      <w:proofErr w:type="spellStart"/>
+      <w:r>
+        <w:rPr>
+          <w:rFonts w:asciiTheme="majorHAnsi" w:hAnsiTheme="majorHAnsi"/>
+          <w:color w:val="45B0E1" w:themeColor="accent1" w:themeTint="99"/>
+          <w:sz w:val="28"/>
+          <w:szCs w:val="28"/>
+          <w:lang w:val="fr-CA"/>
+        </w:rPr>
+        <w:t>html.css.dom</w:t>
+      </w:r>
+      <w:proofErr w:type="spellEnd"/>
+      <w:r>
+        <w:rPr>
+          <w:rFonts w:asciiTheme="majorHAnsi" w:hAnsiTheme="majorHAnsi"/>
+          <w:color w:val="45B0E1" w:themeColor="accent1" w:themeTint="99"/>
+          <w:sz w:val="28"/>
+          <w:szCs w:val="28"/>
+          <w:lang w:val="fr-CA"/>
+        </w:rPr>
+        <w:t>...), bien sûr en collaboration avec Lena</w:t>
+      </w:r>
+    </w:p>
+    <w:p>
+      <w:pPr>
+        <w:pStyle w:val="Titre11"/>
+        <w:spacing w:before="199"/>
+        <w:rPr>
+          <w:rFonts w:asciiTheme="majorHAnsi" w:hAnsiTheme="majorHAnsi"/>
+          <w:color w:val="45B0E1" w:themeColor="accent1" w:themeTint="99"/>
+          <w:sz w:val="28"/>
+          <w:szCs w:val="28"/>
+          <w:lang w:val="fr-CA"/>
+        </w:rPr>
+      </w:pPr>
+    </w:p>
+    <w:p>
+      <w:pPr>
+        <w:pStyle w:val="Titre11"/>
+        <w:spacing w:before="199"/>
+        <w:rPr>
+          <w:rFonts w:asciiTheme="majorHAnsi" w:hAnsiTheme="majorHAnsi"/>
+          <w:color w:val="215E99" w:themeColor="text2" w:themeTint="BF"/>
+          <w:sz w:val="28"/>
+          <w:szCs w:val="28"/>
+          <w:lang w:val="fr-CA"/>
+        </w:rPr>
+      </w:pPr>
+    </w:p>
+    <w:p>
+      <w:pPr>
+        <w:pStyle w:val="Titre11"/>
+        <w:spacing w:before="199"/>
+        <w:rPr>
+          <w:rFonts w:asciiTheme="majorHAnsi" w:hAnsiTheme="majorHAnsi"/>
+          <w:color w:val="215E99" w:themeColor="text2" w:themeTint="BF"/>
+          <w:sz w:val="28"/>
+          <w:szCs w:val="28"/>
+          <w:lang w:val="fr-CA"/>
+        </w:rPr>
+      </w:pPr>
+    </w:p>
+    <w:p>
+      <w:pPr>
+        <w:pStyle w:val="Titre11"/>
+        <w:spacing w:before="199"/>
+        <w:rPr>
+          <w:rFonts w:asciiTheme="majorHAnsi" w:hAnsiTheme="majorHAnsi"/>
+          <w:color w:val="215E99" w:themeColor="text2" w:themeTint="BF"/>
+          <w:sz w:val="28"/>
+          <w:szCs w:val="28"/>
+          <w:lang w:val="fr-CA"/>
+        </w:rPr>
+      </w:pPr>
+    </w:p>
+    <w:p>
+      <w:pPr>
+        <w:pStyle w:val="Titre11"/>
+        <w:spacing w:before="199"/>
+        <w:rPr>
+          <w:rFonts w:asciiTheme="majorHAnsi" w:hAnsiTheme="majorHAnsi"/>
+          <w:color w:val="215E99" w:themeColor="text2" w:themeTint="BF"/>
+          <w:sz w:val="28"/>
+          <w:szCs w:val="28"/>
+          <w:lang w:val="fr-CA"/>
+        </w:rPr>
+      </w:pPr>
+      <w:r>
+        <w:rPr>
+          <w:rFonts w:asciiTheme="majorHAnsi" w:hAnsiTheme="majorHAnsi"/>
+          <w:color w:val="215E99" w:themeColor="text2" w:themeTint="BF"/>
+          <w:sz w:val="28"/>
+          <w:szCs w:val="28"/>
+          <w:lang w:val="fr-CA"/>
+        </w:rPr>
+        <w:t>Présentation des Commandes git :</w:t>
+      </w:r>
+    </w:p>
+    <w:p>
+      <w:pPr>
+        <w:pStyle w:val="Titre11"/>
+        <w:spacing w:before="199"/>
+        <w:rPr>
+          <w:rFonts w:asciiTheme="majorHAnsi" w:hAnsiTheme="majorHAnsi"/>
+          <w:color w:val="215E99" w:themeColor="text2" w:themeTint="BF"/>
+          <w:sz w:val="28"/>
+          <w:szCs w:val="28"/>
+          <w:lang w:val="fr-CA"/>
+        </w:rPr>
+      </w:pPr>
+      <w:r>
+        <w:rPr>
+          <w:rFonts w:asciiTheme="majorHAnsi" w:hAnsiTheme="majorHAnsi"/>
+          <w:noProof/>
+          <w:color w:val="215E99" w:themeColor="text2" w:themeTint="BF"/>
+          <w:sz w:val="28"/>
+          <w:szCs w:val="28"/>
+          <w:lang w:val="fr-CA"/>
+        </w:rPr>
+        <w:lastRenderedPageBreak/>
+        <w:drawing>
+          <wp:inline distT="0" distB="0" distL="0" distR="0" wp14:anchorId="2A589ACC" wp14:editId="1BBC9DAE">
+            <wp:extent cx="5381625" cy="3381375"/>
+            <wp:effectExtent l="0" t="0" r="9525" b="9525"/>
+            <wp:docPr id="153132420" name="Picture 6" descr="A screenshot of a computer&#10;&#10;Description automatically generated"/>
+            <wp:cNvGraphicFramePr>
+              <a:graphicFrameLocks xmlns:a="http://schemas.openxmlformats.org/drawingml/2006/main" noChangeAspect="1"/>
+            </wp:cNvGraphicFramePr>
+            <a:graphic xmlns:a="http://schemas.openxmlformats.org/drawingml/2006/main">
+              <a:graphicData uri="http://schemas.openxmlformats.org/drawingml/2006/picture">
+                <pic:pic xmlns:pic="http://schemas.openxmlformats.org/drawingml/2006/picture">
+                  <pic:nvPicPr>
+                    <pic:cNvPr id="0" name="Picture 1" descr="A screenshot of a computer&#10;&#10;Description automatically generated"/>
+                    <pic:cNvPicPr>
+                      <a:picLocks noChangeAspect="1" noChangeArrowheads="1"/>
+                    </pic:cNvPicPr>
+                  </pic:nvPicPr>
+                  <pic:blipFill>
+                    <a:blip r:embed="rId11">
+                      <a:extLst>
+                        <a:ext uri="{28A0092B-C50C-407E-A947-70E740481C1C}">
+                          <a14:useLocalDpi xmlns:a14="http://schemas.microsoft.com/office/drawing/2010/main" val="0"/>
+                        </a:ext>
+                      </a:extLst>
+                    </a:blip>
+                    <a:srcRect/>
+                    <a:stretch>
+                      <a:fillRect/>
+                    </a:stretch>
+                  </pic:blipFill>
+                  <pic:spPr bwMode="auto">
+                    <a:xfrm>
+                      <a:off x="0" y="0"/>
+                      <a:ext cx="5381625" cy="3381375"/>
+                    </a:xfrm>
+                    <a:prstGeom prst="rect">
+                      <a:avLst/>
+                    </a:prstGeom>
+                    <a:noFill/>
+                    <a:ln>
+                      <a:noFill/>
+                    </a:ln>
+                  </pic:spPr>
+                </pic:pic>
+              </a:graphicData>
+            </a:graphic>
+          </wp:inline>
+        </w:drawing>
+      </w:r>
+    </w:p>
+    <w:p>
+      <w:pPr>
+        <w:pStyle w:val="Titre11"/>
+        <w:spacing w:before="199"/>
+        <w:rPr>
+          <w:rFonts w:asciiTheme="majorHAnsi" w:hAnsiTheme="majorHAnsi"/>
+          <w:color w:val="215E99" w:themeColor="text2" w:themeTint="BF"/>
+          <w:sz w:val="28"/>
+          <w:szCs w:val="28"/>
+          <w:lang w:val="fr-CA"/>
+        </w:rPr>
+      </w:pPr>
+    </w:p>
+    <w:p>
+      <w:pPr>
+        <w:pStyle w:val="Titre11"/>
+        <w:spacing w:before="199"/>
+        <w:rPr>
+          <w:rFonts w:asciiTheme="majorHAnsi" w:hAnsiTheme="majorHAnsi"/>
+          <w:color w:val="215E99" w:themeColor="text2" w:themeTint="BF"/>
+          <w:sz w:val="28"/>
+          <w:szCs w:val="28"/>
+          <w:lang w:val="fr-CA"/>
+        </w:rPr>
+      </w:pPr>
+    </w:p>
+    <w:p>
+      <w:pPr>
+        <w:pStyle w:val="Titre11"/>
+        <w:spacing w:before="199"/>
+        <w:rPr>
+          <w:rFonts w:asciiTheme="majorHAnsi" w:hAnsiTheme="majorHAnsi"/>
+          <w:color w:val="215E99" w:themeColor="text2" w:themeTint="BF"/>
+          <w:sz w:val="28"/>
+          <w:szCs w:val="28"/>
+          <w:lang w:val="fr-CA"/>
+        </w:rPr>
+      </w:pPr>
+      <w:r>
+        <w:rPr>
+          <w:rFonts w:asciiTheme="majorHAnsi" w:hAnsiTheme="majorHAnsi"/>
+          <w:noProof/>
+          <w:color w:val="215E99" w:themeColor="text2" w:themeTint="BF"/>
+          <w:sz w:val="28"/>
+          <w:szCs w:val="28"/>
+          <w:lang w:val="fr-CA"/>
+        </w:rPr>
+        <w:drawing>
+          <wp:inline distT="0" distB="0" distL="0" distR="0" wp14:anchorId="24374274" wp14:editId="79FC9CCE">
+            <wp:extent cx="5400675" cy="3362325"/>
+            <wp:effectExtent l="0" t="0" r="9525" b="9525"/>
+            <wp:docPr id="1205777791" name="Picture 5" descr="A screenshot of a computer program&#10;&#10;Description automatically generated"/>
+            <wp:cNvGraphicFramePr>
+              <a:graphicFrameLocks xmlns:a="http://schemas.openxmlformats.org/drawingml/2006/main" noChangeAspect="1"/>
+            </wp:cNvGraphicFramePr>
+            <a:graphic xmlns:a="http://schemas.openxmlformats.org/drawingml/2006/main">
+              <a:graphicData uri="http://schemas.openxmlformats.org/drawingml/2006/picture">
+                <pic:pic xmlns:pic="http://schemas.openxmlformats.org/drawingml/2006/picture">
+                  <pic:nvPicPr>
+                    <pic:cNvPr id="0" name="Picture 2" descr="A screenshot of a computer program&#10;&#10;Description automatically generated"/>
+                    <pic:cNvPicPr>
+                      <a:picLocks noChangeAspect="1" noChangeArrowheads="1"/>
+                    </pic:cNvPicPr>
+                  </pic:nvPicPr>
+                  <pic:blipFill>
+                    <a:blip r:embed="rId12">
+                      <a:extLst>
+                        <a:ext uri="{28A0092B-C50C-407E-A947-70E740481C1C}">
+                          <a14:useLocalDpi xmlns:a14="http://schemas.microsoft.com/office/drawing/2010/main" val="0"/>
+                        </a:ext>
+                      </a:extLst>
+                    </a:blip>
+                    <a:srcRect/>
+                    <a:stretch>
+                      <a:fillRect/>
+                    </a:stretch>
+                  </pic:blipFill>
+                  <pic:spPr bwMode="auto">
+                    <a:xfrm>
+                      <a:off x="0" y="0"/>
+                      <a:ext cx="5400675" cy="3362325"/>
+                    </a:xfrm>
+                    <a:prstGeom prst="rect">
+                      <a:avLst/>
+                    </a:prstGeom>
+                    <a:noFill/>
+                    <a:ln>
+                      <a:noFill/>
+                    </a:ln>
+                  </pic:spPr>
+                </pic:pic>
+              </a:graphicData>
+            </a:graphic>
+          </wp:inline>
+        </w:drawing>
+      </w:r>
+    </w:p>
+    <w:p>
+      <w:pPr>
+        <w:pStyle w:val="Titre11"/>
+        <w:spacing w:before="199"/>
+        <w:rPr>
+          <w:rFonts w:asciiTheme="majorHAnsi" w:hAnsiTheme="majorHAnsi"/>
+          <w:color w:val="215E99" w:themeColor="text2" w:themeTint="BF"/>
+          <w:sz w:val="28"/>
+          <w:szCs w:val="28"/>
+          <w:lang w:val="fr-CA"/>
+        </w:rPr>
+      </w:pPr>
+    </w:p>
+    <w:p>
+      <w:pPr>
+        <w:pStyle w:val="Titre11"/>
+        <w:spacing w:before="199"/>
+        <w:rPr>
+          <w:rFonts w:asciiTheme="majorHAnsi" w:hAnsiTheme="majorHAnsi"/>
+          <w:color w:val="215E99" w:themeColor="text2" w:themeTint="BF"/>
+          <w:sz w:val="28"/>
+          <w:szCs w:val="28"/>
+          <w:lang w:val="fr-CA"/>
+        </w:rPr>
+      </w:pPr>
+      <w:r>
+        <w:rPr>
+          <w:rFonts w:asciiTheme="majorHAnsi" w:hAnsiTheme="majorHAnsi"/>
+          <w:noProof/>
+          <w:color w:val="215E99" w:themeColor="text2" w:themeTint="BF"/>
+          <w:sz w:val="28"/>
+          <w:szCs w:val="28"/>
+          <w:lang w:val="fr-CA"/>
+        </w:rPr>
+        <w:lastRenderedPageBreak/>
+        <w:drawing>
+          <wp:inline distT="0" distB="0" distL="0" distR="0" wp14:anchorId="76FD1469" wp14:editId="36AEDBF0">
+            <wp:extent cx="5324475" cy="3400425"/>
+            <wp:effectExtent l="0" t="0" r="9525" b="9525"/>
+            <wp:docPr id="1579323213" name="Picture 4" descr="A screenshot of a computer screen&#10;&#10;Description automatically generated"/>
+            <wp:cNvGraphicFramePr>
+              <a:graphicFrameLocks xmlns:a="http://schemas.openxmlformats.org/drawingml/2006/main" noChangeAspect="1"/>
+            </wp:cNvGraphicFramePr>
+            <a:graphic xmlns:a="http://schemas.openxmlformats.org/drawingml/2006/main">
+              <a:graphicData uri="http://schemas.openxmlformats.org/drawingml/2006/picture">
+                <pic:pic xmlns:pic="http://schemas.openxmlformats.org/drawingml/2006/picture">
+                  <pic:nvPicPr>
+                    <pic:cNvPr id="0" name="Picture 3" descr="A screenshot of a computer screen&#10;&#10;Description automatically generated"/>
+                    <pic:cNvPicPr>
+                      <a:picLocks noChangeAspect="1" noChangeArrowheads="1"/>
+                    </pic:cNvPicPr>
+                  </pic:nvPicPr>
+                  <pic:blipFill>
+                    <a:blip r:embed="rId13">
+                      <a:extLst>
+                        <a:ext uri="{28A0092B-C50C-407E-A947-70E740481C1C}">
+                          <a14:useLocalDpi xmlns:a14="http://schemas.microsoft.com/office/drawing/2010/main" val="0"/>
+                        </a:ext>
+                      </a:extLst>
+                    </a:blip>
+                    <a:srcRect/>
+                    <a:stretch>
+                      <a:fillRect/>
+                    </a:stretch>
+                  </pic:blipFill>
+                  <pic:spPr bwMode="auto">
+                    <a:xfrm>
+                      <a:off x="0" y="0"/>
+                      <a:ext cx="5324475" cy="3400425"/>
+                    </a:xfrm>
+                    <a:prstGeom prst="rect">
+                      <a:avLst/>
+                    </a:prstGeom>
+                    <a:noFill/>
+                    <a:ln>
+                      <a:noFill/>
+                    </a:ln>
+                  </pic:spPr>
+                </pic:pic>
+              </a:graphicData>
+            </a:graphic>
+          </wp:inline>
+        </w:drawing>
+      </w:r>
+    </w:p>
+    <w:p>
+      <w:pPr>
+        <w:pStyle w:val="Titre11"/>
+        <w:spacing w:before="199"/>
+        <w:rPr>
+          <w:rFonts w:asciiTheme="majorHAnsi" w:hAnsiTheme="majorHAnsi"/>
+          <w:color w:val="215E99" w:themeColor="text2" w:themeTint="BF"/>
+          <w:sz w:val="28"/>
+          <w:szCs w:val="28"/>
+          <w:lang w:val="fr-CA"/>
+        </w:rPr>
+      </w:pPr>
+      <w:r>
+        <w:rPr>
+          <w:rFonts w:asciiTheme="majorHAnsi" w:hAnsiTheme="majorHAnsi"/>
+          <w:noProof/>
+          <w:color w:val="215E99" w:themeColor="text2" w:themeTint="BF"/>
+          <w:sz w:val="28"/>
+          <w:szCs w:val="28"/>
+          <w:lang w:val="fr-CA"/>
+        </w:rPr>
+        <w:drawing>
+          <wp:inline distT="0" distB="0" distL="0" distR="0" wp14:anchorId="6604E9CB" wp14:editId="2476741F">
+            <wp:extent cx="5429250" cy="3562350"/>
+            <wp:effectExtent l="0" t="0" r="0" b="0"/>
+            <wp:docPr id="842309321" name="Picture 3" descr="A screenshot of a computer program&#10;&#10;Description automatically generated"/>
+            <wp:cNvGraphicFramePr>
+              <a:graphicFrameLocks xmlns:a="http://schemas.openxmlformats.org/drawingml/2006/main" noChangeAspect="1"/>
+            </wp:cNvGraphicFramePr>
+            <a:graphic xmlns:a="http://schemas.openxmlformats.org/drawingml/2006/main">
+              <a:graphicData uri="http://schemas.openxmlformats.org/drawingml/2006/picture">
+                <pic:pic xmlns:pic="http://schemas.openxmlformats.org/drawingml/2006/picture">
+                  <pic:nvPicPr>
+                    <pic:cNvPr id="0" name="Picture 4" descr="A screenshot of a computer program&#10;&#10;Description automatically generated"/>
+                    <pic:cNvPicPr>
+                      <a:picLocks noChangeAspect="1" noChangeArrowheads="1"/>
+                    </pic:cNvPicPr>
+                  </pic:nvPicPr>
+                  <pic:blipFill>
+                    <a:blip r:embed="rId14">
+                      <a:extLst>
+                        <a:ext uri="{28A0092B-C50C-407E-A947-70E740481C1C}">
+                          <a14:useLocalDpi xmlns:a14="http://schemas.microsoft.com/office/drawing/2010/main" val="0"/>
+                        </a:ext>
+                      </a:extLst>
+                    </a:blip>
+                    <a:srcRect/>
+                    <a:stretch>
+                      <a:fillRect/>
+                    </a:stretch>
+                  </pic:blipFill>
+                  <pic:spPr bwMode="auto">
+                    <a:xfrm>
+                      <a:off x="0" y="0"/>
+                      <a:ext cx="5429250" cy="3562350"/>
+                    </a:xfrm>
+                    <a:prstGeom prst="rect">
+                      <a:avLst/>
+                    </a:prstGeom>
+                    <a:noFill/>
+                    <a:ln>
+                      <a:noFill/>
+                    </a:ln>
+                  </pic:spPr>
+                </pic:pic>
+              </a:graphicData>
+            </a:graphic>
+          </wp:inline>
+        </w:drawing>
+      </w:r>
+    </w:p>
+    <w:p>
+      <w:pPr>
+        <w:pStyle w:val="Titre11"/>
+        <w:spacing w:before="199"/>
+        <w:rPr>
+          <w:rFonts w:asciiTheme="majorHAnsi" w:hAnsiTheme="majorHAnsi"/>
+          <w:color w:val="215E99" w:themeColor="text2" w:themeTint="BF"/>
+          <w:sz w:val="28"/>
+          <w:szCs w:val="28"/>
+          <w:lang w:val="fr-CA"/>
+        </w:rPr>
+      </w:pPr>
+    </w:p>
+    <w:p>
+      <w:pPr>
+        <w:pStyle w:val="Titre11"/>
+        <w:spacing w:before="199"/>
+        <w:rPr>
+          <w:rFonts w:asciiTheme="majorHAnsi" w:hAnsiTheme="majorHAnsi"/>
+          <w:color w:val="215E99" w:themeColor="text2" w:themeTint="BF"/>
+          <w:sz w:val="28"/>
+          <w:szCs w:val="28"/>
+          <w:lang w:val="fr-CA"/>
+        </w:rPr>
+      </w:pPr>
+      <w:r>
+        <w:rPr>
+          <w:rFonts w:asciiTheme="majorHAnsi" w:hAnsiTheme="majorHAnsi"/>
+          <w:noProof/>
+          <w:color w:val="215E99" w:themeColor="text2" w:themeTint="BF"/>
+          <w:sz w:val="28"/>
+          <w:szCs w:val="28"/>
+          <w:lang w:val="fr-CA"/>
+        </w:rPr>
+        <w:lastRenderedPageBreak/>
+        <w:drawing>
+          <wp:inline distT="0" distB="0" distL="0" distR="0" wp14:anchorId="6589EF14" wp14:editId="468AC3BC">
+            <wp:extent cx="5419725" cy="3467100"/>
+            <wp:effectExtent l="0" t="0" r="9525" b="0"/>
+            <wp:docPr id="1876841094" name="Picture 2" descr="A screenshot of a computer program&#10;&#10;Description automatically generated"/>
+            <wp:cNvGraphicFramePr>
+              <a:graphicFrameLocks xmlns:a="http://schemas.openxmlformats.org/drawingml/2006/main" noChangeAspect="1"/>
+            </wp:cNvGraphicFramePr>
+            <a:graphic xmlns:a="http://schemas.openxmlformats.org/drawingml/2006/main">
+              <a:graphicData uri="http://schemas.openxmlformats.org/drawingml/2006/picture">
+                <pic:pic xmlns:pic="http://schemas.openxmlformats.org/drawingml/2006/picture">
+                  <pic:nvPicPr>
+                    <pic:cNvPr id="0" name="Picture 5" descr="A screenshot of a computer program&#10;&#10;Description automatically generated"/>
+                    <pic:cNvPicPr>
+                      <a:picLocks noChangeAspect="1" noChangeArrowheads="1"/>
+                    </pic:cNvPicPr>
+                  </pic:nvPicPr>
+                  <pic:blipFill>
+                    <a:blip r:embed="rId15">
+                      <a:extLst>
+                        <a:ext uri="{28A0092B-C50C-407E-A947-70E740481C1C}">
+                          <a14:useLocalDpi xmlns:a14="http://schemas.microsoft.com/office/drawing/2010/main" val="0"/>
+                        </a:ext>
+                      </a:extLst>
+                    </a:blip>
+                    <a:srcRect/>
+                    <a:stretch>
+                      <a:fillRect/>
+                    </a:stretch>
+                  </pic:blipFill>
+                  <pic:spPr bwMode="auto">
+                    <a:xfrm>
+                      <a:off x="0" y="0"/>
+                      <a:ext cx="5419725" cy="3467100"/>
+                    </a:xfrm>
+                    <a:prstGeom prst="rect">
+                      <a:avLst/>
+                    </a:prstGeom>
+                    <a:noFill/>
+                    <a:ln>
+                      <a:noFill/>
+                    </a:ln>
+                  </pic:spPr>
+                </pic:pic>
+              </a:graphicData>
+            </a:graphic>
+          </wp:inline>
+        </w:drawing>
+      </w:r>
+    </w:p>
+    <w:p>
+      <w:pPr>
+        <w:pStyle w:val="Titre11"/>
+        <w:spacing w:before="199"/>
+        <w:rPr>
+          <w:rFonts w:asciiTheme="majorHAnsi" w:hAnsiTheme="majorHAnsi"/>
+          <w:color w:val="215E99" w:themeColor="text2" w:themeTint="BF"/>
+          <w:sz w:val="28"/>
+          <w:szCs w:val="28"/>
+          <w:lang w:val="fr-CA"/>
+        </w:rPr>
+      </w:pPr>
+    </w:p>
+    <w:p>
+      <w:pPr>
+        <w:jc w:val="center"/>
+        <w:rPr>
+          <w:sz w:val="28"/>
+          <w:szCs w:val="28"/>
+        </w:rPr>
+      </w:pPr>
+      <w:r>
+        <w:rPr>
+          <w:rFonts w:asciiTheme="majorHAnsi" w:hAnsiTheme="majorHAnsi"/>
+          <w:noProof/>
+          <w:color w:val="215E99" w:themeColor="text2" w:themeTint="BF"/>
+          <w:kern w:val="0"/>
+          <w:sz w:val="28"/>
+          <w:szCs w:val="28"/>
+          <w14:ligatures w14:val="none"/>
+        </w:rPr>
+        <w:drawing>
+          <wp:inline distT="0" distB="0" distL="0" distR="0" wp14:anchorId="77A5C667" wp14:editId="3BDA3273">
+            <wp:extent cx="5410200" cy="3409950"/>
+            <wp:effectExtent l="0" t="0" r="0" b="0"/>
+            <wp:docPr id="1188978616" name="Picture 1" descr="A computer screen shot of a black screen&#10;&#10;Description automatically generated"/>
+            <wp:cNvGraphicFramePr>
+              <a:graphicFrameLocks xmlns:a="http://schemas.openxmlformats.org/drawingml/2006/main" noChangeAspect="1"/>
+            </wp:cNvGraphicFramePr>
+            <a:graphic xmlns:a="http://schemas.openxmlformats.org/drawingml/2006/main">
+              <a:graphicData uri="http://schemas.openxmlformats.org/drawingml/2006/picture">
+                <pic:pic xmlns:pic="http://schemas.openxmlformats.org/drawingml/2006/picture">
+                  <pic:nvPicPr>
+                    <pic:cNvPr id="0" name="Picture 1" descr="A computer screen shot of a black screen&#10;&#10;Description automatically generated"/>
+                    <pic:cNvPicPr>
+                      <a:picLocks noChangeAspect="1" noChangeArrowheads="1"/>
+                    </pic:cNvPicPr>
+                  </pic:nvPicPr>
+                  <pic:blipFill>
+                    <a:blip r:embed="rId16">
+                      <a:extLst>
+                        <a:ext uri="{28A0092B-C50C-407E-A947-70E740481C1C}">
+                          <a14:useLocalDpi xmlns:a14="http://schemas.microsoft.com/office/drawing/2010/main" val="0"/>
+                        </a:ext>
+                      </a:extLst>
+                    </a:blip>
+                    <a:srcRect/>
+                    <a:stretch>
+                      <a:fillRect/>
+                    </a:stretch>
+                  </pic:blipFill>
+                  <pic:spPr bwMode="auto">
+                    <a:xfrm>
+                      <a:off x="0" y="0"/>
+                      <a:ext cx="5410200" cy="3409950"/>
+                    </a:xfrm>
+                    <a:prstGeom prst="rect">
+                      <a:avLst/>
+                    </a:prstGeom>
+                    <a:noFill/>
+                    <a:ln>
+                      <a:noFill/>
+                    </a:ln>
+                  </pic:spPr>
+                </pic:pic>
+              </a:graphicData>
+            </a:graphic>
+          </wp:inline>
+        </w:drawing>
+      </w:r>
     </w:p>
     <w:p>
       <w:pPr>
@@ -958,7 +2058,7 @@
       </w:pPr>
     </w:p>
     <w:sectPr>
-      <w:footerReference w:type="default" r:id="rId11"/>
+      <w:footerReference w:type="default" r:id="rId17"/>
       <w:pgSz w:w="12240" w:h="15840"/>
       <w:pgMar w:top="1417" w:right="1417" w:bottom="1417" w:left="1417" w:header="708" w:footer="708" w:gutter="0"/>
       <w:cols w:space="708"/>
@@ -997,12 +2097,12 @@
 <w:ftr xmlns:wpc="http://schemas.microsoft.com/office/word/2010/wordprocessingCanvas" xmlns:cx="http://schemas.microsoft.com/office/drawing/2014/chartex" xmlns:cx1="http://schemas.microsoft.com/office/drawing/2015/9/8/chartex" xmlns:cx2="http://schemas.microsoft.com/office/drawing/2015/10/21/chartex" xmlns:cx3="http://schemas.microsoft.com/office/drawing/2016/5/9/chartex" xmlns:cx4="http://schemas.microsoft.com/office/drawing/2016/5/10/chartex" xmlns:cx5="http://schemas.microsoft.com/office/drawing/2016/5/11/chartex" xmlns:cx6="http://schemas.microsoft.com/office/drawing/2016/5/12/chartex" xmlns:cx7="http://schemas.microsoft.com/office/drawing/2016/5/13/chartex" xmlns:cx8="http://schemas.microsoft.com/office/drawing/2016/5/14/chartex" xmlns:mc="http://schemas.openxmlformats.org/markup-compatibility/2006" xmlns:aink="http://schemas.microsoft.com/office/drawing/2016/ink" xmlns:am3d="http://schemas.microsoft.com/office/drawing/2017/model3d" xmlns:o="urn:schemas-microsoft-com:office:office" xmlns:oel="http://schemas.microsoft.com/office/2019/extlst" xmlns:r="http://schemas.openxmlformats.org/officeDocument/2006/relationships" xmlns:m="http://schemas.openxmlformats.org/officeDocument/2006/math" xmlns:v="urn:schemas-microsoft-com:vml" xmlns:wp14="http://schemas.microsoft.com/office/word/2010/wordprocessingDrawing" xmlns:wp="http://schemas.openxmlformats.org/drawingml/2006/wordprocessingDrawing" xmlns:w10="urn:schemas-microsoft-com:office:word" xmlns:w="http://schemas.openxmlformats.org/wordprocessingml/2006/main" xmlns:w14="http://schemas.microsoft.com/office/word/2010/wordml" xmlns:w15="http://schemas.microsoft.com/office/word/2012/wordml" xmlns:w16cex="http://schemas.microsoft.com/office/word/2018/wordml/cex" xmlns:w16cid="http://schemas.microsoft.com/office/word/2016/wordml/cid" xmlns:w16="http://schemas.microsoft.com/office/word/2018/wordml" xmlns:w16du="http://schemas.microsoft.com/office/word/2023/wordml/word16du" xmlns:w16sdtdh="http://schemas.microsoft.com/office/word/2020/wordml/sdtdatahash" xmlns:w16se="http://schemas.microsoft.com/office/word/2015/wordml/symex" xmlns:wpg="http://schemas.microsoft.com/office/word/2010/wordprocessingGroup" xmlns:wpi="http://schemas.microsoft.com/office/word/2010/wordprocessingInk" xmlns:wne="http://schemas.microsoft.com/office/word/2006/wordml" xmlns:wps="http://schemas.microsoft.com/office/word/2010/wordprocessingShape" mc:Ignorable="w14 w15 w16se w16cid w16 w16cex w16sdtdh w16du wp14">
   <w:p>
     <w:pPr>
-      <w:pStyle w:val="Pieddepage"/>
+      <w:pStyle w:val="Footer"/>
     </w:pPr>
   </w:p>
   <w:p>
     <w:pPr>
-      <w:pStyle w:val="Pieddepage"/>
+      <w:pStyle w:val="Footer"/>
     </w:pPr>
   </w:p>
 </w:ftr>
@@ -1631,11 +2731,11 @@
       <w:szCs w:val="22"/>
     </w:rPr>
   </w:style>
-  <w:style w:type="paragraph" w:styleId="Titre1">
+  <w:style w:type="paragraph" w:styleId="Heading1">
     <w:name w:val="heading 1"/>
     <w:basedOn w:val="Normal"/>
     <w:next w:val="Normal"/>
-    <w:link w:val="Titre1Car"/>
+    <w:link w:val="Heading1Char"/>
     <w:uiPriority w:val="9"/>
     <w:qFormat/>
     <w:rsid w:val="008A4B51"/>
@@ -1652,11 +2752,11 @@
       <w:szCs w:val="40"/>
     </w:rPr>
   </w:style>
-  <w:style w:type="paragraph" w:styleId="Titre2">
+  <w:style w:type="paragraph" w:styleId="Heading2">
     <w:name w:val="heading 2"/>
     <w:basedOn w:val="Normal"/>
     <w:next w:val="Normal"/>
-    <w:link w:val="Titre2Car"/>
+    <w:link w:val="Heading2Char"/>
     <w:uiPriority w:val="9"/>
     <w:semiHidden/>
     <w:unhideWhenUsed/>
@@ -1675,11 +2775,11 @@
       <w:szCs w:val="32"/>
     </w:rPr>
   </w:style>
-  <w:style w:type="paragraph" w:styleId="Titre3">
+  <w:style w:type="paragraph" w:styleId="Heading3">
     <w:name w:val="heading 3"/>
     <w:basedOn w:val="Normal"/>
     <w:next w:val="Normal"/>
-    <w:link w:val="Titre3Car"/>
+    <w:link w:val="Heading3Char"/>
     <w:uiPriority w:val="9"/>
     <w:semiHidden/>
     <w:unhideWhenUsed/>
@@ -1698,11 +2798,11 @@
       <w:szCs w:val="28"/>
     </w:rPr>
   </w:style>
-  <w:style w:type="paragraph" w:styleId="Titre4">
+  <w:style w:type="paragraph" w:styleId="Heading4">
     <w:name w:val="heading 4"/>
     <w:basedOn w:val="Normal"/>
     <w:next w:val="Normal"/>
-    <w:link w:val="Titre4Car"/>
+    <w:link w:val="Heading4Char"/>
     <w:uiPriority w:val="9"/>
     <w:semiHidden/>
     <w:unhideWhenUsed/>
@@ -1723,11 +2823,11 @@
       <w:szCs w:val="24"/>
     </w:rPr>
   </w:style>
-  <w:style w:type="paragraph" w:styleId="Titre5">
+  <w:style w:type="paragraph" w:styleId="Heading5">
     <w:name w:val="heading 5"/>
     <w:basedOn w:val="Normal"/>
     <w:next w:val="Normal"/>
-    <w:link w:val="Titre5Car"/>
+    <w:link w:val="Heading5Char"/>
     <w:uiPriority w:val="9"/>
     <w:semiHidden/>
     <w:unhideWhenUsed/>
@@ -1746,11 +2846,11 @@
       <w:szCs w:val="24"/>
     </w:rPr>
   </w:style>
-  <w:style w:type="paragraph" w:styleId="Titre6">
+  <w:style w:type="paragraph" w:styleId="Heading6">
     <w:name w:val="heading 6"/>
     <w:basedOn w:val="Normal"/>
     <w:next w:val="Normal"/>
-    <w:link w:val="Titre6Car"/>
+    <w:link w:val="Heading6Char"/>
     <w:uiPriority w:val="9"/>
     <w:semiHidden/>
     <w:unhideWhenUsed/>
@@ -1771,11 +2871,11 @@
       <w:szCs w:val="24"/>
     </w:rPr>
   </w:style>
-  <w:style w:type="paragraph" w:styleId="Titre7">
+  <w:style w:type="paragraph" w:styleId="Heading7">
     <w:name w:val="heading 7"/>
     <w:basedOn w:val="Normal"/>
     <w:next w:val="Normal"/>
-    <w:link w:val="Titre7Car"/>
+    <w:link w:val="Heading7Char"/>
     <w:uiPriority w:val="9"/>
     <w:semiHidden/>
     <w:unhideWhenUsed/>
@@ -1794,11 +2894,11 @@
       <w:szCs w:val="24"/>
     </w:rPr>
   </w:style>
-  <w:style w:type="paragraph" w:styleId="Titre8">
+  <w:style w:type="paragraph" w:styleId="Heading8">
     <w:name w:val="heading 8"/>
     <w:basedOn w:val="Normal"/>
     <w:next w:val="Normal"/>
-    <w:link w:val="Titre8Car"/>
+    <w:link w:val="Heading8Char"/>
     <w:uiPriority w:val="9"/>
     <w:semiHidden/>
     <w:unhideWhenUsed/>
@@ -1819,11 +2919,11 @@
       <w:szCs w:val="24"/>
     </w:rPr>
   </w:style>
-  <w:style w:type="paragraph" w:styleId="Titre9">
+  <w:style w:type="paragraph" w:styleId="Heading9">
     <w:name w:val="heading 9"/>
     <w:basedOn w:val="Normal"/>
     <w:next w:val="Normal"/>
-    <w:link w:val="Titre9Car"/>
+    <w:link w:val="Heading9Char"/>
     <w:uiPriority w:val="9"/>
     <w:semiHidden/>
     <w:unhideWhenUsed/>
@@ -1842,13 +2942,13 @@
       <w:szCs w:val="24"/>
     </w:rPr>
   </w:style>
-  <w:style w:type="character" w:default="1" w:styleId="Policepardfaut">
+  <w:style w:type="character" w:default="1" w:styleId="DefaultParagraphFont">
     <w:name w:val="Default Paragraph Font"/>
     <w:uiPriority w:val="1"/>
     <w:semiHidden/>
     <w:unhideWhenUsed/>
   </w:style>
-  <w:style w:type="table" w:default="1" w:styleId="TableauNormal">
+  <w:style w:type="table" w:default="1" w:styleId="TableNormal">
     <w:name w:val="Normal Table"/>
     <w:uiPriority w:val="99"/>
     <w:semiHidden/>
@@ -1863,16 +2963,16 @@
       </w:tblCellMar>
     </w:tblPr>
   </w:style>
-  <w:style w:type="numbering" w:default="1" w:styleId="Aucuneliste">
+  <w:style w:type="numbering" w:default="1" w:styleId="NoList">
     <w:name w:val="No List"/>
     <w:uiPriority w:val="99"/>
     <w:semiHidden/>
     <w:unhideWhenUsed/>
   </w:style>
-  <w:style w:type="character" w:customStyle="1" w:styleId="Titre1Car">
-    <w:name w:val="Titre 1 Car"/>
-    <w:basedOn w:val="Policepardfaut"/>
-    <w:link w:val="Titre1"/>
+  <w:style w:type="character" w:customStyle="1" w:styleId="Heading1Char">
+    <w:name w:val="Heading 1 Char"/>
+    <w:basedOn w:val="DefaultParagraphFont"/>
+    <w:link w:val="Heading1"/>
     <w:uiPriority w:val="9"/>
     <w:rsid w:val="008A4B51"/>
     <w:rPr>
@@ -1882,10 +2982,10 @@
       <w:szCs w:val="40"/>
     </w:rPr>
   </w:style>
-  <w:style w:type="character" w:customStyle="1" w:styleId="Titre2Car">
-    <w:name w:val="Titre 2 Car"/>
-    <w:basedOn w:val="Policepardfaut"/>
-    <w:link w:val="Titre2"/>
+  <w:style w:type="character" w:customStyle="1" w:styleId="Heading2Char">
+    <w:name w:val="Heading 2 Char"/>
+    <w:basedOn w:val="DefaultParagraphFont"/>
+    <w:link w:val="Heading2"/>
     <w:uiPriority w:val="9"/>
     <w:semiHidden/>
     <w:rsid w:val="008A4B51"/>
@@ -1896,10 +2996,10 @@
       <w:szCs w:val="32"/>
     </w:rPr>
   </w:style>
-  <w:style w:type="character" w:customStyle="1" w:styleId="Titre3Car">
-    <w:name w:val="Titre 3 Car"/>
-    <w:basedOn w:val="Policepardfaut"/>
-    <w:link w:val="Titre3"/>
+  <w:style w:type="character" w:customStyle="1" w:styleId="Heading3Char">
+    <w:name w:val="Heading 3 Char"/>
+    <w:basedOn w:val="DefaultParagraphFont"/>
+    <w:link w:val="Heading3"/>
     <w:uiPriority w:val="9"/>
     <w:semiHidden/>
     <w:rsid w:val="008A4B51"/>
@@ -1910,10 +3010,10 @@
       <w:szCs w:val="28"/>
     </w:rPr>
   </w:style>
-  <w:style w:type="character" w:customStyle="1" w:styleId="Titre4Car">
-    <w:name w:val="Titre 4 Car"/>
-    <w:basedOn w:val="Policepardfaut"/>
-    <w:link w:val="Titre4"/>
+  <w:style w:type="character" w:customStyle="1" w:styleId="Heading4Char">
+    <w:name w:val="Heading 4 Char"/>
+    <w:basedOn w:val="DefaultParagraphFont"/>
+    <w:link w:val="Heading4"/>
     <w:uiPriority w:val="9"/>
     <w:semiHidden/>
     <w:rsid w:val="008A4B51"/>
@@ -1924,10 +3024,10 @@
       <w:color w:val="0F4761" w:themeColor="accent1" w:themeShade="BF"/>
     </w:rPr>
   </w:style>
-  <w:style w:type="character" w:customStyle="1" w:styleId="Titre5Car">
-    <w:name w:val="Titre 5 Car"/>
-    <w:basedOn w:val="Policepardfaut"/>
-    <w:link w:val="Titre5"/>
+  <w:style w:type="character" w:customStyle="1" w:styleId="Heading5Char">
+    <w:name w:val="Heading 5 Char"/>
+    <w:basedOn w:val="DefaultParagraphFont"/>
+    <w:link w:val="Heading5"/>
     <w:uiPriority w:val="9"/>
     <w:semiHidden/>
     <w:rsid w:val="008A4B51"/>
@@ -1936,10 +3036,10 @@
       <w:color w:val="0F4761" w:themeColor="accent1" w:themeShade="BF"/>
     </w:rPr>
   </w:style>
-  <w:style w:type="character" w:customStyle="1" w:styleId="Titre6Car">
-    <w:name w:val="Titre 6 Car"/>
-    <w:basedOn w:val="Policepardfaut"/>
-    <w:link w:val="Titre6"/>
+  <w:style w:type="character" w:customStyle="1" w:styleId="Heading6Char">
+    <w:name w:val="Heading 6 Char"/>
+    <w:basedOn w:val="DefaultParagraphFont"/>
+    <w:link w:val="Heading6"/>
     <w:uiPriority w:val="9"/>
     <w:semiHidden/>
     <w:rsid w:val="008A4B51"/>
@@ -1950,10 +3050,10 @@
       <w:color w:val="595959" w:themeColor="text1" w:themeTint="A6"/>
     </w:rPr>
   </w:style>
-  <w:style w:type="character" w:customStyle="1" w:styleId="Titre7Car">
-    <w:name w:val="Titre 7 Car"/>
-    <w:basedOn w:val="Policepardfaut"/>
-    <w:link w:val="Titre7"/>
+  <w:style w:type="character" w:customStyle="1" w:styleId="Heading7Char">
+    <w:name w:val="Heading 7 Char"/>
+    <w:basedOn w:val="DefaultParagraphFont"/>
+    <w:link w:val="Heading7"/>
     <w:uiPriority w:val="9"/>
     <w:semiHidden/>
     <w:rsid w:val="008A4B51"/>
@@ -1962,10 +3062,10 @@
       <w:color w:val="595959" w:themeColor="text1" w:themeTint="A6"/>
     </w:rPr>
   </w:style>
-  <w:style w:type="character" w:customStyle="1" w:styleId="Titre8Car">
-    <w:name w:val="Titre 8 Car"/>
-    <w:basedOn w:val="Policepardfaut"/>
-    <w:link w:val="Titre8"/>
+  <w:style w:type="character" w:customStyle="1" w:styleId="Heading8Char">
+    <w:name w:val="Heading 8 Char"/>
+    <w:basedOn w:val="DefaultParagraphFont"/>
+    <w:link w:val="Heading8"/>
     <w:uiPriority w:val="9"/>
     <w:semiHidden/>
     <w:rsid w:val="008A4B51"/>
@@ -1976,10 +3076,10 @@
       <w:color w:val="272727" w:themeColor="text1" w:themeTint="D8"/>
     </w:rPr>
   </w:style>
-  <w:style w:type="character" w:customStyle="1" w:styleId="Titre9Car">
-    <w:name w:val="Titre 9 Car"/>
-    <w:basedOn w:val="Policepardfaut"/>
-    <w:link w:val="Titre9"/>
+  <w:style w:type="character" w:customStyle="1" w:styleId="Heading9Char">
+    <w:name w:val="Heading 9 Char"/>
+    <w:basedOn w:val="DefaultParagraphFont"/>
+    <w:link w:val="Heading9"/>
     <w:uiPriority w:val="9"/>
     <w:semiHidden/>
     <w:rsid w:val="008A4B51"/>
@@ -1988,11 +3088,11 @@
       <w:color w:val="272727" w:themeColor="text1" w:themeTint="D8"/>
     </w:rPr>
   </w:style>
-  <w:style w:type="paragraph" w:styleId="Titre">
+  <w:style w:type="paragraph" w:styleId="Title">
     <w:name w:val="Title"/>
     <w:basedOn w:val="Normal"/>
     <w:next w:val="Normal"/>
-    <w:link w:val="TitreCar"/>
+    <w:link w:val="TitleChar"/>
     <w:uiPriority w:val="10"/>
     <w:qFormat/>
     <w:rsid w:val="008A4B51"/>
@@ -2008,10 +3108,10 @@
       <w:szCs w:val="56"/>
     </w:rPr>
   </w:style>
-  <w:style w:type="character" w:customStyle="1" w:styleId="TitreCar">
-    <w:name w:val="Titre Car"/>
-    <w:basedOn w:val="Policepardfaut"/>
-    <w:link w:val="Titre"/>
+  <w:style w:type="character" w:customStyle="1" w:styleId="TitleChar">
+    <w:name w:val="Title Char"/>
+    <w:basedOn w:val="DefaultParagraphFont"/>
+    <w:link w:val="Title"/>
     <w:uiPriority w:val="10"/>
     <w:rsid w:val="008A4B51"/>
     <w:rPr>
@@ -2022,11 +3122,11 @@
       <w:szCs w:val="56"/>
     </w:rPr>
   </w:style>
-  <w:style w:type="paragraph" w:styleId="Sous-titre">
+  <w:style w:type="paragraph" w:styleId="Subtitle">
     <w:name w:val="Subtitle"/>
     <w:basedOn w:val="Normal"/>
     <w:next w:val="Normal"/>
-    <w:link w:val="Sous-titreCar"/>
+    <w:link w:val="SubtitleChar"/>
     <w:uiPriority w:val="11"/>
     <w:qFormat/>
     <w:rsid w:val="008A4B51"/>
@@ -2044,10 +3144,10 @@
       <w:szCs w:val="28"/>
     </w:rPr>
   </w:style>
-  <w:style w:type="character" w:customStyle="1" w:styleId="Sous-titreCar">
-    <w:name w:val="Sous-titre Car"/>
-    <w:basedOn w:val="Policepardfaut"/>
-    <w:link w:val="Sous-titre"/>
+  <w:style w:type="character" w:customStyle="1" w:styleId="SubtitleChar">
+    <w:name w:val="Subtitle Char"/>
+    <w:basedOn w:val="DefaultParagraphFont"/>
+    <w:link w:val="Subtitle"/>
     <w:uiPriority w:val="11"/>
     <w:rsid w:val="008A4B51"/>
     <w:rPr>
@@ -2058,11 +3158,11 @@
       <w:szCs w:val="28"/>
     </w:rPr>
   </w:style>
-  <w:style w:type="paragraph" w:styleId="Citation">
+  <w:style w:type="paragraph" w:styleId="Quote">
     <w:name w:val="Quote"/>
     <w:basedOn w:val="Normal"/>
     <w:next w:val="Normal"/>
-    <w:link w:val="CitationCar"/>
+    <w:link w:val="QuoteChar"/>
     <w:uiPriority w:val="29"/>
     <w:qFormat/>
     <w:rsid w:val="008A4B51"/>
@@ -2078,10 +3178,10 @@
       <w:szCs w:val="24"/>
     </w:rPr>
   </w:style>
-  <w:style w:type="character" w:customStyle="1" w:styleId="CitationCar">
-    <w:name w:val="Citation Car"/>
-    <w:basedOn w:val="Policepardfaut"/>
-    <w:link w:val="Citation"/>
+  <w:style w:type="character" w:customStyle="1" w:styleId="QuoteChar">
+    <w:name w:val="Quote Char"/>
+    <w:basedOn w:val="DefaultParagraphFont"/>
+    <w:link w:val="Quote"/>
     <w:uiPriority w:val="29"/>
     <w:rsid w:val="008A4B51"/>
     <w:rPr>
@@ -2090,7 +3190,7 @@
       <w:color w:val="404040" w:themeColor="text1" w:themeTint="BF"/>
     </w:rPr>
   </w:style>
-  <w:style w:type="paragraph" w:styleId="Paragraphedeliste">
+  <w:style w:type="paragraph" w:styleId="ListParagraph">
     <w:name w:val="List Paragraph"/>
     <w:basedOn w:val="Normal"/>
     <w:uiPriority w:val="34"/>
@@ -2106,9 +3206,9 @@
       <w:szCs w:val="24"/>
     </w:rPr>
   </w:style>
-  <w:style w:type="character" w:styleId="Accentuationintense">
+  <w:style w:type="character" w:styleId="IntenseEmphasis">
     <w:name w:val="Intense Emphasis"/>
-    <w:basedOn w:val="Policepardfaut"/>
+    <w:basedOn w:val="DefaultParagraphFont"/>
     <w:uiPriority w:val="21"/>
     <w:qFormat/>
     <w:rsid w:val="008A4B51"/>
@@ -2118,11 +3218,11 @@
       <w:color w:val="0F4761" w:themeColor="accent1" w:themeShade="BF"/>
     </w:rPr>
   </w:style>
-  <w:style w:type="paragraph" w:styleId="Citationintense">
+  <w:style w:type="paragraph" w:styleId="IntenseQuote">
     <w:name w:val="Intense Quote"/>
     <w:basedOn w:val="Normal"/>
     <w:next w:val="Normal"/>
-    <w:link w:val="CitationintenseCar"/>
+    <w:link w:val="IntenseQuoteChar"/>
     <w:uiPriority w:val="30"/>
     <w:qFormat/>
     <w:rsid w:val="008A4B51"/>
@@ -2143,10 +3243,10 @@
       <w:szCs w:val="24"/>
     </w:rPr>
   </w:style>
-  <w:style w:type="character" w:customStyle="1" w:styleId="CitationintenseCar">
-    <w:name w:val="Citation intense Car"/>
-    <w:basedOn w:val="Policepardfaut"/>
-    <w:link w:val="Citationintense"/>
+  <w:style w:type="character" w:customStyle="1" w:styleId="IntenseQuoteChar">
+    <w:name w:val="Intense Quote Char"/>
+    <w:basedOn w:val="DefaultParagraphFont"/>
+    <w:link w:val="IntenseQuote"/>
     <w:uiPriority w:val="30"/>
     <w:rsid w:val="008A4B51"/>
     <w:rPr>
@@ -2155,9 +3255,9 @@
       <w:color w:val="0F4761" w:themeColor="accent1" w:themeShade="BF"/>
     </w:rPr>
   </w:style>
-  <w:style w:type="character" w:styleId="Rfrenceintense">
+  <w:style w:type="character" w:styleId="IntenseReference">
     <w:name w:val="Intense Reference"/>
-    <w:basedOn w:val="Policepardfaut"/>
+    <w:basedOn w:val="DefaultParagraphFont"/>
     <w:uiPriority w:val="32"/>
     <w:qFormat/>
     <w:rsid w:val="008A4B51"/>
@@ -2169,10 +3269,10 @@
       <w:spacing w:val="5"/>
     </w:rPr>
   </w:style>
-  <w:style w:type="paragraph" w:styleId="En-tte">
+  <w:style w:type="paragraph" w:styleId="Header">
     <w:name w:val="header"/>
     <w:basedOn w:val="Normal"/>
-    <w:link w:val="En-tteCar"/>
+    <w:link w:val="HeaderChar"/>
     <w:uiPriority w:val="99"/>
     <w:unhideWhenUsed/>
     <w:rsid w:val="008A4B51"/>
@@ -2184,10 +3284,10 @@
       <w:spacing w:after="0" w:line="240" w:lineRule="auto"/>
     </w:pPr>
   </w:style>
-  <w:style w:type="character" w:customStyle="1" w:styleId="En-tteCar">
-    <w:name w:val="En-tête Car"/>
-    <w:basedOn w:val="Policepardfaut"/>
-    <w:link w:val="En-tte"/>
+  <w:style w:type="character" w:customStyle="1" w:styleId="HeaderChar">
+    <w:name w:val="Header Char"/>
+    <w:basedOn w:val="DefaultParagraphFont"/>
+    <w:link w:val="Header"/>
     <w:uiPriority w:val="99"/>
     <w:rsid w:val="008A4B51"/>
     <w:rPr>
@@ -2195,10 +3295,10 @@
       <w:szCs w:val="22"/>
     </w:rPr>
   </w:style>
-  <w:style w:type="paragraph" w:styleId="Pieddepage">
+  <w:style w:type="paragraph" w:styleId="Footer">
     <w:name w:val="footer"/>
     <w:basedOn w:val="Normal"/>
-    <w:link w:val="PieddepageCar"/>
+    <w:link w:val="FooterChar"/>
     <w:uiPriority w:val="99"/>
     <w:unhideWhenUsed/>
     <w:rsid w:val="008A4B51"/>
@@ -2210,15 +3310,38 @@
       <w:spacing w:after="0" w:line="240" w:lineRule="auto"/>
     </w:pPr>
   </w:style>
-  <w:style w:type="character" w:customStyle="1" w:styleId="PieddepageCar">
-    <w:name w:val="Pied de page Car"/>
-    <w:basedOn w:val="Policepardfaut"/>
-    <w:link w:val="Pieddepage"/>
+  <w:style w:type="character" w:customStyle="1" w:styleId="FooterChar">
+    <w:name w:val="Footer Char"/>
+    <w:basedOn w:val="DefaultParagraphFont"/>
+    <w:link w:val="Footer"/>
     <w:uiPriority w:val="99"/>
     <w:rsid w:val="008A4B51"/>
     <w:rPr>
       <w:sz w:val="22"/>
       <w:szCs w:val="22"/>
+    </w:rPr>
+  </w:style>
+  <w:style w:type="paragraph" w:customStyle="1" w:styleId="Titre11">
+    <w:name w:val="Titre 11"/>
+    <w:basedOn w:val="Normal"/>
+    <w:uiPriority w:val="1"/>
+    <w:qFormat/>
+    <w:rsid w:val="009D1433"/>
+    <w:pPr>
+      <w:widowControl w:val="0"/>
+      <w:autoSpaceDE w:val="0"/>
+      <w:autoSpaceDN w:val="0"/>
+      <w:spacing w:before="35" w:after="0" w:line="240" w:lineRule="auto"/>
+      <w:ind w:left="118"/>
+      <w:outlineLvl w:val="1"/>
+    </w:pPr>
+    <w:rPr>
+      <w:rFonts w:ascii="Calibri" w:eastAsia="Calibri" w:hAnsi="Calibri" w:cs="Calibri"/>
+      <w:kern w:val="0"/>
+      <w:sz w:val="32"/>
+      <w:szCs w:val="32"/>
+      <w:lang w:val="fr-FR"/>
+      <w14:ligatures w14:val="none"/>
     </w:rPr>
   </w:style>
 </w:styles>
@@ -2520,6 +3643,23 @@
 </file>
 
 <file path=customXml/item1.xml><?xml version="1.0" encoding="utf-8"?>
+<?mso-contentType ?>
+<FormTemplates xmlns="http://schemas.microsoft.com/sharepoint/v3/contenttype/forms">
+  <Display>DocumentLibraryForm</Display>
+  <Edit>DocumentLibraryForm</Edit>
+  <New>DocumentLibraryForm</New>
+</FormTemplates>
+</file>
+
+<file path=customXml/item2.xml><?xml version="1.0" encoding="utf-8"?>
+<p:properties xmlns:p="http://schemas.microsoft.com/office/2006/metadata/properties" xmlns:xsi="http://www.w3.org/2001/XMLSchema-instance" xmlns:pc="http://schemas.microsoft.com/office/infopath/2007/PartnerControls">
+  <documentManagement>
+    <_activity xmlns="123e5e20-2ddf-45e0-af39-619b550f0c7d" xsi:nil="true"/>
+  </documentManagement>
+</p:properties>
+</file>
+
+<file path=customXml/item3.xml><?xml version="1.0" encoding="utf-8"?>
 <ct:contentTypeSchema xmlns:ct="http://schemas.microsoft.com/office/2006/metadata/contentType" xmlns:ma="http://schemas.microsoft.com/office/2006/metadata/properties/metaAttributes" ct:_="" ma:_="" ma:contentTypeName="Document" ma:contentTypeID="0x01010068B2B362709C704B8788E91803069F92" ma:contentTypeVersion="15" ma:contentTypeDescription="Crée un document." ma:contentTypeScope="" ma:versionID="280dc2d4230c893caa1fb796b9f5f7eb">
   <xsd:schema xmlns:xsd="http://www.w3.org/2001/XMLSchema" xmlns:xs="http://www.w3.org/2001/XMLSchema" xmlns:p="http://schemas.microsoft.com/office/2006/metadata/properties" xmlns:ns3="123e5e20-2ddf-45e0-af39-619b550f0c7d" xmlns:ns4="03405fa9-deff-4355-a6ce-2e85d3c96927" targetNamespace="http://schemas.microsoft.com/office/2006/metadata/properties" ma:root="true" ma:fieldsID="3496ca4115879f83ac98d46610859e0b" ns3:_="" ns4:_="">
     <xsd:import namespace="123e5e20-2ddf-45e0-af39-619b550f0c7d"/>
@@ -2752,24 +3892,25 @@
 </ct:contentTypeSchema>
 </file>
 
-<file path=customXml/item2.xml><?xml version="1.0" encoding="utf-8"?>
-<p:properties xmlns:p="http://schemas.microsoft.com/office/2006/metadata/properties" xmlns:xsi="http://www.w3.org/2001/XMLSchema-instance" xmlns:pc="http://schemas.microsoft.com/office/infopath/2007/PartnerControls">
-  <documentManagement>
-    <_activity xmlns="123e5e20-2ddf-45e0-af39-619b550f0c7d" xsi:nil="true"/>
-  </documentManagement>
-</p:properties>
+<file path=customXml/itemProps1.xml><?xml version="1.0" encoding="utf-8"?>
+<ds:datastoreItem xmlns:ds="http://schemas.openxmlformats.org/officeDocument/2006/customXml" ds:itemID="{04D2D727-2190-402E-8193-282535DA9296}">
+  <ds:schemaRefs>
+    <ds:schemaRef ds:uri="http://schemas.microsoft.com/sharepoint/v3/contenttype/forms"/>
+  </ds:schemaRefs>
+</ds:datastoreItem>
 </file>
 
-<file path=customXml/item3.xml><?xml version="1.0" encoding="utf-8"?>
-<?mso-contentType ?>
-<FormTemplates xmlns="http://schemas.microsoft.com/sharepoint/v3/contenttype/forms">
-  <Display>DocumentLibraryForm</Display>
-  <Edit>DocumentLibraryForm</Edit>
-  <New>DocumentLibraryForm</New>
-</FormTemplates>
+<file path=customXml/itemProps2.xml><?xml version="1.0" encoding="utf-8"?>
+<ds:datastoreItem xmlns:ds="http://schemas.openxmlformats.org/officeDocument/2006/customXml" ds:itemID="{39C25067-0ED1-46DF-BBC2-A9098E41FC23}">
+  <ds:schemaRefs>
+    <ds:schemaRef ds:uri="http://schemas.microsoft.com/office/2006/metadata/properties"/>
+    <ds:schemaRef ds:uri="http://schemas.microsoft.com/office/infopath/2007/PartnerControls"/>
+    <ds:schemaRef ds:uri="123e5e20-2ddf-45e0-af39-619b550f0c7d"/>
+  </ds:schemaRefs>
+</ds:datastoreItem>
 </file>
 
-<file path=customXml/itemProps1.xml><?xml version="1.0" encoding="utf-8"?>
+<file path=customXml/itemProps3.xml><?xml version="1.0" encoding="utf-8"?>
 <ds:datastoreItem xmlns:ds="http://schemas.openxmlformats.org/officeDocument/2006/customXml" ds:itemID="{E3D289BD-88EE-4A1F-B6CE-0025ECD4AAC4}">
   <ds:schemaRefs>
     <ds:schemaRef ds:uri="http://schemas.microsoft.com/office/2006/metadata/contentType"/>
@@ -2786,29 +3927,4 @@
     <ds:schemaRef ds:uri="http://schemas.microsoft.com/internal/obd"/>
   </ds:schemaRefs>
 </ds:datastoreItem>
-</file>
-
-<file path=customXml/itemProps2.xml><?xml version="1.0" encoding="utf-8"?>
-<ds:datastoreItem xmlns:ds="http://schemas.openxmlformats.org/officeDocument/2006/customXml" ds:itemID="{39C25067-0ED1-46DF-BBC2-A9098E41FC23}">
-  <ds:schemaRefs>
-    <ds:schemaRef ds:uri="http://purl.org/dc/terms/"/>
-    <ds:schemaRef ds:uri="http://purl.org/dc/dcmitype/"/>
-    <ds:schemaRef ds:uri="http://www.w3.org/XML/1998/namespace"/>
-    <ds:schemaRef ds:uri="http://schemas.microsoft.com/office/2006/metadata/properties"/>
-    <ds:schemaRef ds:uri="http://schemas.openxmlformats.org/package/2006/metadata/core-properties"/>
-    <ds:schemaRef ds:uri="http://schemas.microsoft.com/office/infopath/2007/PartnerControls"/>
-    <ds:schemaRef ds:uri="http://schemas.microsoft.com/office/2006/documentManagement/types"/>
-    <ds:schemaRef ds:uri="03405fa9-deff-4355-a6ce-2e85d3c96927"/>
-    <ds:schemaRef ds:uri="123e5e20-2ddf-45e0-af39-619b550f0c7d"/>
-    <ds:schemaRef ds:uri="http://purl.org/dc/elements/1.1/"/>
-  </ds:schemaRefs>
-</ds:datastoreItem>
-</file>
-
-<file path=customXml/itemProps3.xml><?xml version="1.0" encoding="utf-8"?>
-<ds:datastoreItem xmlns:ds="http://schemas.openxmlformats.org/officeDocument/2006/customXml" ds:itemID="{04D2D727-2190-402E-8193-282535DA9296}">
-  <ds:schemaRefs>
-    <ds:schemaRef ds:uri="http://schemas.microsoft.com/sharepoint/v3/contenttype/forms"/>
-  </ds:schemaRefs>
-</ds:datastoreItem>
 </file>
</xml_diff>

<commit_message>
régler problème de liens
</commit_message>
<xml_diff>
--- a/document/TP3_Journal.docx
+++ b/document/TP3_Journal.docx
@@ -133,7 +133,7 @@
     </w:p>
     <w:p>
       <w:pPr>
-        <w:pStyle w:val="Heading5"/>
+        <w:pStyle w:val="Titre5"/>
         <w:jc w:val="center"/>
         <w:rPr>
           <w:i/>
@@ -383,96 +383,127 @@
     </w:p>
     <w:p>
       <w:pPr>
-        <w:rPr>
-          <w:sz w:val="28"/>
-          <w:szCs w:val="28"/>
-        </w:rPr>
-      </w:pPr>
-    </w:p>
-    <w:p>
-      <w:pPr>
-        <w:pStyle w:val="ListParagraph"/>
+        <w:jc w:val="center"/>
+        <w:rPr>
+          <w:sz w:val="28"/>
+          <w:szCs w:val="28"/>
+        </w:rPr>
+      </w:pPr>
+    </w:p>
+    <w:p>
+      <w:pPr>
+        <w:rPr>
+          <w:sz w:val="28"/>
+          <w:szCs w:val="28"/>
+        </w:rPr>
+      </w:pPr>
+      <w:r>
+        <w:rPr>
+          <w:sz w:val="28"/>
+          <w:szCs w:val="28"/>
+        </w:rPr>
+        <w:t>Défis rencontrés :</w:t>
+      </w:r>
+    </w:p>
+    <w:p/>
+    <w:p>
+      <w:pPr>
+        <w:pStyle w:val="Paragraphedeliste"/>
         <w:numPr>
           <w:ilvl w:val="0"/>
           <w:numId w:val="2"/>
         </w:numPr>
         <w:rPr>
-          <w:sz w:val="28"/>
-          <w:szCs w:val="28"/>
-        </w:rPr>
-      </w:pPr>
-      <w:r>
-        <w:rPr>
-          <w:sz w:val="28"/>
-          <w:szCs w:val="28"/>
+          <w:sz w:val="22"/>
+          <w:szCs w:val="22"/>
+        </w:rPr>
+      </w:pPr>
+      <w:r>
+        <w:rPr>
+          <w:sz w:val="22"/>
+          <w:szCs w:val="22"/>
         </w:rPr>
         <w:t>Gestion de temps</w:t>
       </w:r>
     </w:p>
     <w:p>
       <w:pPr>
-        <w:pStyle w:val="ListParagraph"/>
-        <w:rPr>
-          <w:sz w:val="28"/>
-          <w:szCs w:val="28"/>
-        </w:rPr>
-      </w:pPr>
-      <w:r>
-        <w:rPr>
-          <w:sz w:val="28"/>
-          <w:szCs w:val="28"/>
-        </w:rPr>
-        <w:t xml:space="preserve">Le TP a été remis en plein fin de session où je devais préparer l’épreuve d’uniforme ainsi que les autres examens. Cela a eu pour conséquence que le </w:t>
+        <w:pStyle w:val="Paragraphedeliste"/>
+        <w:rPr>
+          <w:sz w:val="22"/>
+          <w:szCs w:val="22"/>
+        </w:rPr>
+      </w:pPr>
+      <w:r>
+        <w:rPr>
+          <w:sz w:val="22"/>
+          <w:szCs w:val="22"/>
+        </w:rPr>
+        <w:t>Le TP a été remis en plein fin de session où je devais préparer l’épreuve d’uniforme ainsi que les autres examens. Cela a eu pour conséquence</w:t>
+      </w:r>
+      <w:r>
+        <w:rPr>
+          <w:sz w:val="22"/>
+          <w:szCs w:val="22"/>
+        </w:rPr>
+        <w:t>s</w:t>
+      </w:r>
+      <w:r>
+        <w:rPr>
+          <w:sz w:val="22"/>
+          <w:szCs w:val="22"/>
+        </w:rPr>
+        <w:t xml:space="preserve"> que le </w:t>
       </w:r>
       <w:proofErr w:type="spellStart"/>
       <w:r>
         <w:rPr>
-          <w:sz w:val="28"/>
-          <w:szCs w:val="28"/>
+          <w:sz w:val="22"/>
+          <w:szCs w:val="22"/>
         </w:rPr>
         <w:t>tp</w:t>
       </w:r>
       <w:proofErr w:type="spellEnd"/>
       <w:r>
         <w:rPr>
-          <w:sz w:val="28"/>
-          <w:szCs w:val="28"/>
-        </w:rPr>
-        <w:t xml:space="preserve"> avançait peu et ralentissait. La solution a été d’attendre que les examens se finissent pour par la suite, mettre 100% de notre énergie dedans.</w:t>
-      </w:r>
-    </w:p>
-    <w:p>
-      <w:pPr>
-        <w:pStyle w:val="ListParagraph"/>
-        <w:rPr>
-          <w:sz w:val="28"/>
-          <w:szCs w:val="28"/>
-        </w:rPr>
-      </w:pPr>
-    </w:p>
-    <w:p>
-      <w:pPr>
-        <w:pStyle w:val="ListParagraph"/>
+          <w:sz w:val="22"/>
+          <w:szCs w:val="22"/>
+        </w:rPr>
+        <w:t xml:space="preserve"> avançait peu. La solution a été d’attendre que les examens se finissent pour par la suite, mettre 100% de notre énergie dedans.</w:t>
+      </w:r>
+    </w:p>
+    <w:p>
+      <w:pPr>
+        <w:pStyle w:val="Paragraphedeliste"/>
+        <w:rPr>
+          <w:sz w:val="22"/>
+          <w:szCs w:val="22"/>
+        </w:rPr>
+      </w:pPr>
+    </w:p>
+    <w:p>
+      <w:pPr>
+        <w:pStyle w:val="Paragraphedeliste"/>
         <w:numPr>
           <w:ilvl w:val="0"/>
           <w:numId w:val="2"/>
         </w:numPr>
         <w:rPr>
-          <w:sz w:val="28"/>
-          <w:szCs w:val="28"/>
-        </w:rPr>
-      </w:pPr>
-      <w:r>
-        <w:rPr>
-          <w:sz w:val="28"/>
-          <w:szCs w:val="28"/>
+          <w:sz w:val="22"/>
+          <w:szCs w:val="22"/>
+        </w:rPr>
+      </w:pPr>
+      <w:r>
+        <w:rPr>
+          <w:sz w:val="22"/>
+          <w:szCs w:val="22"/>
         </w:rPr>
         <w:t>SQL</w:t>
       </w:r>
       <w:r>
         <w:rPr>
-          <w:sz w:val="28"/>
-          <w:szCs w:val="28"/>
+          <w:sz w:val="22"/>
+          <w:szCs w:val="22"/>
         </w:rPr>
         <w:t xml:space="preserve"> et ordinateur</w:t>
       </w:r>
@@ -480,214 +511,1060 @@
     <w:p>
       <w:pPr>
         <w:ind w:left="720"/>
-        <w:rPr>
-          <w:sz w:val="28"/>
-          <w:szCs w:val="28"/>
-        </w:rPr>
-      </w:pPr>
-      <w:r>
-        <w:rPr>
-          <w:sz w:val="28"/>
-          <w:szCs w:val="28"/>
-        </w:rPr>
+      </w:pPr>
+      <w:r>
         <w:t xml:space="preserve">Mon SQL et celui de Wafae </w:t>
       </w:r>
       <w:r>
-        <w:rPr>
-          <w:sz w:val="28"/>
-          <w:szCs w:val="28"/>
-        </w:rPr>
         <w:t xml:space="preserve">ne fonctionnait pas, ce qui posait un problème pour la partie modélisation. </w:t>
       </w:r>
       <w:r>
-        <w:rPr>
-          <w:sz w:val="28"/>
-          <w:szCs w:val="28"/>
-        </w:rPr>
         <w:t xml:space="preserve">Il n’y avait pas moyen que la machine virtuelle s’allume pour moi. J’ai tenté de le </w:t>
       </w:r>
       <w:proofErr w:type="spellStart"/>
       <w:r>
-        <w:rPr>
-          <w:sz w:val="28"/>
-          <w:szCs w:val="28"/>
-        </w:rPr>
         <w:t>re-installer</w:t>
       </w:r>
       <w:proofErr w:type="spellEnd"/>
       <w:r>
-        <w:rPr>
-          <w:sz w:val="28"/>
-          <w:szCs w:val="28"/>
-        </w:rPr>
         <w:t xml:space="preserve">, en vain. </w:t>
       </w:r>
       <w:r>
-        <w:rPr>
-          <w:sz w:val="28"/>
-          <w:szCs w:val="28"/>
-        </w:rPr>
         <w:t>De plus, mon ordinateur personnel m’a lâché le 30 mai 2024</w:t>
       </w:r>
       <w:r>
-        <w:rPr>
-          <w:sz w:val="28"/>
-          <w:szCs w:val="28"/>
-        </w:rPr>
         <w:t xml:space="preserve">, car j’avais oublié mon chargeur à l’espace étudiant du </w:t>
       </w:r>
+      <w:r>
+        <w:t>cégep</w:t>
+      </w:r>
+      <w:r>
+        <w:t xml:space="preserve"> où j’étudiais pour l’examen d’Architecture réseau. </w:t>
+      </w:r>
+      <w:r>
+        <w:t>La solution était que j’a</w:t>
+      </w:r>
+      <w:r>
+        <w:t>vais</w:t>
+      </w:r>
+      <w:r>
+        <w:t xml:space="preserve"> décidé de partir à l’école pour finaliser </w:t>
+      </w:r>
+      <w:r>
+        <w:t>la partie SQL modélisation</w:t>
+      </w:r>
+      <w:r>
+        <w:t xml:space="preserve">. L’inconvénient était que l’avancement du TP a ralenti </w:t>
+      </w:r>
+      <w:r>
+        <w:t>de mon côté</w:t>
+      </w:r>
+      <w:r>
+        <w:t>.</w:t>
+      </w:r>
+      <w:r>
+        <w:t xml:space="preserve"> De plus, les tableaux ont été créés, mais il est impossible de trouver le site qui nous donne le lien pour </w:t>
+      </w:r>
+      <w:r>
+        <w:t>connecter nos tableaux dans notre javascript.</w:t>
+      </w:r>
+    </w:p>
+    <w:p>
+      <w:pPr>
+        <w:ind w:left="720"/>
+        <w:rPr>
+          <w:sz w:val="28"/>
+          <w:szCs w:val="28"/>
+        </w:rPr>
+      </w:pPr>
+      <w:r>
+        <w:rPr>
+          <w:sz w:val="28"/>
+          <w:szCs w:val="28"/>
+        </w:rPr>
+        <w:drawing>
+          <wp:inline distT="0" distB="0" distL="0" distR="0" wp14:anchorId="7991F504" wp14:editId="49099B95">
+            <wp:extent cx="4738877" cy="2506980"/>
+            <wp:effectExtent l="0" t="0" r="5080" b="7620"/>
+            <wp:docPr id="1278401029" name="Image 1" descr="Une image contenant texte, logiciel, Icône d’ordinateur, Page web&#10;&#10;Description générée automatiquement"/>
+            <wp:cNvGraphicFramePr>
+              <a:graphicFrameLocks xmlns:a="http://schemas.openxmlformats.org/drawingml/2006/main" noChangeAspect="1"/>
+            </wp:cNvGraphicFramePr>
+            <a:graphic xmlns:a="http://schemas.openxmlformats.org/drawingml/2006/main">
+              <a:graphicData uri="http://schemas.openxmlformats.org/drawingml/2006/picture">
+                <pic:pic xmlns:pic="http://schemas.openxmlformats.org/drawingml/2006/picture">
+                  <pic:nvPicPr>
+                    <pic:cNvPr id="1278401029" name="Image 1" descr="Une image contenant texte, logiciel, Icône d’ordinateur, Page web&#10;&#10;Description générée automatiquement"/>
+                    <pic:cNvPicPr/>
+                  </pic:nvPicPr>
+                  <pic:blipFill>
+                    <a:blip r:embed="rId11"/>
+                    <a:stretch>
+                      <a:fillRect/>
+                    </a:stretch>
+                  </pic:blipFill>
+                  <pic:spPr>
+                    <a:xfrm>
+                      <a:off x="0" y="0"/>
+                      <a:ext cx="4741124" cy="2508169"/>
+                    </a:xfrm>
+                    <a:prstGeom prst="rect">
+                      <a:avLst/>
+                    </a:prstGeom>
+                  </pic:spPr>
+                </pic:pic>
+              </a:graphicData>
+            </a:graphic>
+          </wp:inline>
+        </w:drawing>
+      </w:r>
+    </w:p>
+    <w:p>
+      <w:pPr>
+        <w:rPr>
+          <w:sz w:val="28"/>
+          <w:szCs w:val="28"/>
+        </w:rPr>
+      </w:pPr>
+    </w:p>
+    <w:p>
+      <w:pPr>
+        <w:ind w:left="720"/>
+        <w:rPr>
+          <w:sz w:val="28"/>
+          <w:szCs w:val="28"/>
+        </w:rPr>
+      </w:pPr>
+      <w:r>
+        <w:rPr>
+          <w:sz w:val="28"/>
+          <w:szCs w:val="28"/>
+        </w:rPr>
+        <w:lastRenderedPageBreak/>
+        <w:drawing>
+          <wp:inline distT="0" distB="0" distL="0" distR="0" wp14:anchorId="3D76C7E3" wp14:editId="1ED9EBB9">
+            <wp:extent cx="4625340" cy="2428721"/>
+            <wp:effectExtent l="0" t="0" r="3810" b="0"/>
+            <wp:docPr id="854070454" name="Image 1" descr="Une image contenant texte, capture d’écran, logiciel, ordinateur&#10;&#10;Description générée automatiquement"/>
+            <wp:cNvGraphicFramePr>
+              <a:graphicFrameLocks xmlns:a="http://schemas.openxmlformats.org/drawingml/2006/main" noChangeAspect="1"/>
+            </wp:cNvGraphicFramePr>
+            <a:graphic xmlns:a="http://schemas.openxmlformats.org/drawingml/2006/main">
+              <a:graphicData uri="http://schemas.openxmlformats.org/drawingml/2006/picture">
+                <pic:pic xmlns:pic="http://schemas.openxmlformats.org/drawingml/2006/picture">
+                  <pic:nvPicPr>
+                    <pic:cNvPr id="854070454" name="Image 1" descr="Une image contenant texte, capture d’écran, logiciel, ordinateur&#10;&#10;Description générée automatiquement"/>
+                    <pic:cNvPicPr/>
+                  </pic:nvPicPr>
+                  <pic:blipFill>
+                    <a:blip r:embed="rId12"/>
+                    <a:stretch>
+                      <a:fillRect/>
+                    </a:stretch>
+                  </pic:blipFill>
+                  <pic:spPr>
+                    <a:xfrm>
+                      <a:off x="0" y="0"/>
+                      <a:ext cx="4650821" cy="2442101"/>
+                    </a:xfrm>
+                    <a:prstGeom prst="rect">
+                      <a:avLst/>
+                    </a:prstGeom>
+                  </pic:spPr>
+                </pic:pic>
+              </a:graphicData>
+            </a:graphic>
+          </wp:inline>
+        </w:drawing>
+      </w:r>
+    </w:p>
+    <w:p>
+      <w:pPr>
+        <w:ind w:left="720"/>
+        <w:rPr>
+          <w:sz w:val="28"/>
+          <w:szCs w:val="28"/>
+        </w:rPr>
+      </w:pPr>
+    </w:p>
+    <w:p>
+      <w:pPr>
+        <w:ind w:left="720"/>
+        <w:rPr>
+          <w:sz w:val="28"/>
+          <w:szCs w:val="28"/>
+        </w:rPr>
+      </w:pPr>
+    </w:p>
+    <w:p>
+      <w:pPr>
+        <w:ind w:left="720"/>
+        <w:rPr>
+          <w:sz w:val="28"/>
+          <w:szCs w:val="28"/>
+        </w:rPr>
+      </w:pPr>
+      <w:r>
+        <w:rPr>
+          <w:sz w:val="28"/>
+          <w:szCs w:val="28"/>
+        </w:rPr>
+        <w:t>Connaissances acquises :</w:t>
+      </w:r>
+    </w:p>
+    <w:p>
+      <w:pPr>
+        <w:pStyle w:val="Paragraphedeliste"/>
+        <w:numPr>
+          <w:ilvl w:val="0"/>
+          <w:numId w:val="3"/>
+        </w:numPr>
+        <w:rPr>
+          <w:sz w:val="22"/>
+          <w:szCs w:val="22"/>
+        </w:rPr>
+      </w:pPr>
+      <w:r>
+        <w:rPr>
+          <w:sz w:val="22"/>
+          <w:szCs w:val="22"/>
+        </w:rPr>
+        <w:t>Javascript</w:t>
+      </w:r>
+    </w:p>
+    <w:p>
+      <w:pPr>
+        <w:pStyle w:val="Paragraphedeliste"/>
+        <w:ind w:left="1080"/>
+        <w:rPr>
+          <w:sz w:val="22"/>
+          <w:szCs w:val="22"/>
+        </w:rPr>
+      </w:pPr>
+      <w:r>
+        <w:rPr>
+          <w:sz w:val="22"/>
+          <w:szCs w:val="22"/>
+        </w:rPr>
+        <w:t>C’est une langue dont je ne connaissais pas grand-chose avant de faire le TP. Cependant, grâce aux notes de cours et des sites extérieurs, j’ai acquis des connaissances de bases qui m’ont permis de créer divers boutons et un tableau.</w:t>
+      </w:r>
+      <w:r>
+        <w:rPr>
+          <w:sz w:val="22"/>
+          <w:szCs w:val="22"/>
+        </w:rPr>
+        <w:t xml:space="preserve"> Je me rappelle avoir eu de la difficulté à </w:t>
+      </w:r>
+      <w:r>
+        <w:rPr>
+          <w:sz w:val="22"/>
+          <w:szCs w:val="22"/>
+        </w:rPr>
+        <w:t>faire apparaître le bouton, mais avec le temps, on comprend où mettre le lien .</w:t>
+      </w:r>
       <w:proofErr w:type="spellStart"/>
       <w:r>
         <w:rPr>
-          <w:sz w:val="28"/>
-          <w:szCs w:val="28"/>
-        </w:rPr>
-        <w:t>cégép</w:t>
+          <w:sz w:val="22"/>
+          <w:szCs w:val="22"/>
+        </w:rPr>
+        <w:t>js</w:t>
       </w:r>
       <w:proofErr w:type="spellEnd"/>
       <w:r>
         <w:rPr>
-          <w:sz w:val="28"/>
-          <w:szCs w:val="28"/>
-        </w:rPr>
-        <w:t xml:space="preserve"> où j’étudiais pour l’examen d’Architecture réseau. </w:t>
-      </w:r>
-      <w:r>
-        <w:rPr>
-          <w:sz w:val="28"/>
-          <w:szCs w:val="28"/>
-        </w:rPr>
-        <w:t>La solution était que j’a</w:t>
-      </w:r>
-      <w:r>
-        <w:rPr>
-          <w:sz w:val="28"/>
-          <w:szCs w:val="28"/>
-        </w:rPr>
-        <w:t>vais</w:t>
-      </w:r>
-      <w:r>
-        <w:rPr>
-          <w:sz w:val="28"/>
-          <w:szCs w:val="28"/>
-        </w:rPr>
-        <w:t xml:space="preserve"> décidé de partir à l’école pour finaliser </w:t>
-      </w:r>
-      <w:r>
-        <w:rPr>
-          <w:sz w:val="28"/>
-          <w:szCs w:val="28"/>
-        </w:rPr>
-        <w:t>la partie SQL modélisation</w:t>
-      </w:r>
-      <w:r>
-        <w:rPr>
-          <w:sz w:val="28"/>
-          <w:szCs w:val="28"/>
-        </w:rPr>
-        <w:t xml:space="preserve">. L’inconvénient était que l’avancement du TP a ralenti </w:t>
-      </w:r>
-      <w:r>
-        <w:rPr>
-          <w:sz w:val="28"/>
-          <w:szCs w:val="28"/>
-        </w:rPr>
-        <w:t>de mon côté</w:t>
-      </w:r>
-      <w:r>
-        <w:rPr>
-          <w:sz w:val="28"/>
-          <w:szCs w:val="28"/>
+          <w:sz w:val="22"/>
+          <w:szCs w:val="22"/>
+        </w:rPr>
+        <w:t xml:space="preserve"> pour connecter le fichier html et </w:t>
+      </w:r>
+      <w:proofErr w:type="spellStart"/>
+      <w:r>
+        <w:rPr>
+          <w:sz w:val="22"/>
+          <w:szCs w:val="22"/>
+        </w:rPr>
+        <w:t>js</w:t>
+      </w:r>
+      <w:proofErr w:type="spellEnd"/>
+      <w:r>
+        <w:rPr>
+          <w:sz w:val="22"/>
+          <w:szCs w:val="22"/>
+        </w:rPr>
+        <w:t xml:space="preserve">. Aussi, on comprend mieux le </w:t>
+      </w:r>
+      <w:proofErr w:type="spellStart"/>
+      <w:r>
+        <w:rPr>
+          <w:sz w:val="22"/>
+          <w:szCs w:val="22"/>
+        </w:rPr>
+        <w:t>méchanisme</w:t>
+      </w:r>
+      <w:proofErr w:type="spellEnd"/>
+      <w:r>
+        <w:rPr>
+          <w:sz w:val="22"/>
+          <w:szCs w:val="22"/>
+        </w:rPr>
+        <w:t xml:space="preserve"> des ID, des inputs et des </w:t>
+      </w:r>
+      <w:proofErr w:type="spellStart"/>
+      <w:r>
+        <w:rPr>
+          <w:sz w:val="22"/>
+          <w:szCs w:val="22"/>
+        </w:rPr>
+        <w:t>forms</w:t>
+      </w:r>
+      <w:proofErr w:type="spellEnd"/>
+      <w:r>
+        <w:rPr>
+          <w:sz w:val="22"/>
+          <w:szCs w:val="22"/>
+        </w:rPr>
+        <w:t>, ce qui facilite leur utilisation,</w:t>
+      </w:r>
+    </w:p>
+    <w:p>
+      <w:pPr>
+        <w:pStyle w:val="Paragraphedeliste"/>
+        <w:ind w:left="1080"/>
+        <w:rPr>
+          <w:sz w:val="22"/>
+          <w:szCs w:val="22"/>
+        </w:rPr>
+      </w:pPr>
+    </w:p>
+    <w:p>
+      <w:pPr>
+        <w:pStyle w:val="Paragraphedeliste"/>
+        <w:numPr>
+          <w:ilvl w:val="0"/>
+          <w:numId w:val="3"/>
+        </w:numPr>
+        <w:rPr>
+          <w:sz w:val="22"/>
+          <w:szCs w:val="22"/>
+        </w:rPr>
+      </w:pPr>
+      <w:r>
+        <w:rPr>
+          <w:sz w:val="22"/>
+          <w:szCs w:val="22"/>
+        </w:rPr>
+        <w:t>SQL</w:t>
+      </w:r>
+    </w:p>
+    <w:p>
+      <w:pPr>
+        <w:pStyle w:val="Paragraphedeliste"/>
+        <w:ind w:left="1080"/>
+        <w:rPr>
+          <w:sz w:val="22"/>
+          <w:szCs w:val="22"/>
+        </w:rPr>
+      </w:pPr>
+      <w:r>
+        <w:rPr>
+          <w:sz w:val="22"/>
+          <w:szCs w:val="22"/>
+        </w:rPr>
+        <w:t xml:space="preserve">J’ai maitrisé la création d’un modèle avec la modélisation. </w:t>
+      </w:r>
+      <w:r>
+        <w:rPr>
+          <w:sz w:val="22"/>
+          <w:szCs w:val="22"/>
+        </w:rPr>
+        <w:t xml:space="preserve">Je me suis habituée à l’emplacement des boutons et j’ai mieux compris comment créer un lien entre les entités crées. </w:t>
+      </w:r>
+      <w:r>
+        <w:rPr>
+          <w:sz w:val="22"/>
+          <w:szCs w:val="22"/>
+        </w:rPr>
+        <w:t>Le seul problème</w:t>
+      </w:r>
+      <w:r>
+        <w:rPr>
+          <w:sz w:val="22"/>
+          <w:szCs w:val="22"/>
+        </w:rPr>
+        <w:t xml:space="preserve"> reste </w:t>
+      </w:r>
+      <w:r>
+        <w:rPr>
+          <w:sz w:val="22"/>
+          <w:szCs w:val="22"/>
+        </w:rPr>
+        <w:t>l’implémentation des tableaux qui a échouée à cause du lien.</w:t>
+      </w:r>
+    </w:p>
+    <w:p>
+      <w:pPr>
+        <w:pStyle w:val="Paragraphedeliste"/>
+        <w:ind w:left="1080"/>
+        <w:rPr>
+          <w:sz w:val="22"/>
+          <w:szCs w:val="22"/>
+        </w:rPr>
+      </w:pPr>
+    </w:p>
+    <w:p>
+      <w:pPr>
+        <w:pStyle w:val="Paragraphedeliste"/>
+        <w:numPr>
+          <w:ilvl w:val="0"/>
+          <w:numId w:val="3"/>
+        </w:numPr>
+        <w:rPr>
+          <w:sz w:val="22"/>
+          <w:szCs w:val="22"/>
+        </w:rPr>
+      </w:pPr>
+      <w:r>
+        <w:rPr>
+          <w:sz w:val="22"/>
+          <w:szCs w:val="22"/>
+        </w:rPr>
+        <w:t>Git</w:t>
+      </w:r>
+    </w:p>
+    <w:p>
+      <w:pPr>
+        <w:pStyle w:val="Paragraphedeliste"/>
+        <w:ind w:left="1080"/>
+        <w:rPr>
+          <w:sz w:val="22"/>
+          <w:szCs w:val="22"/>
+        </w:rPr>
+      </w:pPr>
+      <w:r>
+        <w:rPr>
+          <w:sz w:val="22"/>
+          <w:szCs w:val="22"/>
+        </w:rPr>
+        <w:t xml:space="preserve">Au cours du TP, j’ai revu les concepts </w:t>
+      </w:r>
+      <w:r>
+        <w:rPr>
+          <w:sz w:val="22"/>
+          <w:szCs w:val="22"/>
+        </w:rPr>
+        <w:t xml:space="preserve">de git. J’ai maitrisé l’utilisation des branches avec git </w:t>
+      </w:r>
+      <w:proofErr w:type="spellStart"/>
+      <w:r>
+        <w:rPr>
+          <w:sz w:val="22"/>
+          <w:szCs w:val="22"/>
+        </w:rPr>
+        <w:t>checkout</w:t>
+      </w:r>
+      <w:proofErr w:type="spellEnd"/>
+      <w:r>
+        <w:rPr>
+          <w:sz w:val="22"/>
+          <w:szCs w:val="22"/>
+        </w:rPr>
+        <w:t xml:space="preserve">, git </w:t>
+      </w:r>
+      <w:proofErr w:type="spellStart"/>
+      <w:r>
+        <w:rPr>
+          <w:sz w:val="22"/>
+          <w:szCs w:val="22"/>
+        </w:rPr>
+        <w:t>branch</w:t>
+      </w:r>
+      <w:proofErr w:type="spellEnd"/>
+      <w:r>
+        <w:rPr>
+          <w:sz w:val="22"/>
+          <w:szCs w:val="22"/>
+        </w:rPr>
+        <w:t xml:space="preserve"> et git merge. Lorsque je voyais que ma branche n’était pas dans la même version que le </w:t>
+      </w:r>
+      <w:r>
+        <w:rPr>
+          <w:sz w:val="22"/>
+          <w:szCs w:val="22"/>
+        </w:rPr>
+        <w:t>M</w:t>
+      </w:r>
+      <w:r>
+        <w:rPr>
+          <w:sz w:val="22"/>
+          <w:szCs w:val="22"/>
+        </w:rPr>
+        <w:t xml:space="preserve">ain, j’ai appris comment résoudre ce problème avec git merge. </w:t>
+      </w:r>
+    </w:p>
+    <w:p>
+      <w:pPr>
+        <w:pStyle w:val="Paragraphedeliste"/>
+        <w:ind w:left="1080"/>
+        <w:rPr>
+          <w:sz w:val="22"/>
+          <w:szCs w:val="22"/>
+        </w:rPr>
+      </w:pPr>
+    </w:p>
+    <w:p>
+      <w:pPr>
+        <w:pStyle w:val="Paragraphedeliste"/>
+        <w:ind w:left="1080"/>
+        <w:rPr>
+          <w:sz w:val="22"/>
+          <w:szCs w:val="22"/>
+        </w:rPr>
+      </w:pPr>
+    </w:p>
+    <w:p>
+      <w:pPr>
+        <w:pStyle w:val="Paragraphedeliste"/>
+        <w:ind w:left="1080"/>
+        <w:rPr>
+          <w:sz w:val="22"/>
+          <w:szCs w:val="22"/>
+        </w:rPr>
+      </w:pPr>
+    </w:p>
+    <w:p>
+      <w:pPr>
+        <w:pStyle w:val="Paragraphedeliste"/>
+        <w:ind w:left="1080"/>
+        <w:rPr>
+          <w:sz w:val="22"/>
+          <w:szCs w:val="22"/>
+        </w:rPr>
+      </w:pPr>
+    </w:p>
+    <w:p>
+      <w:pPr>
+        <w:pStyle w:val="Paragraphedeliste"/>
+        <w:ind w:left="1080"/>
+      </w:pPr>
+    </w:p>
+    <w:p>
+      <w:pPr>
+        <w:pStyle w:val="Paragraphedeliste"/>
+        <w:ind w:left="1080"/>
+        <w:rPr>
+          <w:sz w:val="28"/>
+          <w:szCs w:val="28"/>
+        </w:rPr>
+      </w:pPr>
+      <w:r>
+        <w:rPr>
+          <w:sz w:val="28"/>
+          <w:szCs w:val="28"/>
+        </w:rPr>
+        <w:lastRenderedPageBreak/>
+        <w:t>Travail Réalisé :</w:t>
+      </w:r>
+    </w:p>
+    <w:p>
+      <w:pPr>
+        <w:pStyle w:val="Paragraphedeliste"/>
+        <w:ind w:left="1080"/>
+        <w:rPr>
+          <w:sz w:val="22"/>
+          <w:szCs w:val="22"/>
+        </w:rPr>
+      </w:pPr>
+      <w:r>
+        <w:rPr>
+          <w:sz w:val="22"/>
+          <w:szCs w:val="22"/>
+        </w:rPr>
+        <w:t xml:space="preserve"> Je me suis occupée du SQL principalement</w:t>
+      </w:r>
+      <w:r>
+        <w:rPr>
+          <w:sz w:val="22"/>
+          <w:szCs w:val="22"/>
+        </w:rPr>
+        <w:t xml:space="preserve"> vu que </w:t>
+      </w:r>
+      <w:proofErr w:type="spellStart"/>
+      <w:r>
+        <w:rPr>
+          <w:sz w:val="22"/>
+          <w:szCs w:val="22"/>
+        </w:rPr>
+        <w:t>Wafae</w:t>
+      </w:r>
+      <w:proofErr w:type="spellEnd"/>
+      <w:r>
+        <w:rPr>
+          <w:sz w:val="22"/>
+          <w:szCs w:val="22"/>
+        </w:rPr>
+        <w:t xml:space="preserve"> avait des problèmes à ce niveau</w:t>
+      </w:r>
+      <w:r>
+        <w:rPr>
+          <w:sz w:val="22"/>
+          <w:szCs w:val="22"/>
+        </w:rPr>
+        <w:t> : d</w:t>
+      </w:r>
+      <w:r>
+        <w:rPr>
+          <w:sz w:val="22"/>
+          <w:szCs w:val="22"/>
+        </w:rPr>
+        <w:t>e la modélisation, création des tableaux, insertion de données,</w:t>
+      </w:r>
+      <w:r>
+        <w:rPr>
+          <w:sz w:val="22"/>
+          <w:szCs w:val="22"/>
+        </w:rPr>
+        <w:t xml:space="preserve"> etc. Par la suite, je fais du javascript pour installer des boutons avec </w:t>
+      </w:r>
+      <w:proofErr w:type="spellStart"/>
+      <w:r>
+        <w:rPr>
+          <w:sz w:val="22"/>
+          <w:szCs w:val="22"/>
+        </w:rPr>
+        <w:t>Wafae</w:t>
+      </w:r>
+      <w:proofErr w:type="spellEnd"/>
+      <w:r>
+        <w:rPr>
+          <w:sz w:val="22"/>
+          <w:szCs w:val="22"/>
         </w:rPr>
         <w:t>.</w:t>
       </w:r>
-    </w:p>
-    <w:p>
-      <w:pPr>
-        <w:ind w:left="720"/>
-        <w:rPr>
-          <w:sz w:val="28"/>
-          <w:szCs w:val="28"/>
-        </w:rPr>
-      </w:pPr>
-    </w:p>
-    <w:p>
-      <w:pPr>
-        <w:ind w:left="720"/>
-        <w:rPr>
-          <w:sz w:val="28"/>
-          <w:szCs w:val="28"/>
-        </w:rPr>
-      </w:pPr>
-    </w:p>
-    <w:p>
-      <w:pPr>
-        <w:ind w:left="720"/>
-        <w:rPr>
-          <w:sz w:val="28"/>
-          <w:szCs w:val="28"/>
-        </w:rPr>
-      </w:pPr>
-    </w:p>
-    <w:p>
-      <w:pPr>
-        <w:ind w:left="720"/>
-        <w:rPr>
-          <w:sz w:val="28"/>
-          <w:szCs w:val="28"/>
-        </w:rPr>
-      </w:pPr>
-    </w:p>
-    <w:p>
-      <w:pPr>
-        <w:ind w:left="720"/>
-        <w:rPr>
-          <w:sz w:val="28"/>
-          <w:szCs w:val="28"/>
-        </w:rPr>
-      </w:pPr>
-    </w:p>
-    <w:p>
-      <w:pPr>
-        <w:ind w:left="720"/>
-        <w:rPr>
-          <w:sz w:val="28"/>
-          <w:szCs w:val="28"/>
-        </w:rPr>
-      </w:pPr>
-    </w:p>
-    <w:p>
-      <w:pPr>
-        <w:ind w:left="720"/>
-        <w:rPr>
-          <w:sz w:val="28"/>
-          <w:szCs w:val="28"/>
-        </w:rPr>
-      </w:pPr>
-    </w:p>
-    <w:p>
-      <w:pPr>
-        <w:ind w:left="720"/>
-        <w:rPr>
-          <w:sz w:val="28"/>
-          <w:szCs w:val="28"/>
-        </w:rPr>
-      </w:pPr>
-    </w:p>
-    <w:p>
-      <w:pPr>
-        <w:ind w:left="720"/>
-        <w:rPr>
-          <w:sz w:val="28"/>
-          <w:szCs w:val="28"/>
-        </w:rPr>
-      </w:pPr>
-    </w:p>
-    <w:p>
-      <w:pPr>
-        <w:rPr>
-          <w:sz w:val="28"/>
-          <w:szCs w:val="28"/>
+      <w:r>
+        <w:rPr>
+          <w:sz w:val="22"/>
+          <w:szCs w:val="22"/>
+        </w:rPr>
+        <w:t xml:space="preserve"> Finalement, j’ai fait quelques ajustements pour le rendu global comme ajuster la bordure de l’image de Aurore</w:t>
+      </w:r>
+    </w:p>
+    <w:p>
+      <w:pPr>
+        <w:pStyle w:val="Paragraphedeliste"/>
+        <w:ind w:left="1080"/>
+        <w:rPr>
+          <w:sz w:val="22"/>
+          <w:szCs w:val="22"/>
+        </w:rPr>
+      </w:pPr>
+    </w:p>
+    <w:p>
+      <w:pPr>
+        <w:pStyle w:val="Paragraphedeliste"/>
+        <w:ind w:left="1080"/>
+        <w:rPr>
+          <w:sz w:val="28"/>
+          <w:szCs w:val="28"/>
+        </w:rPr>
+      </w:pPr>
+      <w:r>
+        <w:rPr>
+          <w:sz w:val="28"/>
+          <w:szCs w:val="28"/>
+        </w:rPr>
+        <w:t>Commandes Git :</w:t>
+      </w:r>
+    </w:p>
+    <w:p>
+      <w:pPr>
+        <w:pStyle w:val="Paragraphedeliste"/>
+        <w:ind w:left="1080"/>
+        <w:rPr>
+          <w:sz w:val="22"/>
+          <w:szCs w:val="22"/>
+        </w:rPr>
+      </w:pPr>
+      <w:r>
+        <w:rPr>
+          <w:sz w:val="22"/>
+          <w:szCs w:val="22"/>
+        </w:rPr>
+        <w:drawing>
+          <wp:inline distT="0" distB="0" distL="0" distR="0" wp14:anchorId="102098FA" wp14:editId="4F9EFF17">
+            <wp:extent cx="5972810" cy="3177540"/>
+            <wp:effectExtent l="0" t="0" r="8890" b="3810"/>
+            <wp:docPr id="72194625" name="Image 1" descr="Une image contenant texte, capture d’écran, Police&#10;&#10;Description générée automatiquement"/>
+            <wp:cNvGraphicFramePr>
+              <a:graphicFrameLocks xmlns:a="http://schemas.openxmlformats.org/drawingml/2006/main" noChangeAspect="1"/>
+            </wp:cNvGraphicFramePr>
+            <a:graphic xmlns:a="http://schemas.openxmlformats.org/drawingml/2006/main">
+              <a:graphicData uri="http://schemas.openxmlformats.org/drawingml/2006/picture">
+                <pic:pic xmlns:pic="http://schemas.openxmlformats.org/drawingml/2006/picture">
+                  <pic:nvPicPr>
+                    <pic:cNvPr id="72194625" name="Image 1" descr="Une image contenant texte, capture d’écran, Police&#10;&#10;Description générée automatiquement"/>
+                    <pic:cNvPicPr/>
+                  </pic:nvPicPr>
+                  <pic:blipFill>
+                    <a:blip r:embed="rId13"/>
+                    <a:stretch>
+                      <a:fillRect/>
+                    </a:stretch>
+                  </pic:blipFill>
+                  <pic:spPr>
+                    <a:xfrm>
+                      <a:off x="0" y="0"/>
+                      <a:ext cx="5972810" cy="3177540"/>
+                    </a:xfrm>
+                    <a:prstGeom prst="rect">
+                      <a:avLst/>
+                    </a:prstGeom>
+                  </pic:spPr>
+                </pic:pic>
+              </a:graphicData>
+            </a:graphic>
+          </wp:inline>
+        </w:drawing>
+      </w:r>
+    </w:p>
+    <w:p>
+      <w:pPr>
+        <w:pStyle w:val="Paragraphedeliste"/>
+        <w:ind w:left="1080"/>
+        <w:rPr>
+          <w:sz w:val="22"/>
+          <w:szCs w:val="22"/>
+        </w:rPr>
+      </w:pPr>
+    </w:p>
+    <w:p>
+      <w:pPr>
+        <w:pStyle w:val="Paragraphedeliste"/>
+        <w:ind w:left="1080"/>
+        <w:rPr>
+          <w:sz w:val="22"/>
+          <w:szCs w:val="22"/>
+        </w:rPr>
+      </w:pPr>
+    </w:p>
+    <w:p>
+      <w:pPr>
+        <w:pStyle w:val="Paragraphedeliste"/>
+        <w:ind w:left="1080"/>
+        <w:rPr>
+          <w:sz w:val="22"/>
+          <w:szCs w:val="22"/>
+        </w:rPr>
+      </w:pPr>
+    </w:p>
+    <w:p>
+      <w:pPr>
+        <w:pStyle w:val="Paragraphedeliste"/>
+        <w:ind w:left="1080"/>
+        <w:rPr>
+          <w:sz w:val="22"/>
+          <w:szCs w:val="22"/>
+        </w:rPr>
+      </w:pPr>
+    </w:p>
+    <w:p>
+      <w:pPr>
+        <w:pStyle w:val="Paragraphedeliste"/>
+        <w:ind w:left="1080"/>
+        <w:rPr>
+          <w:sz w:val="22"/>
+          <w:szCs w:val="22"/>
+        </w:rPr>
+      </w:pPr>
+    </w:p>
+    <w:p>
+      <w:pPr>
+        <w:pStyle w:val="Paragraphedeliste"/>
+        <w:ind w:left="1080"/>
+        <w:rPr>
+          <w:sz w:val="22"/>
+          <w:szCs w:val="22"/>
+        </w:rPr>
+      </w:pPr>
+    </w:p>
+    <w:p>
+      <w:pPr>
+        <w:pStyle w:val="Paragraphedeliste"/>
+        <w:ind w:left="1080"/>
+        <w:rPr>
+          <w:sz w:val="22"/>
+          <w:szCs w:val="22"/>
+        </w:rPr>
+      </w:pPr>
+    </w:p>
+    <w:p>
+      <w:pPr>
+        <w:pStyle w:val="Paragraphedeliste"/>
+        <w:ind w:left="1080"/>
+        <w:rPr>
+          <w:sz w:val="22"/>
+          <w:szCs w:val="22"/>
+        </w:rPr>
+      </w:pPr>
+    </w:p>
+    <w:p>
+      <w:pPr>
+        <w:pStyle w:val="Paragraphedeliste"/>
+        <w:ind w:left="1080"/>
+        <w:rPr>
+          <w:sz w:val="22"/>
+          <w:szCs w:val="22"/>
+        </w:rPr>
+      </w:pPr>
+    </w:p>
+    <w:p>
+      <w:pPr>
+        <w:pStyle w:val="Paragraphedeliste"/>
+        <w:ind w:left="1080"/>
+        <w:rPr>
+          <w:sz w:val="22"/>
+          <w:szCs w:val="22"/>
+        </w:rPr>
+      </w:pPr>
+    </w:p>
+    <w:p>
+      <w:pPr>
+        <w:pStyle w:val="Paragraphedeliste"/>
+        <w:ind w:left="1080"/>
+        <w:rPr>
+          <w:sz w:val="22"/>
+          <w:szCs w:val="22"/>
+        </w:rPr>
+      </w:pPr>
+    </w:p>
+    <w:p>
+      <w:pPr>
+        <w:pStyle w:val="Paragraphedeliste"/>
+        <w:ind w:left="1080"/>
+        <w:rPr>
+          <w:sz w:val="22"/>
+          <w:szCs w:val="22"/>
+        </w:rPr>
+      </w:pPr>
+    </w:p>
+    <w:p>
+      <w:pPr>
+        <w:pStyle w:val="Paragraphedeliste"/>
+        <w:ind w:left="1080"/>
+        <w:rPr>
+          <w:sz w:val="22"/>
+          <w:szCs w:val="22"/>
+        </w:rPr>
+      </w:pPr>
+    </w:p>
+    <w:p>
+      <w:pPr>
+        <w:pStyle w:val="Paragraphedeliste"/>
+        <w:ind w:left="1080"/>
+        <w:rPr>
+          <w:sz w:val="22"/>
+          <w:szCs w:val="22"/>
+        </w:rPr>
+      </w:pPr>
+    </w:p>
+    <w:p>
+      <w:pPr>
+        <w:pStyle w:val="Paragraphedeliste"/>
+        <w:ind w:left="1080"/>
+        <w:rPr>
+          <w:sz w:val="22"/>
+          <w:szCs w:val="22"/>
+        </w:rPr>
+      </w:pPr>
+    </w:p>
+    <w:p>
+      <w:pPr>
+        <w:pStyle w:val="Paragraphedeliste"/>
+        <w:ind w:left="1080"/>
+        <w:rPr>
+          <w:sz w:val="22"/>
+          <w:szCs w:val="22"/>
+        </w:rPr>
+      </w:pPr>
+    </w:p>
+    <w:p>
+      <w:pPr>
+        <w:pStyle w:val="Paragraphedeliste"/>
+        <w:ind w:left="1080"/>
+        <w:rPr>
+          <w:sz w:val="22"/>
+          <w:szCs w:val="22"/>
+        </w:rPr>
+      </w:pPr>
+    </w:p>
+    <w:p>
+      <w:pPr>
+        <w:pStyle w:val="Paragraphedeliste"/>
+        <w:ind w:left="1080"/>
+        <w:rPr>
+          <w:sz w:val="22"/>
+          <w:szCs w:val="22"/>
+        </w:rPr>
+      </w:pPr>
+    </w:p>
+    <w:p>
+      <w:pPr>
+        <w:pStyle w:val="Paragraphedeliste"/>
+        <w:ind w:left="1080"/>
+        <w:rPr>
+          <w:sz w:val="22"/>
+          <w:szCs w:val="22"/>
+        </w:rPr>
+      </w:pPr>
+    </w:p>
+    <w:p>
+      <w:pPr>
+        <w:pStyle w:val="Paragraphedeliste"/>
+        <w:ind w:left="1080"/>
+        <w:rPr>
+          <w:sz w:val="22"/>
+          <w:szCs w:val="22"/>
+        </w:rPr>
+      </w:pPr>
+    </w:p>
+    <w:p>
+      <w:pPr>
+        <w:pStyle w:val="Paragraphedeliste"/>
+        <w:ind w:left="1080"/>
+        <w:rPr>
+          <w:sz w:val="22"/>
+          <w:szCs w:val="22"/>
+        </w:rPr>
+      </w:pPr>
+    </w:p>
+    <w:p>
+      <w:pPr>
+        <w:pStyle w:val="Paragraphedeliste"/>
+        <w:ind w:left="1080"/>
+        <w:rPr>
+          <w:sz w:val="22"/>
+          <w:szCs w:val="22"/>
+        </w:rPr>
+      </w:pPr>
+    </w:p>
+    <w:p>
+      <w:pPr>
+        <w:pStyle w:val="Paragraphedeliste"/>
+        <w:ind w:left="1080"/>
+        <w:rPr>
+          <w:sz w:val="22"/>
+          <w:szCs w:val="22"/>
+        </w:rPr>
+      </w:pPr>
+    </w:p>
+    <w:p>
+      <w:pPr>
+        <w:pStyle w:val="Paragraphedeliste"/>
+        <w:ind w:left="1080"/>
+        <w:rPr>
+          <w:sz w:val="22"/>
+          <w:szCs w:val="22"/>
+        </w:rPr>
+      </w:pPr>
+    </w:p>
+    <w:p>
+      <w:pPr>
+        <w:pStyle w:val="Paragraphedeliste"/>
+        <w:ind w:left="1080"/>
+        <w:rPr>
+          <w:sz w:val="22"/>
+          <w:szCs w:val="22"/>
+        </w:rPr>
+      </w:pPr>
+    </w:p>
+    <w:p>
+      <w:pPr>
+        <w:pStyle w:val="Paragraphedeliste"/>
+        <w:ind w:left="1080"/>
+        <w:rPr>
+          <w:sz w:val="22"/>
+          <w:szCs w:val="22"/>
+        </w:rPr>
+      </w:pPr>
+    </w:p>
+    <w:p>
+      <w:pPr>
+        <w:pStyle w:val="Paragraphedeliste"/>
+        <w:ind w:left="1080"/>
+        <w:rPr>
+          <w:sz w:val="22"/>
+          <w:szCs w:val="22"/>
+        </w:rPr>
+      </w:pPr>
+    </w:p>
+    <w:p>
+      <w:pPr>
+        <w:pStyle w:val="Paragraphedeliste"/>
+        <w:ind w:left="1080"/>
+        <w:rPr>
+          <w:sz w:val="22"/>
+          <w:szCs w:val="22"/>
+        </w:rPr>
+      </w:pPr>
+    </w:p>
+    <w:p>
+      <w:pPr>
+        <w:pStyle w:val="Paragraphedeliste"/>
+        <w:ind w:left="1080"/>
+        <w:rPr>
+          <w:sz w:val="22"/>
+          <w:szCs w:val="22"/>
+        </w:rPr>
+      </w:pPr>
+    </w:p>
+    <w:p>
+      <w:pPr>
+        <w:pStyle w:val="Paragraphedeliste"/>
+        <w:ind w:left="1080"/>
+        <w:rPr>
+          <w:sz w:val="22"/>
+          <w:szCs w:val="22"/>
+        </w:rPr>
+      </w:pPr>
+    </w:p>
+    <w:p>
+      <w:pPr>
+        <w:pStyle w:val="Paragraphedeliste"/>
+        <w:ind w:left="1080"/>
+        <w:rPr>
+          <w:sz w:val="22"/>
+          <w:szCs w:val="22"/>
+        </w:rPr>
+      </w:pPr>
+    </w:p>
+    <w:p>
+      <w:pPr>
+        <w:pStyle w:val="Paragraphedeliste"/>
+        <w:ind w:left="1080"/>
+        <w:rPr>
+          <w:sz w:val="22"/>
+          <w:szCs w:val="22"/>
+        </w:rPr>
+      </w:pPr>
+    </w:p>
+    <w:p>
+      <w:pPr>
+        <w:pStyle w:val="Paragraphedeliste"/>
+        <w:ind w:left="1080"/>
+        <w:rPr>
+          <w:sz w:val="22"/>
+          <w:szCs w:val="22"/>
+        </w:rPr>
+      </w:pPr>
+    </w:p>
+    <w:p>
+      <w:pPr>
+        <w:pStyle w:val="Paragraphedeliste"/>
+        <w:ind w:left="1080"/>
+        <w:rPr>
+          <w:sz w:val="22"/>
+          <w:szCs w:val="22"/>
         </w:rPr>
       </w:pPr>
     </w:p>
@@ -873,17 +1750,17 @@
           <w:sz w:val="28"/>
           <w:szCs w:val="28"/>
         </w:rPr>
-        <w:t>Nous avons convenu de travailler sur les mêmes pages que celles préparées dans Tp1. Au début, je m'attendais à ce que ce soit bonne aidée et que cela nous fasse gagner plus de temps, mais il m'a été difficile de choisir les tables pour la modélisation, donc l'idée, en accord avec Lina, était de créer 4 tables, et de les relier selon notre site web.</w:t>
-      </w:r>
-    </w:p>
-    <w:p>
-      <w:pPr>
+        <w:t xml:space="preserve">Nous avons convenu de travailler sur les mêmes pages que celles préparées dans Tp1. Au début, je m'attendais à ce que ce soit bonne aidée et que cela nous fasse gagner plus de temps, mais il m'a été difficile de choisir les tables pour la </w:t>
+      </w:r>
+      <w:r>
         <w:rPr>
           <w:rFonts w:asciiTheme="majorHAnsi" w:hAnsiTheme="majorHAnsi" w:cstheme="minorHAnsi"/>
           <w:sz w:val="28"/>
           <w:szCs w:val="28"/>
         </w:rPr>
-      </w:pPr>
+        <w:lastRenderedPageBreak/>
+        <w:t>modélisation, donc l'idée, en accord avec Lina, était de créer 4 tables, et de les relier selon notre site web.</w:t>
+      </w:r>
     </w:p>
     <w:p>
       <w:pPr>
@@ -893,12 +1770,21 @@
           <w:szCs w:val="28"/>
         </w:rPr>
       </w:pPr>
-      <w:r>
+    </w:p>
+    <w:p>
+      <w:pPr>
         <w:rPr>
           <w:rFonts w:asciiTheme="majorHAnsi" w:hAnsiTheme="majorHAnsi" w:cstheme="minorHAnsi"/>
           <w:sz w:val="28"/>
           <w:szCs w:val="28"/>
         </w:rPr>
+      </w:pPr>
+      <w:r>
+        <w:rPr>
+          <w:rFonts w:asciiTheme="majorHAnsi" w:hAnsiTheme="majorHAnsi" w:cstheme="minorHAnsi"/>
+          <w:sz w:val="28"/>
+          <w:szCs w:val="28"/>
+        </w:rPr>
         <w:t>Malheureusement, SQL n'a pas fonctionné pour moi. J'ai essayé plusieurs fois, mais j'ai reçu un message d'erreur. J'ai essayé de tout supprimer et de recommencer, mais aussi SQL n'a pas fonctionné. Ensuite, j'ai décidé de travailler d'abord sur les pages, d'autant plus qu'il me fallait une page d'abonnement et modifier les pages produits pour qu'elles soient liées aux pages catégorie1 et categorie2.</w:t>
       </w:r>
     </w:p>
@@ -916,25 +1802,7 @@
           <w:sz w:val="28"/>
           <w:szCs w:val="28"/>
         </w:rPr>
-        <w:t xml:space="preserve">J'ai également eu du mal à appliquer le code javascript dom sur mon </w:t>
-      </w:r>
-      <w:proofErr w:type="gramStart"/>
-      <w:r>
-        <w:rPr>
-          <w:rFonts w:asciiTheme="majorHAnsi" w:hAnsiTheme="majorHAnsi" w:cstheme="minorHAnsi"/>
-          <w:sz w:val="28"/>
-          <w:szCs w:val="28"/>
-        </w:rPr>
-        <w:t>code ,</w:t>
-      </w:r>
-      <w:proofErr w:type="gramEnd"/>
-      <w:r>
-        <w:rPr>
-          <w:rFonts w:asciiTheme="majorHAnsi" w:hAnsiTheme="majorHAnsi" w:cstheme="minorHAnsi"/>
-          <w:sz w:val="28"/>
-          <w:szCs w:val="28"/>
-        </w:rPr>
-        <w:t xml:space="preserve"> et je me suis senti vraiment cela lors de l'examen final, j'étais donc censé rechercher et parcourir plusieurs sites tels que W3schools et </w:t>
+        <w:t xml:space="preserve">J'ai également eu du mal à appliquer le code javascript dom sur mon code , et je me suis senti vraiment cela lors de l'examen final, j'étais donc censé rechercher et parcourir plusieurs sites tels que W3schools et </w:t>
       </w:r>
       <w:proofErr w:type="spellStart"/>
       <w:r>
@@ -1040,27 +1908,7 @@
           <w:szCs w:val="28"/>
           <w:lang w:val="fr-CA"/>
         </w:rPr>
-        <w:t xml:space="preserve">J'ai fait beaucoup de progrès par rapport à la semaine dernière dans les choses liées au </w:t>
-      </w:r>
-      <w:proofErr w:type="gramStart"/>
-      <w:r>
-        <w:rPr>
-          <w:rFonts w:asciiTheme="majorHAnsi" w:hAnsiTheme="majorHAnsi"/>
-          <w:sz w:val="28"/>
-          <w:szCs w:val="28"/>
-          <w:lang w:val="fr-CA"/>
-        </w:rPr>
-        <w:t>javascript .</w:t>
-      </w:r>
-      <w:proofErr w:type="gramEnd"/>
-      <w:r>
-        <w:rPr>
-          <w:rFonts w:asciiTheme="majorHAnsi" w:hAnsiTheme="majorHAnsi"/>
-          <w:sz w:val="28"/>
-          <w:szCs w:val="28"/>
-          <w:lang w:val="fr-CA"/>
-        </w:rPr>
-        <w:t xml:space="preserve"> En concernant </w:t>
+        <w:t xml:space="preserve">J'ai fait beaucoup de progrès par rapport à la semaine dernière dans les choses liées au javascript . En concernant </w:t>
       </w:r>
       <w:proofErr w:type="spellStart"/>
       <w:r>
@@ -1162,9 +2010,9 @@
           <w:szCs w:val="28"/>
           <w:lang w:val="fr-CA"/>
         </w:rPr>
-        <w:t xml:space="preserve">Tout d'abord, j'ai écrit </w:t>
-      </w:r>
-      <w:proofErr w:type="gramStart"/>
+        <w:t>Tout d'abord, j'ai écrit le  modèle puis je l'ai rempli avec les informations précédentes, comme la page principale et les images. Ensuite, j'ai commencé à imaginer comment je pourrais le transformer en un site Web dynamique. A ce moment, j'ai ajouté une page d'abonnement,</w:t>
+      </w:r>
+      <w:proofErr w:type="spellStart"/>
       <w:r>
         <w:rPr>
           <w:rFonts w:asciiTheme="majorHAnsi" w:hAnsiTheme="majorHAnsi"/>
@@ -1173,9 +2021,9 @@
           <w:szCs w:val="28"/>
           <w:lang w:val="fr-CA"/>
         </w:rPr>
-        <w:t>le  modèle</w:t>
-      </w:r>
-      <w:proofErr w:type="gramEnd"/>
+        <w:t>j ai</w:t>
+      </w:r>
+      <w:proofErr w:type="spellEnd"/>
       <w:r>
         <w:rPr>
           <w:rFonts w:asciiTheme="majorHAnsi" w:hAnsiTheme="majorHAnsi"/>
@@ -1184,9 +2032,8 @@
           <w:szCs w:val="28"/>
           <w:lang w:val="fr-CA"/>
         </w:rPr>
-        <w:t xml:space="preserve"> puis je l'ai rempli avec les informations précédentes, comme la page principale et les images. Ensuite, j'ai commencé à imaginer comment je pourrais le transformer en un site Web dynamique. A ce moment, j'ai ajouté une page </w:t>
-      </w:r>
-      <w:proofErr w:type="gramStart"/>
+        <w:t xml:space="preserve">  mis les fichiers javascript, et j'ai modifié  tout ce qui était possible pour que les pages deviennent plus dynamiques </w:t>
+      </w:r>
       <w:r>
         <w:rPr>
           <w:rFonts w:asciiTheme="majorHAnsi" w:hAnsiTheme="majorHAnsi"/>
@@ -1195,40 +2042,8 @@
           <w:szCs w:val="28"/>
           <w:lang w:val="fr-CA"/>
         </w:rPr>
-        <w:t>d'abonnement,</w:t>
-      </w:r>
-      <w:proofErr w:type="spellStart"/>
-      <w:r>
-        <w:rPr>
-          <w:rFonts w:asciiTheme="majorHAnsi" w:hAnsiTheme="majorHAnsi"/>
-          <w:color w:val="45B0E1" w:themeColor="accent1" w:themeTint="99"/>
-          <w:sz w:val="28"/>
-          <w:szCs w:val="28"/>
-          <w:lang w:val="fr-CA"/>
-        </w:rPr>
-        <w:t>j</w:t>
-      </w:r>
-      <w:proofErr w:type="gramEnd"/>
-      <w:r>
-        <w:rPr>
-          <w:rFonts w:asciiTheme="majorHAnsi" w:hAnsiTheme="majorHAnsi"/>
-          <w:color w:val="45B0E1" w:themeColor="accent1" w:themeTint="99"/>
-          <w:sz w:val="28"/>
-          <w:szCs w:val="28"/>
-          <w:lang w:val="fr-CA"/>
-        </w:rPr>
-        <w:t xml:space="preserve"> ai</w:t>
-      </w:r>
-      <w:proofErr w:type="spellEnd"/>
-      <w:r>
-        <w:rPr>
-          <w:rFonts w:asciiTheme="majorHAnsi" w:hAnsiTheme="majorHAnsi"/>
-          <w:color w:val="45B0E1" w:themeColor="accent1" w:themeTint="99"/>
-          <w:sz w:val="28"/>
-          <w:szCs w:val="28"/>
-          <w:lang w:val="fr-CA"/>
-        </w:rPr>
-        <w:t xml:space="preserve">  mis les fichiers javascript, et j'ai modifié  tout ce qui était possible pour que les pages deviennent plus dynamiques et plus conformes aux tableaux en utilisant tous ce que </w:t>
+        <w:lastRenderedPageBreak/>
+        <w:t xml:space="preserve">et plus conformes aux tableaux en utilisant tous ce que </w:t>
       </w:r>
       <w:proofErr w:type="spellStart"/>
       <w:r>
@@ -1371,7 +2186,6 @@
           <w:szCs w:val="28"/>
           <w:lang w:val="fr-CA"/>
         </w:rPr>
-        <w:lastRenderedPageBreak/>
         <w:drawing>
           <wp:inline distT="0" distB="0" distL="0" distR="0" wp14:anchorId="2A589ACC" wp14:editId="1BBC9DAE">
             <wp:extent cx="5381625" cy="3381375"/>
@@ -1390,7 +2204,7 @@
                     </pic:cNvPicPr>
                   </pic:nvPicPr>
                   <pic:blipFill>
-                    <a:blip r:embed="rId11">
+                    <a:blip r:embed="rId14">
                       <a:extLst>
                         <a:ext uri="{28A0092B-C50C-407E-A947-70E740481C1C}">
                           <a14:useLocalDpi xmlns:a14="http://schemas.microsoft.com/office/drawing/2010/main" val="0"/>
@@ -1469,6 +2283,7 @@
           <w:szCs w:val="28"/>
           <w:lang w:val="fr-CA"/>
         </w:rPr>
+        <w:lastRenderedPageBreak/>
         <w:drawing>
           <wp:inline distT="0" distB="0" distL="0" distR="0" wp14:anchorId="24374274" wp14:editId="79FC9CCE">
             <wp:extent cx="5400675" cy="3362325"/>
@@ -1487,7 +2302,7 @@
                     </pic:cNvPicPr>
                   </pic:nvPicPr>
                   <pic:blipFill>
-                    <a:blip r:embed="rId12">
+                    <a:blip r:embed="rId15">
                       <a:extLst>
                         <a:ext uri="{28A0092B-C50C-407E-A947-70E740481C1C}">
                           <a14:useLocalDpi xmlns:a14="http://schemas.microsoft.com/office/drawing/2010/main" val="0"/>
@@ -1553,7 +2368,6 @@
           <w:szCs w:val="28"/>
           <w:lang w:val="fr-CA"/>
         </w:rPr>
-        <w:lastRenderedPageBreak/>
         <w:drawing>
           <wp:inline distT="0" distB="0" distL="0" distR="0" wp14:anchorId="76FD1469" wp14:editId="36AEDBF0">
             <wp:extent cx="5324475" cy="3400425"/>
@@ -1572,7 +2386,7 @@
                     </pic:cNvPicPr>
                   </pic:nvPicPr>
                   <pic:blipFill>
-                    <a:blip r:embed="rId13">
+                    <a:blip r:embed="rId16">
                       <a:extLst>
                         <a:ext uri="{28A0092B-C50C-407E-A947-70E740481C1C}">
                           <a14:useLocalDpi xmlns:a14="http://schemas.microsoft.com/office/drawing/2010/main" val="0"/>
@@ -1625,6 +2439,7 @@
           <w:szCs w:val="28"/>
           <w:lang w:val="fr-CA"/>
         </w:rPr>
+        <w:lastRenderedPageBreak/>
         <w:drawing>
           <wp:inline distT="0" distB="0" distL="0" distR="0" wp14:anchorId="6604E9CB" wp14:editId="2476741F">
             <wp:extent cx="5429250" cy="3562350"/>
@@ -1643,7 +2458,7 @@
                     </pic:cNvPicPr>
                   </pic:nvPicPr>
                   <pic:blipFill>
-                    <a:blip r:embed="rId14">
+                    <a:blip r:embed="rId17">
                       <a:extLst>
                         <a:ext uri="{28A0092B-C50C-407E-A947-70E740481C1C}">
                           <a14:useLocalDpi xmlns:a14="http://schemas.microsoft.com/office/drawing/2010/main" val="0"/>
@@ -1709,7 +2524,6 @@
           <w:szCs w:val="28"/>
           <w:lang w:val="fr-CA"/>
         </w:rPr>
-        <w:lastRenderedPageBreak/>
         <w:drawing>
           <wp:inline distT="0" distB="0" distL="0" distR="0" wp14:anchorId="6589EF14" wp14:editId="468AC3BC">
             <wp:extent cx="5419725" cy="3467100"/>
@@ -1728,7 +2542,7 @@
                     </pic:cNvPicPr>
                   </pic:nvPicPr>
                   <pic:blipFill>
-                    <a:blip r:embed="rId15">
+                    <a:blip r:embed="rId18">
                       <a:extLst>
                         <a:ext uri="{28A0092B-C50C-407E-A947-70E740481C1C}">
                           <a14:useLocalDpi xmlns:a14="http://schemas.microsoft.com/office/drawing/2010/main" val="0"/>
@@ -1791,6 +2605,7 @@
           <w:szCs w:val="28"/>
           <w14:ligatures w14:val="none"/>
         </w:rPr>
+        <w:lastRenderedPageBreak/>
         <w:drawing>
           <wp:inline distT="0" distB="0" distL="0" distR="0" wp14:anchorId="77A5C667" wp14:editId="3BDA3273">
             <wp:extent cx="5410200" cy="3409950"/>
@@ -1809,7 +2624,7 @@
                     </pic:cNvPicPr>
                   </pic:nvPicPr>
                   <pic:blipFill>
-                    <a:blip r:embed="rId16">
+                    <a:blip r:embed="rId19">
                       <a:extLst>
                         <a:ext uri="{28A0092B-C50C-407E-A947-70E740481C1C}">
                           <a14:useLocalDpi xmlns:a14="http://schemas.microsoft.com/office/drawing/2010/main" val="0"/>
@@ -2058,7 +2873,7 @@
       </w:pPr>
     </w:p>
     <w:sectPr>
-      <w:footerReference w:type="default" r:id="rId17"/>
+      <w:footerReference w:type="default" r:id="rId20"/>
       <w:pgSz w:w="12240" w:h="15840"/>
       <w:pgMar w:top="1417" w:right="1417" w:bottom="1417" w:left="1417" w:header="708" w:footer="708" w:gutter="0"/>
       <w:cols w:space="708"/>
@@ -2097,12 +2912,12 @@
 <w:ftr xmlns:wpc="http://schemas.microsoft.com/office/word/2010/wordprocessingCanvas" xmlns:cx="http://schemas.microsoft.com/office/drawing/2014/chartex" xmlns:cx1="http://schemas.microsoft.com/office/drawing/2015/9/8/chartex" xmlns:cx2="http://schemas.microsoft.com/office/drawing/2015/10/21/chartex" xmlns:cx3="http://schemas.microsoft.com/office/drawing/2016/5/9/chartex" xmlns:cx4="http://schemas.microsoft.com/office/drawing/2016/5/10/chartex" xmlns:cx5="http://schemas.microsoft.com/office/drawing/2016/5/11/chartex" xmlns:cx6="http://schemas.microsoft.com/office/drawing/2016/5/12/chartex" xmlns:cx7="http://schemas.microsoft.com/office/drawing/2016/5/13/chartex" xmlns:cx8="http://schemas.microsoft.com/office/drawing/2016/5/14/chartex" xmlns:mc="http://schemas.openxmlformats.org/markup-compatibility/2006" xmlns:aink="http://schemas.microsoft.com/office/drawing/2016/ink" xmlns:am3d="http://schemas.microsoft.com/office/drawing/2017/model3d" xmlns:o="urn:schemas-microsoft-com:office:office" xmlns:oel="http://schemas.microsoft.com/office/2019/extlst" xmlns:r="http://schemas.openxmlformats.org/officeDocument/2006/relationships" xmlns:m="http://schemas.openxmlformats.org/officeDocument/2006/math" xmlns:v="urn:schemas-microsoft-com:vml" xmlns:wp14="http://schemas.microsoft.com/office/word/2010/wordprocessingDrawing" xmlns:wp="http://schemas.openxmlformats.org/drawingml/2006/wordprocessingDrawing" xmlns:w10="urn:schemas-microsoft-com:office:word" xmlns:w="http://schemas.openxmlformats.org/wordprocessingml/2006/main" xmlns:w14="http://schemas.microsoft.com/office/word/2010/wordml" xmlns:w15="http://schemas.microsoft.com/office/word/2012/wordml" xmlns:w16cex="http://schemas.microsoft.com/office/word/2018/wordml/cex" xmlns:w16cid="http://schemas.microsoft.com/office/word/2016/wordml/cid" xmlns:w16="http://schemas.microsoft.com/office/word/2018/wordml" xmlns:w16du="http://schemas.microsoft.com/office/word/2023/wordml/word16du" xmlns:w16sdtdh="http://schemas.microsoft.com/office/word/2020/wordml/sdtdatahash" xmlns:w16se="http://schemas.microsoft.com/office/word/2015/wordml/symex" xmlns:wpg="http://schemas.microsoft.com/office/word/2010/wordprocessingGroup" xmlns:wpi="http://schemas.microsoft.com/office/word/2010/wordprocessingInk" xmlns:wne="http://schemas.microsoft.com/office/word/2006/wordml" xmlns:wps="http://schemas.microsoft.com/office/word/2010/wordprocessingShape" mc:Ignorable="w14 w15 w16se w16cid w16 w16cex w16sdtdh w16du wp14">
   <w:p>
     <w:pPr>
-      <w:pStyle w:val="Footer"/>
+      <w:pStyle w:val="Pieddepage"/>
     </w:pPr>
   </w:p>
   <w:p>
     <w:pPr>
-      <w:pStyle w:val="Footer"/>
+      <w:pStyle w:val="Pieddepage"/>
     </w:pPr>
   </w:p>
 </w:ftr>
@@ -2136,10 +2951,10 @@
 <file path=word/numbering.xml><?xml version="1.0" encoding="utf-8"?>
 <w:numbering xmlns:wpc="http://schemas.microsoft.com/office/word/2010/wordprocessingCanvas" xmlns:cx="http://schemas.microsoft.com/office/drawing/2014/chartex" xmlns:cx1="http://schemas.microsoft.com/office/drawing/2015/9/8/chartex" xmlns:cx2="http://schemas.microsoft.com/office/drawing/2015/10/21/chartex" xmlns:cx3="http://schemas.microsoft.com/office/drawing/2016/5/9/chartex" xmlns:cx4="http://schemas.microsoft.com/office/drawing/2016/5/10/chartex" xmlns:cx5="http://schemas.microsoft.com/office/drawing/2016/5/11/chartex" xmlns:cx6="http://schemas.microsoft.com/office/drawing/2016/5/12/chartex" xmlns:cx7="http://schemas.microsoft.com/office/drawing/2016/5/13/chartex" xmlns:cx8="http://schemas.microsoft.com/office/drawing/2016/5/14/chartex" xmlns:mc="http://schemas.openxmlformats.org/markup-compatibility/2006" xmlns:aink="http://schemas.microsoft.com/office/drawing/2016/ink" xmlns:am3d="http://schemas.microsoft.com/office/drawing/2017/model3d" xmlns:o="urn:schemas-microsoft-com:office:office" xmlns:oel="http://schemas.microsoft.com/office/2019/extlst" xmlns:r="http://schemas.openxmlformats.org/officeDocument/2006/relationships" xmlns:m="http://schemas.openxmlformats.org/officeDocument/2006/math" xmlns:v="urn:schemas-microsoft-com:vml" xmlns:wp14="http://schemas.microsoft.com/office/word/2010/wordprocessingDrawing" xmlns:wp="http://schemas.openxmlformats.org/drawingml/2006/wordprocessingDrawing" xmlns:w10="urn:schemas-microsoft-com:office:word" xmlns:w="http://schemas.openxmlformats.org/wordprocessingml/2006/main" xmlns:w14="http://schemas.microsoft.com/office/word/2010/wordml" xmlns:w15="http://schemas.microsoft.com/office/word/2012/wordml" xmlns:w16cex="http://schemas.microsoft.com/office/word/2018/wordml/cex" xmlns:w16cid="http://schemas.microsoft.com/office/word/2016/wordml/cid" xmlns:w16="http://schemas.microsoft.com/office/word/2018/wordml" xmlns:w16du="http://schemas.microsoft.com/office/word/2023/wordml/word16du" xmlns:w16sdtdh="http://schemas.microsoft.com/office/word/2020/wordml/sdtdatahash" xmlns:w16se="http://schemas.microsoft.com/office/word/2015/wordml/symex" xmlns:wpg="http://schemas.microsoft.com/office/word/2010/wordprocessingGroup" xmlns:wpi="http://schemas.microsoft.com/office/word/2010/wordprocessingInk" xmlns:wne="http://schemas.microsoft.com/office/word/2006/wordml" xmlns:wps="http://schemas.microsoft.com/office/word/2010/wordprocessingShape" mc:Ignorable="w14 w15 w16se w16cid w16 w16cex w16sdtdh w16du wp14">
   <w:abstractNum w:abstractNumId="0" w15:restartNumberingAfterBreak="0">
-    <w:nsid w:val="634357AB"/>
+    <w:nsid w:val="095A6C75"/>
     <w:multiLevelType w:val="hybridMultilevel"/>
-    <w:tmpl w:val="BF70AD90"/>
-    <w:lvl w:ilvl="0" w:tplc="842E3F96">
+    <w:tmpl w:val="2C30827C"/>
+    <w:lvl w:ilvl="0" w:tplc="0CB2436E">
       <w:start w:val="1"/>
       <w:numFmt w:val="decimal"/>
       <w:lvlText w:val="%1."/>
@@ -2225,16 +3040,16 @@
     </w:lvl>
   </w:abstractNum>
   <w:abstractNum w:abstractNumId="1" w15:restartNumberingAfterBreak="0">
-    <w:nsid w:val="6AAE6E14"/>
+    <w:nsid w:val="634357AB"/>
     <w:multiLevelType w:val="hybridMultilevel"/>
-    <w:tmpl w:val="BB7AD46E"/>
-    <w:lvl w:ilvl="0" w:tplc="0C0C000F">
+    <w:tmpl w:val="BF70AD90"/>
+    <w:lvl w:ilvl="0" w:tplc="842E3F96">
       <w:start w:val="1"/>
       <w:numFmt w:val="decimal"/>
       <w:lvlText w:val="%1."/>
       <w:lvlJc w:val="left"/>
       <w:pPr>
-        <w:ind w:left="720" w:hanging="360"/>
+        <w:ind w:left="1080" w:hanging="360"/>
       </w:pPr>
       <w:rPr>
         <w:rFonts w:hint="default"/>
@@ -2246,7 +3061,7 @@
       <w:lvlText w:val="%2."/>
       <w:lvlJc w:val="left"/>
       <w:pPr>
-        <w:ind w:left="1440" w:hanging="360"/>
+        <w:ind w:left="1800" w:hanging="360"/>
       </w:pPr>
     </w:lvl>
     <w:lvl w:ilvl="2" w:tplc="0C0C001B" w:tentative="1">
@@ -2255,7 +3070,7 @@
       <w:lvlText w:val="%3."/>
       <w:lvlJc w:val="right"/>
       <w:pPr>
-        <w:ind w:left="2160" w:hanging="180"/>
+        <w:ind w:left="2520" w:hanging="180"/>
       </w:pPr>
     </w:lvl>
     <w:lvl w:ilvl="3" w:tplc="0C0C000F" w:tentative="1">
@@ -2264,7 +3079,7 @@
       <w:lvlText w:val="%4."/>
       <w:lvlJc w:val="left"/>
       <w:pPr>
-        <w:ind w:left="2880" w:hanging="360"/>
+        <w:ind w:left="3240" w:hanging="360"/>
       </w:pPr>
     </w:lvl>
     <w:lvl w:ilvl="4" w:tplc="0C0C0019" w:tentative="1">
@@ -2273,7 +3088,7 @@
       <w:lvlText w:val="%5."/>
       <w:lvlJc w:val="left"/>
       <w:pPr>
-        <w:ind w:left="3600" w:hanging="360"/>
+        <w:ind w:left="3960" w:hanging="360"/>
       </w:pPr>
     </w:lvl>
     <w:lvl w:ilvl="5" w:tplc="0C0C001B" w:tentative="1">
@@ -2282,7 +3097,7 @@
       <w:lvlText w:val="%6."/>
       <w:lvlJc w:val="right"/>
       <w:pPr>
-        <w:ind w:left="4320" w:hanging="180"/>
+        <w:ind w:left="4680" w:hanging="180"/>
       </w:pPr>
     </w:lvl>
     <w:lvl w:ilvl="6" w:tplc="0C0C000F" w:tentative="1">
@@ -2291,7 +3106,7 @@
       <w:lvlText w:val="%7."/>
       <w:lvlJc w:val="left"/>
       <w:pPr>
-        <w:ind w:left="5040" w:hanging="360"/>
+        <w:ind w:left="5400" w:hanging="360"/>
       </w:pPr>
     </w:lvl>
     <w:lvl w:ilvl="7" w:tplc="0C0C0019" w:tentative="1">
@@ -2300,7 +3115,7 @@
       <w:lvlText w:val="%8."/>
       <w:lvlJc w:val="left"/>
       <w:pPr>
-        <w:ind w:left="5760" w:hanging="360"/>
+        <w:ind w:left="6120" w:hanging="360"/>
       </w:pPr>
     </w:lvl>
     <w:lvl w:ilvl="8" w:tplc="0C0C001B" w:tentative="1">
@@ -2309,14 +3124,106 @@
       <w:lvlText w:val="%9."/>
       <w:lvlJc w:val="right"/>
       <w:pPr>
+        <w:ind w:left="6840" w:hanging="180"/>
+      </w:pPr>
+    </w:lvl>
+  </w:abstractNum>
+  <w:abstractNum w:abstractNumId="2" w15:restartNumberingAfterBreak="0">
+    <w:nsid w:val="6AAE6E14"/>
+    <w:multiLevelType w:val="hybridMultilevel"/>
+    <w:tmpl w:val="BB7AD46E"/>
+    <w:lvl w:ilvl="0" w:tplc="0C0C000F">
+      <w:start w:val="1"/>
+      <w:numFmt w:val="decimal"/>
+      <w:lvlText w:val="%1."/>
+      <w:lvlJc w:val="left"/>
+      <w:pPr>
+        <w:ind w:left="720" w:hanging="360"/>
+      </w:pPr>
+      <w:rPr>
+        <w:rFonts w:hint="default"/>
+      </w:rPr>
+    </w:lvl>
+    <w:lvl w:ilvl="1" w:tplc="0C0C0019" w:tentative="1">
+      <w:start w:val="1"/>
+      <w:numFmt w:val="lowerLetter"/>
+      <w:lvlText w:val="%2."/>
+      <w:lvlJc w:val="left"/>
+      <w:pPr>
+        <w:ind w:left="1440" w:hanging="360"/>
+      </w:pPr>
+    </w:lvl>
+    <w:lvl w:ilvl="2" w:tplc="0C0C001B" w:tentative="1">
+      <w:start w:val="1"/>
+      <w:numFmt w:val="lowerRoman"/>
+      <w:lvlText w:val="%3."/>
+      <w:lvlJc w:val="right"/>
+      <w:pPr>
+        <w:ind w:left="2160" w:hanging="180"/>
+      </w:pPr>
+    </w:lvl>
+    <w:lvl w:ilvl="3" w:tplc="0C0C000F" w:tentative="1">
+      <w:start w:val="1"/>
+      <w:numFmt w:val="decimal"/>
+      <w:lvlText w:val="%4."/>
+      <w:lvlJc w:val="left"/>
+      <w:pPr>
+        <w:ind w:left="2880" w:hanging="360"/>
+      </w:pPr>
+    </w:lvl>
+    <w:lvl w:ilvl="4" w:tplc="0C0C0019" w:tentative="1">
+      <w:start w:val="1"/>
+      <w:numFmt w:val="lowerLetter"/>
+      <w:lvlText w:val="%5."/>
+      <w:lvlJc w:val="left"/>
+      <w:pPr>
+        <w:ind w:left="3600" w:hanging="360"/>
+      </w:pPr>
+    </w:lvl>
+    <w:lvl w:ilvl="5" w:tplc="0C0C001B" w:tentative="1">
+      <w:start w:val="1"/>
+      <w:numFmt w:val="lowerRoman"/>
+      <w:lvlText w:val="%6."/>
+      <w:lvlJc w:val="right"/>
+      <w:pPr>
+        <w:ind w:left="4320" w:hanging="180"/>
+      </w:pPr>
+    </w:lvl>
+    <w:lvl w:ilvl="6" w:tplc="0C0C000F" w:tentative="1">
+      <w:start w:val="1"/>
+      <w:numFmt w:val="decimal"/>
+      <w:lvlText w:val="%7."/>
+      <w:lvlJc w:val="left"/>
+      <w:pPr>
+        <w:ind w:left="5040" w:hanging="360"/>
+      </w:pPr>
+    </w:lvl>
+    <w:lvl w:ilvl="7" w:tplc="0C0C0019" w:tentative="1">
+      <w:start w:val="1"/>
+      <w:numFmt w:val="lowerLetter"/>
+      <w:lvlText w:val="%8."/>
+      <w:lvlJc w:val="left"/>
+      <w:pPr>
+        <w:ind w:left="5760" w:hanging="360"/>
+      </w:pPr>
+    </w:lvl>
+    <w:lvl w:ilvl="8" w:tplc="0C0C001B" w:tentative="1">
+      <w:start w:val="1"/>
+      <w:numFmt w:val="lowerRoman"/>
+      <w:lvlText w:val="%9."/>
+      <w:lvlJc w:val="right"/>
+      <w:pPr>
         <w:ind w:left="6480" w:hanging="180"/>
       </w:pPr>
     </w:lvl>
   </w:abstractNum>
   <w:num w:numId="1" w16cid:durableId="602811266">
+    <w:abstractNumId w:val="2"/>
+  </w:num>
+  <w:num w:numId="2" w16cid:durableId="289020280">
     <w:abstractNumId w:val="1"/>
   </w:num>
-  <w:num w:numId="2" w16cid:durableId="289020280">
+  <w:num w:numId="3" w16cid:durableId="833491328">
     <w:abstractNumId w:val="0"/>
   </w:num>
 </w:numbering>
@@ -2731,11 +3638,11 @@
       <w:szCs w:val="22"/>
     </w:rPr>
   </w:style>
-  <w:style w:type="paragraph" w:styleId="Heading1">
+  <w:style w:type="paragraph" w:styleId="Titre1">
     <w:name w:val="heading 1"/>
     <w:basedOn w:val="Normal"/>
     <w:next w:val="Normal"/>
-    <w:link w:val="Heading1Char"/>
+    <w:link w:val="Titre1Car"/>
     <w:uiPriority w:val="9"/>
     <w:qFormat/>
     <w:rsid w:val="008A4B51"/>
@@ -2752,11 +3659,11 @@
       <w:szCs w:val="40"/>
     </w:rPr>
   </w:style>
-  <w:style w:type="paragraph" w:styleId="Heading2">
+  <w:style w:type="paragraph" w:styleId="Titre2">
     <w:name w:val="heading 2"/>
     <w:basedOn w:val="Normal"/>
     <w:next w:val="Normal"/>
-    <w:link w:val="Heading2Char"/>
+    <w:link w:val="Titre2Car"/>
     <w:uiPriority w:val="9"/>
     <w:semiHidden/>
     <w:unhideWhenUsed/>
@@ -2775,11 +3682,11 @@
       <w:szCs w:val="32"/>
     </w:rPr>
   </w:style>
-  <w:style w:type="paragraph" w:styleId="Heading3">
+  <w:style w:type="paragraph" w:styleId="Titre3">
     <w:name w:val="heading 3"/>
     <w:basedOn w:val="Normal"/>
     <w:next w:val="Normal"/>
-    <w:link w:val="Heading3Char"/>
+    <w:link w:val="Titre3Car"/>
     <w:uiPriority w:val="9"/>
     <w:semiHidden/>
     <w:unhideWhenUsed/>
@@ -2798,11 +3705,11 @@
       <w:szCs w:val="28"/>
     </w:rPr>
   </w:style>
-  <w:style w:type="paragraph" w:styleId="Heading4">
+  <w:style w:type="paragraph" w:styleId="Titre4">
     <w:name w:val="heading 4"/>
     <w:basedOn w:val="Normal"/>
     <w:next w:val="Normal"/>
-    <w:link w:val="Heading4Char"/>
+    <w:link w:val="Titre4Car"/>
     <w:uiPriority w:val="9"/>
     <w:semiHidden/>
     <w:unhideWhenUsed/>
@@ -2823,11 +3730,11 @@
       <w:szCs w:val="24"/>
     </w:rPr>
   </w:style>
-  <w:style w:type="paragraph" w:styleId="Heading5">
+  <w:style w:type="paragraph" w:styleId="Titre5">
     <w:name w:val="heading 5"/>
     <w:basedOn w:val="Normal"/>
     <w:next w:val="Normal"/>
-    <w:link w:val="Heading5Char"/>
+    <w:link w:val="Titre5Car"/>
     <w:uiPriority w:val="9"/>
     <w:semiHidden/>
     <w:unhideWhenUsed/>
@@ -2846,11 +3753,11 @@
       <w:szCs w:val="24"/>
     </w:rPr>
   </w:style>
-  <w:style w:type="paragraph" w:styleId="Heading6">
+  <w:style w:type="paragraph" w:styleId="Titre6">
     <w:name w:val="heading 6"/>
     <w:basedOn w:val="Normal"/>
     <w:next w:val="Normal"/>
-    <w:link w:val="Heading6Char"/>
+    <w:link w:val="Titre6Car"/>
     <w:uiPriority w:val="9"/>
     <w:semiHidden/>
     <w:unhideWhenUsed/>
@@ -2871,11 +3778,11 @@
       <w:szCs w:val="24"/>
     </w:rPr>
   </w:style>
-  <w:style w:type="paragraph" w:styleId="Heading7">
+  <w:style w:type="paragraph" w:styleId="Titre7">
     <w:name w:val="heading 7"/>
     <w:basedOn w:val="Normal"/>
     <w:next w:val="Normal"/>
-    <w:link w:val="Heading7Char"/>
+    <w:link w:val="Titre7Car"/>
     <w:uiPriority w:val="9"/>
     <w:semiHidden/>
     <w:unhideWhenUsed/>
@@ -2894,11 +3801,11 @@
       <w:szCs w:val="24"/>
     </w:rPr>
   </w:style>
-  <w:style w:type="paragraph" w:styleId="Heading8">
+  <w:style w:type="paragraph" w:styleId="Titre8">
     <w:name w:val="heading 8"/>
     <w:basedOn w:val="Normal"/>
     <w:next w:val="Normal"/>
-    <w:link w:val="Heading8Char"/>
+    <w:link w:val="Titre8Car"/>
     <w:uiPriority w:val="9"/>
     <w:semiHidden/>
     <w:unhideWhenUsed/>
@@ -2919,11 +3826,11 @@
       <w:szCs w:val="24"/>
     </w:rPr>
   </w:style>
-  <w:style w:type="paragraph" w:styleId="Heading9">
+  <w:style w:type="paragraph" w:styleId="Titre9">
     <w:name w:val="heading 9"/>
     <w:basedOn w:val="Normal"/>
     <w:next w:val="Normal"/>
-    <w:link w:val="Heading9Char"/>
+    <w:link w:val="Titre9Car"/>
     <w:uiPriority w:val="9"/>
     <w:semiHidden/>
     <w:unhideWhenUsed/>
@@ -2942,13 +3849,13 @@
       <w:szCs w:val="24"/>
     </w:rPr>
   </w:style>
-  <w:style w:type="character" w:default="1" w:styleId="DefaultParagraphFont">
+  <w:style w:type="character" w:default="1" w:styleId="Policepardfaut">
     <w:name w:val="Default Paragraph Font"/>
     <w:uiPriority w:val="1"/>
     <w:semiHidden/>
     <w:unhideWhenUsed/>
   </w:style>
-  <w:style w:type="table" w:default="1" w:styleId="TableNormal">
+  <w:style w:type="table" w:default="1" w:styleId="TableauNormal">
     <w:name w:val="Normal Table"/>
     <w:uiPriority w:val="99"/>
     <w:semiHidden/>
@@ -2963,16 +3870,16 @@
       </w:tblCellMar>
     </w:tblPr>
   </w:style>
-  <w:style w:type="numbering" w:default="1" w:styleId="NoList">
+  <w:style w:type="numbering" w:default="1" w:styleId="Aucuneliste">
     <w:name w:val="No List"/>
     <w:uiPriority w:val="99"/>
     <w:semiHidden/>
     <w:unhideWhenUsed/>
   </w:style>
-  <w:style w:type="character" w:customStyle="1" w:styleId="Heading1Char">
-    <w:name w:val="Heading 1 Char"/>
-    <w:basedOn w:val="DefaultParagraphFont"/>
-    <w:link w:val="Heading1"/>
+  <w:style w:type="character" w:customStyle="1" w:styleId="Titre1Car">
+    <w:name w:val="Titre 1 Car"/>
+    <w:basedOn w:val="Policepardfaut"/>
+    <w:link w:val="Titre1"/>
     <w:uiPriority w:val="9"/>
     <w:rsid w:val="008A4B51"/>
     <w:rPr>
@@ -2982,10 +3889,10 @@
       <w:szCs w:val="40"/>
     </w:rPr>
   </w:style>
-  <w:style w:type="character" w:customStyle="1" w:styleId="Heading2Char">
-    <w:name w:val="Heading 2 Char"/>
-    <w:basedOn w:val="DefaultParagraphFont"/>
-    <w:link w:val="Heading2"/>
+  <w:style w:type="character" w:customStyle="1" w:styleId="Titre2Car">
+    <w:name w:val="Titre 2 Car"/>
+    <w:basedOn w:val="Policepardfaut"/>
+    <w:link w:val="Titre2"/>
     <w:uiPriority w:val="9"/>
     <w:semiHidden/>
     <w:rsid w:val="008A4B51"/>
@@ -2996,10 +3903,10 @@
       <w:szCs w:val="32"/>
     </w:rPr>
   </w:style>
-  <w:style w:type="character" w:customStyle="1" w:styleId="Heading3Char">
-    <w:name w:val="Heading 3 Char"/>
-    <w:basedOn w:val="DefaultParagraphFont"/>
-    <w:link w:val="Heading3"/>
+  <w:style w:type="character" w:customStyle="1" w:styleId="Titre3Car">
+    <w:name w:val="Titre 3 Car"/>
+    <w:basedOn w:val="Policepardfaut"/>
+    <w:link w:val="Titre3"/>
     <w:uiPriority w:val="9"/>
     <w:semiHidden/>
     <w:rsid w:val="008A4B51"/>
@@ -3010,10 +3917,10 @@
       <w:szCs w:val="28"/>
     </w:rPr>
   </w:style>
-  <w:style w:type="character" w:customStyle="1" w:styleId="Heading4Char">
-    <w:name w:val="Heading 4 Char"/>
-    <w:basedOn w:val="DefaultParagraphFont"/>
-    <w:link w:val="Heading4"/>
+  <w:style w:type="character" w:customStyle="1" w:styleId="Titre4Car">
+    <w:name w:val="Titre 4 Car"/>
+    <w:basedOn w:val="Policepardfaut"/>
+    <w:link w:val="Titre4"/>
     <w:uiPriority w:val="9"/>
     <w:semiHidden/>
     <w:rsid w:val="008A4B51"/>
@@ -3024,10 +3931,10 @@
       <w:color w:val="0F4761" w:themeColor="accent1" w:themeShade="BF"/>
     </w:rPr>
   </w:style>
-  <w:style w:type="character" w:customStyle="1" w:styleId="Heading5Char">
-    <w:name w:val="Heading 5 Char"/>
-    <w:basedOn w:val="DefaultParagraphFont"/>
-    <w:link w:val="Heading5"/>
+  <w:style w:type="character" w:customStyle="1" w:styleId="Titre5Car">
+    <w:name w:val="Titre 5 Car"/>
+    <w:basedOn w:val="Policepardfaut"/>
+    <w:link w:val="Titre5"/>
     <w:uiPriority w:val="9"/>
     <w:semiHidden/>
     <w:rsid w:val="008A4B51"/>
@@ -3036,10 +3943,10 @@
       <w:color w:val="0F4761" w:themeColor="accent1" w:themeShade="BF"/>
     </w:rPr>
   </w:style>
-  <w:style w:type="character" w:customStyle="1" w:styleId="Heading6Char">
-    <w:name w:val="Heading 6 Char"/>
-    <w:basedOn w:val="DefaultParagraphFont"/>
-    <w:link w:val="Heading6"/>
+  <w:style w:type="character" w:customStyle="1" w:styleId="Titre6Car">
+    <w:name w:val="Titre 6 Car"/>
+    <w:basedOn w:val="Policepardfaut"/>
+    <w:link w:val="Titre6"/>
     <w:uiPriority w:val="9"/>
     <w:semiHidden/>
     <w:rsid w:val="008A4B51"/>
@@ -3050,10 +3957,10 @@
       <w:color w:val="595959" w:themeColor="text1" w:themeTint="A6"/>
     </w:rPr>
   </w:style>
-  <w:style w:type="character" w:customStyle="1" w:styleId="Heading7Char">
-    <w:name w:val="Heading 7 Char"/>
-    <w:basedOn w:val="DefaultParagraphFont"/>
-    <w:link w:val="Heading7"/>
+  <w:style w:type="character" w:customStyle="1" w:styleId="Titre7Car">
+    <w:name w:val="Titre 7 Car"/>
+    <w:basedOn w:val="Policepardfaut"/>
+    <w:link w:val="Titre7"/>
     <w:uiPriority w:val="9"/>
     <w:semiHidden/>
     <w:rsid w:val="008A4B51"/>
@@ -3062,10 +3969,10 @@
       <w:color w:val="595959" w:themeColor="text1" w:themeTint="A6"/>
     </w:rPr>
   </w:style>
-  <w:style w:type="character" w:customStyle="1" w:styleId="Heading8Char">
-    <w:name w:val="Heading 8 Char"/>
-    <w:basedOn w:val="DefaultParagraphFont"/>
-    <w:link w:val="Heading8"/>
+  <w:style w:type="character" w:customStyle="1" w:styleId="Titre8Car">
+    <w:name w:val="Titre 8 Car"/>
+    <w:basedOn w:val="Policepardfaut"/>
+    <w:link w:val="Titre8"/>
     <w:uiPriority w:val="9"/>
     <w:semiHidden/>
     <w:rsid w:val="008A4B51"/>
@@ -3076,10 +3983,10 @@
       <w:color w:val="272727" w:themeColor="text1" w:themeTint="D8"/>
     </w:rPr>
   </w:style>
-  <w:style w:type="character" w:customStyle="1" w:styleId="Heading9Char">
-    <w:name w:val="Heading 9 Char"/>
-    <w:basedOn w:val="DefaultParagraphFont"/>
-    <w:link w:val="Heading9"/>
+  <w:style w:type="character" w:customStyle="1" w:styleId="Titre9Car">
+    <w:name w:val="Titre 9 Car"/>
+    <w:basedOn w:val="Policepardfaut"/>
+    <w:link w:val="Titre9"/>
     <w:uiPriority w:val="9"/>
     <w:semiHidden/>
     <w:rsid w:val="008A4B51"/>
@@ -3088,11 +3995,11 @@
       <w:color w:val="272727" w:themeColor="text1" w:themeTint="D8"/>
     </w:rPr>
   </w:style>
-  <w:style w:type="paragraph" w:styleId="Title">
+  <w:style w:type="paragraph" w:styleId="Titre">
     <w:name w:val="Title"/>
     <w:basedOn w:val="Normal"/>
     <w:next w:val="Normal"/>
-    <w:link w:val="TitleChar"/>
+    <w:link w:val="TitreCar"/>
     <w:uiPriority w:val="10"/>
     <w:qFormat/>
     <w:rsid w:val="008A4B51"/>
@@ -3108,10 +4015,10 @@
       <w:szCs w:val="56"/>
     </w:rPr>
   </w:style>
-  <w:style w:type="character" w:customStyle="1" w:styleId="TitleChar">
-    <w:name w:val="Title Char"/>
-    <w:basedOn w:val="DefaultParagraphFont"/>
-    <w:link w:val="Title"/>
+  <w:style w:type="character" w:customStyle="1" w:styleId="TitreCar">
+    <w:name w:val="Titre Car"/>
+    <w:basedOn w:val="Policepardfaut"/>
+    <w:link w:val="Titre"/>
     <w:uiPriority w:val="10"/>
     <w:rsid w:val="008A4B51"/>
     <w:rPr>
@@ -3122,11 +4029,11 @@
       <w:szCs w:val="56"/>
     </w:rPr>
   </w:style>
-  <w:style w:type="paragraph" w:styleId="Subtitle">
+  <w:style w:type="paragraph" w:styleId="Sous-titre">
     <w:name w:val="Subtitle"/>
     <w:basedOn w:val="Normal"/>
     <w:next w:val="Normal"/>
-    <w:link w:val="SubtitleChar"/>
+    <w:link w:val="Sous-titreCar"/>
     <w:uiPriority w:val="11"/>
     <w:qFormat/>
     <w:rsid w:val="008A4B51"/>
@@ -3144,10 +4051,10 @@
       <w:szCs w:val="28"/>
     </w:rPr>
   </w:style>
-  <w:style w:type="character" w:customStyle="1" w:styleId="SubtitleChar">
-    <w:name w:val="Subtitle Char"/>
-    <w:basedOn w:val="DefaultParagraphFont"/>
-    <w:link w:val="Subtitle"/>
+  <w:style w:type="character" w:customStyle="1" w:styleId="Sous-titreCar">
+    <w:name w:val="Sous-titre Car"/>
+    <w:basedOn w:val="Policepardfaut"/>
+    <w:link w:val="Sous-titre"/>
     <w:uiPriority w:val="11"/>
     <w:rsid w:val="008A4B51"/>
     <w:rPr>
@@ -3158,11 +4065,11 @@
       <w:szCs w:val="28"/>
     </w:rPr>
   </w:style>
-  <w:style w:type="paragraph" w:styleId="Quote">
+  <w:style w:type="paragraph" w:styleId="Citation">
     <w:name w:val="Quote"/>
     <w:basedOn w:val="Normal"/>
     <w:next w:val="Normal"/>
-    <w:link w:val="QuoteChar"/>
+    <w:link w:val="CitationCar"/>
     <w:uiPriority w:val="29"/>
     <w:qFormat/>
     <w:rsid w:val="008A4B51"/>
@@ -3178,10 +4085,10 @@
       <w:szCs w:val="24"/>
     </w:rPr>
   </w:style>
-  <w:style w:type="character" w:customStyle="1" w:styleId="QuoteChar">
-    <w:name w:val="Quote Char"/>
-    <w:basedOn w:val="DefaultParagraphFont"/>
-    <w:link w:val="Quote"/>
+  <w:style w:type="character" w:customStyle="1" w:styleId="CitationCar">
+    <w:name w:val="Citation Car"/>
+    <w:basedOn w:val="Policepardfaut"/>
+    <w:link w:val="Citation"/>
     <w:uiPriority w:val="29"/>
     <w:rsid w:val="008A4B51"/>
     <w:rPr>
@@ -3190,7 +4097,7 @@
       <w:color w:val="404040" w:themeColor="text1" w:themeTint="BF"/>
     </w:rPr>
   </w:style>
-  <w:style w:type="paragraph" w:styleId="ListParagraph">
+  <w:style w:type="paragraph" w:styleId="Paragraphedeliste">
     <w:name w:val="List Paragraph"/>
     <w:basedOn w:val="Normal"/>
     <w:uiPriority w:val="34"/>
@@ -3206,9 +4113,9 @@
       <w:szCs w:val="24"/>
     </w:rPr>
   </w:style>
-  <w:style w:type="character" w:styleId="IntenseEmphasis">
+  <w:style w:type="character" w:styleId="Accentuationintense">
     <w:name w:val="Intense Emphasis"/>
-    <w:basedOn w:val="DefaultParagraphFont"/>
+    <w:basedOn w:val="Policepardfaut"/>
     <w:uiPriority w:val="21"/>
     <w:qFormat/>
     <w:rsid w:val="008A4B51"/>
@@ -3218,11 +4125,11 @@
       <w:color w:val="0F4761" w:themeColor="accent1" w:themeShade="BF"/>
     </w:rPr>
   </w:style>
-  <w:style w:type="paragraph" w:styleId="IntenseQuote">
+  <w:style w:type="paragraph" w:styleId="Citationintense">
     <w:name w:val="Intense Quote"/>
     <w:basedOn w:val="Normal"/>
     <w:next w:val="Normal"/>
-    <w:link w:val="IntenseQuoteChar"/>
+    <w:link w:val="CitationintenseCar"/>
     <w:uiPriority w:val="30"/>
     <w:qFormat/>
     <w:rsid w:val="008A4B51"/>
@@ -3243,10 +4150,10 @@
       <w:szCs w:val="24"/>
     </w:rPr>
   </w:style>
-  <w:style w:type="character" w:customStyle="1" w:styleId="IntenseQuoteChar">
-    <w:name w:val="Intense Quote Char"/>
-    <w:basedOn w:val="DefaultParagraphFont"/>
-    <w:link w:val="IntenseQuote"/>
+  <w:style w:type="character" w:customStyle="1" w:styleId="CitationintenseCar">
+    <w:name w:val="Citation intense Car"/>
+    <w:basedOn w:val="Policepardfaut"/>
+    <w:link w:val="Citationintense"/>
     <w:uiPriority w:val="30"/>
     <w:rsid w:val="008A4B51"/>
     <w:rPr>
@@ -3255,9 +4162,9 @@
       <w:color w:val="0F4761" w:themeColor="accent1" w:themeShade="BF"/>
     </w:rPr>
   </w:style>
-  <w:style w:type="character" w:styleId="IntenseReference">
+  <w:style w:type="character" w:styleId="Rfrenceintense">
     <w:name w:val="Intense Reference"/>
-    <w:basedOn w:val="DefaultParagraphFont"/>
+    <w:basedOn w:val="Policepardfaut"/>
     <w:uiPriority w:val="32"/>
     <w:qFormat/>
     <w:rsid w:val="008A4B51"/>
@@ -3269,10 +4176,10 @@
       <w:spacing w:val="5"/>
     </w:rPr>
   </w:style>
-  <w:style w:type="paragraph" w:styleId="Header">
+  <w:style w:type="paragraph" w:styleId="En-tte">
     <w:name w:val="header"/>
     <w:basedOn w:val="Normal"/>
-    <w:link w:val="HeaderChar"/>
+    <w:link w:val="En-tteCar"/>
     <w:uiPriority w:val="99"/>
     <w:unhideWhenUsed/>
     <w:rsid w:val="008A4B51"/>
@@ -3284,10 +4191,10 @@
       <w:spacing w:after="0" w:line="240" w:lineRule="auto"/>
     </w:pPr>
   </w:style>
-  <w:style w:type="character" w:customStyle="1" w:styleId="HeaderChar">
-    <w:name w:val="Header Char"/>
-    <w:basedOn w:val="DefaultParagraphFont"/>
-    <w:link w:val="Header"/>
+  <w:style w:type="character" w:customStyle="1" w:styleId="En-tteCar">
+    <w:name w:val="En-tête Car"/>
+    <w:basedOn w:val="Policepardfaut"/>
+    <w:link w:val="En-tte"/>
     <w:uiPriority w:val="99"/>
     <w:rsid w:val="008A4B51"/>
     <w:rPr>
@@ -3295,10 +4202,10 @@
       <w:szCs w:val="22"/>
     </w:rPr>
   </w:style>
-  <w:style w:type="paragraph" w:styleId="Footer">
+  <w:style w:type="paragraph" w:styleId="Pieddepage">
     <w:name w:val="footer"/>
     <w:basedOn w:val="Normal"/>
-    <w:link w:val="FooterChar"/>
+    <w:link w:val="PieddepageCar"/>
     <w:uiPriority w:val="99"/>
     <w:unhideWhenUsed/>
     <w:rsid w:val="008A4B51"/>
@@ -3310,10 +4217,10 @@
       <w:spacing w:after="0" w:line="240" w:lineRule="auto"/>
     </w:pPr>
   </w:style>
-  <w:style w:type="character" w:customStyle="1" w:styleId="FooterChar">
-    <w:name w:val="Footer Char"/>
-    <w:basedOn w:val="DefaultParagraphFont"/>
-    <w:link w:val="Footer"/>
+  <w:style w:type="character" w:customStyle="1" w:styleId="PieddepageCar">
+    <w:name w:val="Pied de page Car"/>
+    <w:basedOn w:val="Policepardfaut"/>
+    <w:link w:val="Pieddepage"/>
     <w:uiPriority w:val="99"/>
     <w:rsid w:val="008A4B51"/>
     <w:rPr>
@@ -3643,20 +4550,20 @@
 </file>
 
 <file path=customXml/item1.xml><?xml version="1.0" encoding="utf-8"?>
+<p:properties xmlns:p="http://schemas.microsoft.com/office/2006/metadata/properties" xmlns:xsi="http://www.w3.org/2001/XMLSchema-instance" xmlns:pc="http://schemas.microsoft.com/office/infopath/2007/PartnerControls">
+  <documentManagement>
+    <_activity xmlns="123e5e20-2ddf-45e0-af39-619b550f0c7d" xsi:nil="true"/>
+  </documentManagement>
+</p:properties>
+</file>
+
+<file path=customXml/item2.xml><?xml version="1.0" encoding="utf-8"?>
 <?mso-contentType ?>
 <FormTemplates xmlns="http://schemas.microsoft.com/sharepoint/v3/contenttype/forms">
   <Display>DocumentLibraryForm</Display>
   <Edit>DocumentLibraryForm</Edit>
   <New>DocumentLibraryForm</New>
 </FormTemplates>
-</file>
-
-<file path=customXml/item2.xml><?xml version="1.0" encoding="utf-8"?>
-<p:properties xmlns:p="http://schemas.microsoft.com/office/2006/metadata/properties" xmlns:xsi="http://www.w3.org/2001/XMLSchema-instance" xmlns:pc="http://schemas.microsoft.com/office/infopath/2007/PartnerControls">
-  <documentManagement>
-    <_activity xmlns="123e5e20-2ddf-45e0-af39-619b550f0c7d" xsi:nil="true"/>
-  </documentManagement>
-</p:properties>
 </file>
 
 <file path=customXml/item3.xml><?xml version="1.0" encoding="utf-8"?>
@@ -3893,19 +4800,19 @@
 </file>
 
 <file path=customXml/itemProps1.xml><?xml version="1.0" encoding="utf-8"?>
-<ds:datastoreItem xmlns:ds="http://schemas.openxmlformats.org/officeDocument/2006/customXml" ds:itemID="{04D2D727-2190-402E-8193-282535DA9296}">
+<ds:datastoreItem xmlns:ds="http://schemas.openxmlformats.org/officeDocument/2006/customXml" ds:itemID="{39C25067-0ED1-46DF-BBC2-A9098E41FC23}">
   <ds:schemaRefs>
-    <ds:schemaRef ds:uri="http://schemas.microsoft.com/sharepoint/v3/contenttype/forms"/>
+    <ds:schemaRef ds:uri="http://schemas.microsoft.com/office/2006/metadata/properties"/>
+    <ds:schemaRef ds:uri="http://schemas.microsoft.com/office/infopath/2007/PartnerControls"/>
+    <ds:schemaRef ds:uri="123e5e20-2ddf-45e0-af39-619b550f0c7d"/>
   </ds:schemaRefs>
 </ds:datastoreItem>
 </file>
 
 <file path=customXml/itemProps2.xml><?xml version="1.0" encoding="utf-8"?>
-<ds:datastoreItem xmlns:ds="http://schemas.openxmlformats.org/officeDocument/2006/customXml" ds:itemID="{39C25067-0ED1-46DF-BBC2-A9098E41FC23}">
+<ds:datastoreItem xmlns:ds="http://schemas.openxmlformats.org/officeDocument/2006/customXml" ds:itemID="{04D2D727-2190-402E-8193-282535DA9296}">
   <ds:schemaRefs>
-    <ds:schemaRef ds:uri="http://schemas.microsoft.com/office/2006/metadata/properties"/>
-    <ds:schemaRef ds:uri="http://schemas.microsoft.com/office/infopath/2007/PartnerControls"/>
-    <ds:schemaRef ds:uri="123e5e20-2ddf-45e0-af39-619b550f0c7d"/>
+    <ds:schemaRef ds:uri="http://schemas.microsoft.com/sharepoint/v3/contenttype/forms"/>
   </ds:schemaRefs>
 </ds:datastoreItem>
 </file>

</xml_diff>